<commit_message>
update kết quả tìm hiểu 2 phương pháp Segment và Fully conv
</commit_message>
<xml_diff>
--- a/DATN_Report.docx
+++ b/DATN_Report.docx
@@ -1,6 +1,6 @@
 
 <file path=word/document.xml><?xml version="1.0" encoding="utf-8"?>
-<w:document xmlns:wpc="http://schemas.microsoft.com/office/word/2010/wordprocessingCanvas" xmlns:cx="http://schemas.microsoft.com/office/drawing/2014/chartex" xmlns:mc="http://schemas.openxmlformats.org/markup-compatibility/2006" xmlns:o="urn:schemas-microsoft-com:office:office" xmlns:r="http://schemas.openxmlformats.org/officeDocument/2006/relationships" xmlns:m="http://schemas.openxmlformats.org/officeDocument/2006/math" xmlns:v="urn:schemas-microsoft-com:vml" xmlns:wp14="http://schemas.microsoft.com/office/word/2010/wordprocessingDrawing" xmlns:wp="http://schemas.openxmlformats.org/drawingml/2006/wordprocessingDrawing" xmlns:w10="urn:schemas-microsoft-com:office:word" xmlns:w="http://schemas.openxmlformats.org/wordprocessingml/2006/main" xmlns:w14="http://schemas.microsoft.com/office/word/2010/wordml" xmlns:w15="http://schemas.microsoft.com/office/word/2012/wordml" xmlns:w16se="http://schemas.microsoft.com/office/word/2015/wordml/symex" xmlns:wpg="http://schemas.microsoft.com/office/word/2010/wordprocessingGroup" xmlns:wpi="http://schemas.microsoft.com/office/word/2010/wordprocessingInk" xmlns:wne="http://schemas.microsoft.com/office/word/2006/wordml" xmlns:wps="http://schemas.microsoft.com/office/word/2010/wordprocessingShape" mc:Ignorable="w14 w15 w16se wp14">
+<w:document xmlns:wpc="http://schemas.microsoft.com/office/word/2010/wordprocessingCanvas" xmlns:cx="http://schemas.microsoft.com/office/drawing/2014/chartex" xmlns:cx1="http://schemas.microsoft.com/office/drawing/2015/9/8/chartex" xmlns:mc="http://schemas.openxmlformats.org/markup-compatibility/2006" xmlns:o="urn:schemas-microsoft-com:office:office" xmlns:r="http://schemas.openxmlformats.org/officeDocument/2006/relationships" xmlns:m="http://schemas.openxmlformats.org/officeDocument/2006/math" xmlns:v="urn:schemas-microsoft-com:vml" xmlns:wp14="http://schemas.microsoft.com/office/word/2010/wordprocessingDrawing" xmlns:wp="http://schemas.openxmlformats.org/drawingml/2006/wordprocessingDrawing" xmlns:w10="urn:schemas-microsoft-com:office:word" xmlns:w="http://schemas.openxmlformats.org/wordprocessingml/2006/main" xmlns:w14="http://schemas.microsoft.com/office/word/2010/wordml" xmlns:w15="http://schemas.microsoft.com/office/word/2012/wordml" xmlns:w16se="http://schemas.microsoft.com/office/word/2015/wordml/symex" xmlns:wpg="http://schemas.microsoft.com/office/word/2010/wordprocessingGroup" xmlns:wpi="http://schemas.microsoft.com/office/word/2010/wordprocessingInk" xmlns:wne="http://schemas.microsoft.com/office/word/2006/wordml" xmlns:wps="http://schemas.microsoft.com/office/word/2010/wordprocessingShape" mc:Ignorable="w14 w15 w16se wp14">
   <w:body>
     <w:p>
       <w:pPr>
@@ -201,15 +201,7 @@
           <w:sz w:val="28"/>
           <w:szCs w:val="28"/>
         </w:rPr>
-        <w:t>Phương pháp này sử dụng SWT kết hợp với các phương pháp khác để tăng đọ chính xác khi giải quyết bài toán text detection trong hình ảnh tự nhiên</w:t>
-      </w:r>
-      <w:r>
-        <w:rPr>
-          <w:rFonts w:ascii="Times New Roman" w:hAnsi="Times New Roman" w:cs="Times New Roman"/>
-          <w:sz w:val="28"/>
-          <w:szCs w:val="28"/>
-        </w:rPr>
-        <w:t>.</w:t>
+        <w:t>Phương pháp này sử dụng SWT kết hợp với các phương pháp khác để tăng đọ chính xác khi giải quyết bài toán text detection trong hình ảnh tự nhiên.</w:t>
       </w:r>
     </w:p>
     <w:p>
@@ -2092,7 +2084,7 @@
           <w:sz w:val="28"/>
           <w:szCs w:val="28"/>
         </w:rPr>
-        <w:t>Phương pháp tiếp cận: (đọc không hiểu rõ lắm về phương pháp này)</w:t>
+        <w:t xml:space="preserve">Phương pháp tiếp cận: </w:t>
       </w:r>
     </w:p>
     <w:p>
@@ -2164,6 +2156,8 @@
         </w:rPr>
         <w:t xml:space="preserve"> Local text line hypotheses </w:t>
       </w:r>
+      <w:bookmarkStart w:id="1" w:name="_GoBack"/>
+      <w:bookmarkEnd w:id="1"/>
     </w:p>
     <w:p>
       <w:pPr>
@@ -2845,59 +2839,139 @@
           <w:sz w:val="28"/>
           <w:szCs w:val="28"/>
         </w:rPr>
-        <w:t>Sử dụng mạng VGG16 và CNN để</w:t>
-      </w:r>
-      <w:r>
-        <w:rPr>
-          <w:rFonts w:ascii="Times New Roman" w:hAnsi="Times New Roman" w:cs="Times New Roman"/>
-          <w:sz w:val="28"/>
-          <w:szCs w:val="28"/>
-        </w:rPr>
-        <w:t xml:space="preserve"> tách các feature. </w:t>
-      </w:r>
-      <w:r>
-        <w:rPr>
-          <w:rFonts w:ascii="Times New Roman" w:hAnsi="Times New Roman" w:cs="Times New Roman"/>
-          <w:sz w:val="28"/>
-          <w:szCs w:val="28"/>
-        </w:rPr>
-        <w:t>Output của bước này là feature</w:t>
-      </w:r>
-      <w:r>
-        <w:rPr>
-          <w:rFonts w:ascii="Times New Roman" w:hAnsi="Times New Roman" w:cs="Times New Roman"/>
-          <w:sz w:val="28"/>
-          <w:szCs w:val="28"/>
-        </w:rPr>
-        <w:t xml:space="preserve"> map</w:t>
-      </w:r>
-      <w:r>
-        <w:rPr>
-          <w:rFonts w:ascii="Times New Roman" w:hAnsi="Times New Roman" w:cs="Times New Roman"/>
-          <w:sz w:val="28"/>
-          <w:szCs w:val="28"/>
-        </w:rPr>
-        <w:t xml:space="preserve"> có độ sâu là 31, chiều rộng và chiều cao lần lượt là w và h. </w:t>
-      </w:r>
-    </w:p>
-    <w:p>
-      <w:pPr>
-        <w:rPr>
-          <w:rFonts w:ascii="Times New Roman" w:hAnsi="Times New Roman" w:cs="Times New Roman"/>
-          <w:sz w:val="28"/>
-          <w:szCs w:val="28"/>
-        </w:rPr>
-      </w:pPr>
-      <w:r>
-        <w:rPr>
-          <w:noProof/>
+        <w:t>Khái niệm cơ bản:</w:t>
+      </w:r>
+    </w:p>
+    <w:p>
+      <w:pPr>
+        <w:pStyle w:val="ListParagraph"/>
+        <w:numPr>
+          <w:ilvl w:val="1"/>
+          <w:numId w:val="2"/>
+        </w:numPr>
+        <w:jc w:val="both"/>
+        <w:rPr>
+          <w:rFonts w:ascii="Times New Roman" w:hAnsi="Times New Roman" w:cs="Times New Roman"/>
+          <w:sz w:val="28"/>
+          <w:szCs w:val="28"/>
+        </w:rPr>
+      </w:pPr>
+      <w:r>
+        <w:rPr>
+          <w:rFonts w:ascii="Times New Roman" w:hAnsi="Times New Roman" w:cs="Times New Roman"/>
+          <w:sz w:val="28"/>
+          <w:szCs w:val="28"/>
+        </w:rPr>
+        <w:t xml:space="preserve">Segment: là một hộp giới hạn bao gồm một phần tử được định nghĩa bởi 5 thông số (x, y, w, h, </w:t>
+      </w:r>
+      <w:r>
+        <w:rPr>
+          <w:rFonts w:ascii="Times New Roman" w:hAnsi="Times New Roman" w:cs="Times New Roman"/>
+          <w:sz w:val="28"/>
+          <w:szCs w:val="28"/>
+          <w:lang w:val="el-GR"/>
+        </w:rPr>
+        <w:t>θ</w:t>
+      </w:r>
+      <w:r>
+        <w:rPr>
+          <w:rFonts w:ascii="Times New Roman" w:hAnsi="Times New Roman" w:cs="Times New Roman"/>
+          <w:sz w:val="28"/>
+          <w:szCs w:val="28"/>
+        </w:rPr>
+        <w:t>).</w:t>
+      </w:r>
+    </w:p>
+    <w:p>
+      <w:pPr>
+        <w:pStyle w:val="ListParagraph"/>
+        <w:numPr>
+          <w:ilvl w:val="1"/>
+          <w:numId w:val="2"/>
+        </w:numPr>
+        <w:jc w:val="both"/>
+        <w:rPr>
+          <w:rFonts w:ascii="Times New Roman" w:hAnsi="Times New Roman" w:cs="Times New Roman"/>
+          <w:sz w:val="28"/>
+          <w:szCs w:val="28"/>
+        </w:rPr>
+      </w:pPr>
+      <w:r>
+        <w:rPr>
+          <w:rFonts w:ascii="Times New Roman" w:hAnsi="Times New Roman" w:cs="Times New Roman"/>
+          <w:sz w:val="28"/>
+          <w:szCs w:val="28"/>
+        </w:rPr>
+        <w:t>Link: một liên kết dùng để kết nối các segment liền kề, cho biết các segment thuộc cùng một dòng văn bản.</w:t>
+      </w:r>
+    </w:p>
+    <w:p>
+      <w:pPr>
+        <w:pStyle w:val="ListParagraph"/>
+        <w:numPr>
+          <w:ilvl w:val="1"/>
+          <w:numId w:val="2"/>
+        </w:numPr>
+        <w:jc w:val="both"/>
+        <w:rPr>
+          <w:rFonts w:ascii="Times New Roman" w:hAnsi="Times New Roman" w:cs="Times New Roman"/>
+          <w:sz w:val="28"/>
+          <w:szCs w:val="28"/>
+        </w:rPr>
+      </w:pPr>
+      <w:r>
+        <w:rPr>
+          <w:rFonts w:ascii="Times New Roman" w:hAnsi="Times New Roman" w:cs="Times New Roman"/>
+          <w:sz w:val="28"/>
+          <w:szCs w:val="28"/>
+        </w:rPr>
+        <w:t>Word: là một vùng bao phủ toàn bộ văn bản, có thể chứa một hoặc nhiều segment.</w:t>
+      </w:r>
+    </w:p>
+    <w:p>
+      <w:pPr>
+        <w:pStyle w:val="ListParagraph"/>
+        <w:numPr>
+          <w:ilvl w:val="0"/>
+          <w:numId w:val="2"/>
+        </w:numPr>
+        <w:jc w:val="both"/>
+        <w:rPr>
+          <w:rFonts w:ascii="Times New Roman" w:hAnsi="Times New Roman" w:cs="Times New Roman"/>
+          <w:sz w:val="28"/>
+          <w:szCs w:val="28"/>
+        </w:rPr>
+      </w:pPr>
+      <w:r>
+        <w:rPr>
+          <w:rFonts w:ascii="Times New Roman" w:hAnsi="Times New Roman" w:cs="Times New Roman"/>
+          <w:sz w:val="28"/>
+          <w:szCs w:val="28"/>
+        </w:rPr>
+        <w:t>Cách tiến hành:</w:t>
+      </w:r>
+    </w:p>
+    <w:p>
+      <w:pPr>
+        <w:jc w:val="both"/>
+        <w:rPr>
+          <w:rFonts w:ascii="Times New Roman" w:hAnsi="Times New Roman" w:cs="Times New Roman"/>
+          <w:sz w:val="28"/>
+          <w:szCs w:val="28"/>
+        </w:rPr>
+      </w:pPr>
+      <w:r>
+        <w:rPr>
+          <w:rFonts w:ascii="Times New Roman" w:hAnsi="Times New Roman" w:cs="Times New Roman"/>
+          <w:sz w:val="28"/>
+          <w:szCs w:val="28"/>
         </w:rPr>
         <w:lastRenderedPageBreak/>
         <w:drawing>
-          <wp:inline distT="0" distB="0" distL="0" distR="0" wp14:anchorId="5BF5F0DF" wp14:editId="4DCA5F49">
-            <wp:extent cx="5943600" cy="3234055"/>
-            <wp:effectExtent l="0" t="0" r="0" b="4445"/>
-            <wp:docPr id="1" name="Picture 1"/>
+          <wp:inline distT="0" distB="0" distL="0" distR="0" wp14:anchorId="5BAED8BB" wp14:editId="2174FEE4">
+            <wp:extent cx="5943600" cy="2470785"/>
+            <wp:effectExtent l="0" t="0" r="0" b="5715"/>
+            <wp:docPr id="2" name="Picture 3"/>
             <wp:cNvGraphicFramePr>
               <a:graphicFrameLocks xmlns:a="http://schemas.openxmlformats.org/drawingml/2006/main" noChangeAspect="1"/>
             </wp:cNvGraphicFramePr>
@@ -2905,8 +2979,10 @@
               <a:graphicData uri="http://schemas.openxmlformats.org/drawingml/2006/picture">
                 <pic:pic xmlns:pic="http://schemas.openxmlformats.org/drawingml/2006/picture">
                   <pic:nvPicPr>
-                    <pic:cNvPr id="1" name=""/>
-                    <pic:cNvPicPr/>
+                    <pic:cNvPr id="4" name="Picture 3"/>
+                    <pic:cNvPicPr>
+                      <a:picLocks noChangeAspect="1"/>
+                    </pic:cNvPicPr>
                   </pic:nvPicPr>
                   <pic:blipFill>
                     <a:blip r:embed="rId8"/>
@@ -2917,7 +2993,7 @@
                   <pic:spPr>
                     <a:xfrm>
                       <a:off x="0" y="0"/>
-                      <a:ext cx="5943600" cy="3234055"/>
+                      <a:ext cx="5943600" cy="2470785"/>
                     </a:xfrm>
                     <a:prstGeom prst="rect">
                       <a:avLst/>
@@ -2932,6 +3008,60 @@
     </w:p>
     <w:p>
       <w:pPr>
+        <w:jc w:val="both"/>
+        <w:rPr>
+          <w:rFonts w:ascii="Times New Roman" w:hAnsi="Times New Roman" w:cs="Times New Roman"/>
+          <w:sz w:val="28"/>
+          <w:szCs w:val="28"/>
+        </w:rPr>
+      </w:pPr>
+      <w:r>
+        <w:rPr>
+          <w:rFonts w:ascii="Times New Roman" w:hAnsi="Times New Roman" w:cs="Times New Roman"/>
+          <w:sz w:val="28"/>
+          <w:szCs w:val="28"/>
+        </w:rPr>
+        <w:t xml:space="preserve">Bước 1: </w:t>
+      </w:r>
+    </w:p>
+    <w:p>
+      <w:pPr>
+        <w:jc w:val="both"/>
+        <w:rPr>
+          <w:rFonts w:ascii="Times New Roman" w:hAnsi="Times New Roman" w:cs="Times New Roman"/>
+          <w:sz w:val="28"/>
+          <w:szCs w:val="28"/>
+        </w:rPr>
+      </w:pPr>
+      <w:r>
+        <w:rPr>
+          <w:rFonts w:ascii="Times New Roman" w:hAnsi="Times New Roman" w:cs="Times New Roman"/>
+          <w:sz w:val="28"/>
+          <w:szCs w:val="28"/>
+        </w:rPr>
+        <w:t>Các segment (hộp màu vàng) và các link (không được vẽ ở đây) được phát hiện bởi các lớp convolution (đánh số từ 1 đến 6) mỗi convolution đại diện cho việc phát hiện segment với các kích thước khác nhau. Sau đó nó được kết hợp với nhau bằng phương pháp combining segments (ở bước 2) tạo thành các word.</w:t>
+      </w:r>
+    </w:p>
+    <w:p>
+      <w:pPr>
+        <w:jc w:val="both"/>
+        <w:rPr>
+          <w:rFonts w:ascii="Times New Roman" w:hAnsi="Times New Roman" w:cs="Times New Roman"/>
+          <w:sz w:val="28"/>
+          <w:szCs w:val="28"/>
+        </w:rPr>
+      </w:pPr>
+      <w:r>
+        <w:rPr>
+          <w:rFonts w:ascii="Times New Roman" w:hAnsi="Times New Roman" w:cs="Times New Roman"/>
+          <w:sz w:val="28"/>
+          <w:szCs w:val="28"/>
+        </w:rPr>
+        <w:t>Ở đây, sự khác biệt của mạng so với mạng SSD gốc là :</w:t>
+      </w:r>
+    </w:p>
+    <w:p>
+      <w:pPr>
         <w:pStyle w:val="ListParagraph"/>
         <w:numPr>
           <w:ilvl w:val="0"/>
@@ -2950,7 +3080,280 @@
           <w:sz w:val="28"/>
           <w:szCs w:val="28"/>
         </w:rPr>
-        <w:t xml:space="preserve">Linking: Tạo liên kết các segment với nhau, sau khi tách được các feature sau đó kết hợp lại với nhau để dự đoán ra text location. Độ chính xác của bước này phụ thuộc nhiều vào cách lựa chọn threshhold đối với từng bộ dữ liệu khác nhau. </w:t>
+        <w:t xml:space="preserve">Thông tin về góc được thêm vào, thay vì 4 giá trị như mạng SSD thì ở đây có 5 giá trị (x, y, w, h, </w:t>
+      </w:r>
+      <w:r>
+        <w:rPr>
+          <w:rFonts w:ascii="Times New Roman" w:hAnsi="Times New Roman" w:cs="Times New Roman"/>
+          <w:sz w:val="28"/>
+          <w:szCs w:val="28"/>
+          <w:lang w:val="el-GR"/>
+        </w:rPr>
+        <w:t>θ</w:t>
+      </w:r>
+      <w:r>
+        <w:rPr>
+          <w:rFonts w:ascii="Times New Roman" w:hAnsi="Times New Roman" w:cs="Times New Roman"/>
+          <w:sz w:val="28"/>
+          <w:szCs w:val="28"/>
+        </w:rPr>
+        <w:t>).</w:t>
+      </w:r>
+    </w:p>
+    <w:p>
+      <w:pPr>
+        <w:pStyle w:val="ListParagraph"/>
+        <w:numPr>
+          <w:ilvl w:val="0"/>
+          <w:numId w:val="2"/>
+        </w:numPr>
+        <w:jc w:val="both"/>
+        <w:rPr>
+          <w:rFonts w:ascii="Times New Roman" w:hAnsi="Times New Roman" w:cs="Times New Roman"/>
+          <w:sz w:val="28"/>
+          <w:szCs w:val="28"/>
+        </w:rPr>
+      </w:pPr>
+      <w:r>
+        <w:rPr>
+          <w:rFonts w:ascii="Times New Roman" w:hAnsi="Times New Roman" w:cs="Times New Roman"/>
+          <w:sz w:val="28"/>
+          <w:szCs w:val="28"/>
+        </w:rPr>
+        <w:t>Chỉ sử dụng duy nhất một kích thước của defaut box.</w:t>
+      </w:r>
+    </w:p>
+    <w:p>
+      <w:pPr>
+        <w:pStyle w:val="ListParagraph"/>
+        <w:numPr>
+          <w:ilvl w:val="0"/>
+          <w:numId w:val="2"/>
+        </w:numPr>
+        <w:jc w:val="both"/>
+        <w:rPr>
+          <w:rFonts w:ascii="Times New Roman" w:hAnsi="Times New Roman" w:cs="Times New Roman"/>
+          <w:sz w:val="28"/>
+          <w:szCs w:val="28"/>
+        </w:rPr>
+      </w:pPr>
+      <w:r>
+        <w:rPr>
+          <w:rFonts w:ascii="Times New Roman" w:hAnsi="Times New Roman" w:cs="Times New Roman"/>
+          <w:sz w:val="28"/>
+          <w:szCs w:val="28"/>
+        </w:rPr>
+        <w:t xml:space="preserve">Thay đổi lớp pooling cuối cùng của mạng SSD </w:t>
+      </w:r>
+      <w:r>
+        <w:rPr>
+          <w:rFonts w:ascii="Times New Roman" w:hAnsi="Times New Roman" w:cs="Times New Roman"/>
+          <w:sz w:val="28"/>
+          <w:szCs w:val="28"/>
+        </w:rPr>
+        <w:t>trở thành conv11 để detect links.</w:t>
+      </w:r>
+    </w:p>
+    <w:p>
+      <w:pPr>
+        <w:jc w:val="both"/>
+        <w:rPr>
+          <w:rFonts w:ascii="Times New Roman" w:hAnsi="Times New Roman" w:cs="Times New Roman"/>
+          <w:sz w:val="28"/>
+          <w:szCs w:val="28"/>
+        </w:rPr>
+      </w:pPr>
+      <w:r>
+        <w:rPr>
+          <w:rFonts w:ascii="Times New Roman" w:hAnsi="Times New Roman" w:cs="Times New Roman"/>
+          <w:sz w:val="28"/>
+          <w:szCs w:val="28"/>
+        </w:rPr>
+        <w:t>Output của bước 1: ứng với mỗi conv</w:t>
+      </w:r>
+    </w:p>
+    <w:p>
+      <w:pPr>
+        <w:jc w:val="center"/>
+        <w:rPr>
+          <w:rFonts w:ascii="Times New Roman" w:hAnsi="Times New Roman" w:cs="Times New Roman"/>
+          <w:sz w:val="28"/>
+          <w:szCs w:val="28"/>
+        </w:rPr>
+      </w:pPr>
+      <w:r>
+        <w:rPr>
+          <w:rFonts w:ascii="Times New Roman" w:hAnsi="Times New Roman" w:cs="Times New Roman"/>
+          <w:sz w:val="28"/>
+          <w:szCs w:val="28"/>
+        </w:rPr>
+        <w:drawing>
+          <wp:inline distT="0" distB="0" distL="0" distR="0" wp14:anchorId="59E00F5E" wp14:editId="03BA726D">
+            <wp:extent cx="3876675" cy="2089895"/>
+            <wp:effectExtent l="0" t="0" r="0" b="5715"/>
+            <wp:docPr id="7" name="Picture 4"/>
+            <wp:cNvGraphicFramePr>
+              <a:graphicFrameLocks xmlns:a="http://schemas.openxmlformats.org/drawingml/2006/main" noChangeAspect="1"/>
+            </wp:cNvGraphicFramePr>
+            <a:graphic xmlns:a="http://schemas.openxmlformats.org/drawingml/2006/main">
+              <a:graphicData uri="http://schemas.openxmlformats.org/drawingml/2006/picture">
+                <pic:pic xmlns:pic="http://schemas.openxmlformats.org/drawingml/2006/picture">
+                  <pic:nvPicPr>
+                    <pic:cNvPr id="5" name="Picture 4"/>
+                    <pic:cNvPicPr>
+                      <a:picLocks noChangeAspect="1"/>
+                    </pic:cNvPicPr>
+                  </pic:nvPicPr>
+                  <pic:blipFill>
+                    <a:blip r:embed="rId9"/>
+                    <a:stretch>
+                      <a:fillRect/>
+                    </a:stretch>
+                  </pic:blipFill>
+                  <pic:spPr>
+                    <a:xfrm>
+                      <a:off x="0" y="0"/>
+                      <a:ext cx="3887497" cy="2095729"/>
+                    </a:xfrm>
+                    <a:prstGeom prst="rect">
+                      <a:avLst/>
+                    </a:prstGeom>
+                  </pic:spPr>
+                </pic:pic>
+              </a:graphicData>
+            </a:graphic>
+          </wp:inline>
+        </w:drawing>
+      </w:r>
+    </w:p>
+    <w:p>
+      <w:pPr>
+        <w:rPr>
+          <w:rFonts w:ascii="Times New Roman" w:hAnsi="Times New Roman" w:cs="Times New Roman"/>
+          <w:sz w:val="28"/>
+          <w:szCs w:val="28"/>
+        </w:rPr>
+      </w:pPr>
+    </w:p>
+    <w:p>
+      <w:pPr>
+        <w:pStyle w:val="ListParagraph"/>
+        <w:numPr>
+          <w:ilvl w:val="0"/>
+          <w:numId w:val="2"/>
+        </w:numPr>
+        <w:jc w:val="both"/>
+        <w:rPr>
+          <w:rFonts w:ascii="Times New Roman" w:hAnsi="Times New Roman" w:cs="Times New Roman"/>
+          <w:sz w:val="28"/>
+          <w:szCs w:val="28"/>
+        </w:rPr>
+      </w:pPr>
+      <w:r>
+        <w:rPr>
+          <w:rFonts w:ascii="Times New Roman" w:hAnsi="Times New Roman" w:cs="Times New Roman"/>
+          <w:sz w:val="28"/>
+          <w:szCs w:val="28"/>
+        </w:rPr>
+        <w:lastRenderedPageBreak/>
+        <w:t>Segment score có 2 giá trị là text hoặc non-text.</w:t>
+      </w:r>
+    </w:p>
+    <w:p>
+      <w:pPr>
+        <w:pStyle w:val="ListParagraph"/>
+        <w:numPr>
+          <w:ilvl w:val="0"/>
+          <w:numId w:val="2"/>
+        </w:numPr>
+        <w:jc w:val="both"/>
+        <w:rPr>
+          <w:rFonts w:ascii="Times New Roman" w:hAnsi="Times New Roman" w:cs="Times New Roman"/>
+          <w:sz w:val="28"/>
+          <w:szCs w:val="28"/>
+        </w:rPr>
+      </w:pPr>
+      <w:r>
+        <w:rPr>
+          <w:rFonts w:ascii="Times New Roman" w:hAnsi="Times New Roman" w:cs="Times New Roman"/>
+          <w:sz w:val="28"/>
+          <w:szCs w:val="28"/>
+        </w:rPr>
+        <w:t xml:space="preserve">Segment offset có 5 giá trị là (x, y, w, h, </w:t>
+      </w:r>
+      <w:r>
+        <w:rPr>
+          <w:rFonts w:ascii="Times New Roman" w:hAnsi="Times New Roman" w:cs="Times New Roman"/>
+          <w:sz w:val="28"/>
+          <w:szCs w:val="28"/>
+          <w:lang w:val="el-GR"/>
+        </w:rPr>
+        <w:t>θ</w:t>
+      </w:r>
+      <w:r>
+        <w:rPr>
+          <w:rFonts w:ascii="Times New Roman" w:hAnsi="Times New Roman" w:cs="Times New Roman"/>
+          <w:sz w:val="28"/>
+          <w:szCs w:val="28"/>
+        </w:rPr>
+        <w:t>).</w:t>
+      </w:r>
+    </w:p>
+    <w:p>
+      <w:pPr>
+        <w:pStyle w:val="ListParagraph"/>
+        <w:numPr>
+          <w:ilvl w:val="0"/>
+          <w:numId w:val="2"/>
+        </w:numPr>
+        <w:jc w:val="both"/>
+        <w:rPr>
+          <w:rFonts w:ascii="Times New Roman" w:hAnsi="Times New Roman" w:cs="Times New Roman"/>
+          <w:sz w:val="28"/>
+          <w:szCs w:val="28"/>
+        </w:rPr>
+      </w:pPr>
+      <w:r>
+        <w:rPr>
+          <w:rFonts w:ascii="Times New Roman" w:hAnsi="Times New Roman" w:cs="Times New Roman"/>
+          <w:sz w:val="28"/>
+          <w:szCs w:val="28"/>
+        </w:rPr>
+        <w:t xml:space="preserve">2 tầng còn lại là </w:t>
+      </w:r>
+      <w:r>
+        <w:rPr>
+          <w:rFonts w:ascii="Times New Roman" w:hAnsi="Times New Roman" w:cs="Times New Roman"/>
+          <w:b/>
+          <w:sz w:val="28"/>
+          <w:szCs w:val="28"/>
+        </w:rPr>
+        <w:t>within-layer link score</w:t>
+      </w:r>
+      <w:r>
+        <w:rPr>
+          <w:rFonts w:ascii="Times New Roman" w:hAnsi="Times New Roman" w:cs="Times New Roman"/>
+          <w:sz w:val="28"/>
+          <w:szCs w:val="28"/>
+        </w:rPr>
+        <w:t xml:space="preserve"> và </w:t>
+      </w:r>
+      <w:r>
+        <w:rPr>
+          <w:rFonts w:ascii="Times New Roman" w:hAnsi="Times New Roman" w:cs="Times New Roman"/>
+          <w:b/>
+          <w:sz w:val="28"/>
+          <w:szCs w:val="28"/>
+        </w:rPr>
+        <w:t>cross-layer link score</w:t>
+      </w:r>
+      <w:r>
+        <w:rPr>
+          <w:rFonts w:ascii="Times New Roman" w:hAnsi="Times New Roman" w:cs="Times New Roman"/>
+          <w:sz w:val="28"/>
+          <w:szCs w:val="28"/>
+        </w:rPr>
+        <w:t xml:space="preserve"> chứa giá trị thể hiện sự liên kết giữa các segment.</w:t>
       </w:r>
     </w:p>
     <w:p>
@@ -4112,7 +4515,23 @@
           <w:sz w:val="28"/>
           <w:szCs w:val="28"/>
         </w:rPr>
-        <w:t xml:space="preserve">au đó là sử dụng một mạng neuron khác (FCN) để phân loại (yes or no) các kí tự trong vùng được dự đoán ở trên. </w:t>
+        <w:t xml:space="preserve">au đó là sử dụng </w:t>
+      </w:r>
+      <w:r>
+        <w:rPr>
+          <w:rFonts w:ascii="Times New Roman" w:hAnsi="Times New Roman" w:cs="Times New Roman"/>
+          <w:sz w:val="28"/>
+          <w:szCs w:val="28"/>
+        </w:rPr>
+        <w:t>phương pháp khác</w:t>
+      </w:r>
+      <w:r>
+        <w:rPr>
+          <w:rFonts w:ascii="Times New Roman" w:hAnsi="Times New Roman" w:cs="Times New Roman"/>
+          <w:sz w:val="28"/>
+          <w:szCs w:val="28"/>
+        </w:rPr>
+        <w:t xml:space="preserve"> để phân loại (yes or no) các kí tự trong vùng được dự đoán ở trên. </w:t>
       </w:r>
     </w:p>
     <w:p>
@@ -4155,6 +4574,32 @@
         </w:rPr>
         <w:t xml:space="preserve">Các bước thực hiện:  </w:t>
       </w:r>
+      <w:r>
+        <w:rPr>
+          <w:rFonts w:ascii="Times New Roman" w:hAnsi="Times New Roman" w:cs="Times New Roman"/>
+          <w:sz w:val="28"/>
+          <w:szCs w:val="28"/>
+        </w:rPr>
+        <w:t>gồm 3 bước:</w:t>
+      </w:r>
+    </w:p>
+    <w:p>
+      <w:pPr>
+        <w:jc w:val="both"/>
+        <w:rPr>
+          <w:rFonts w:ascii="Times New Roman" w:hAnsi="Times New Roman" w:cs="Times New Roman"/>
+          <w:sz w:val="28"/>
+          <w:szCs w:val="28"/>
+        </w:rPr>
+      </w:pPr>
+      <w:r>
+        <w:rPr>
+          <w:rFonts w:ascii="Times New Roman" w:hAnsi="Times New Roman" w:cs="Times New Roman"/>
+          <w:sz w:val="28"/>
+          <w:szCs w:val="28"/>
+        </w:rPr>
+        <w:t>Bước 1: Text block detection:</w:t>
+      </w:r>
     </w:p>
     <w:p>
       <w:pPr>
@@ -4176,81 +4621,29 @@
           <w:sz w:val="28"/>
           <w:szCs w:val="28"/>
         </w:rPr>
-        <w:t xml:space="preserve">Text block detection: ở bước này sẽ phát hiện ra vị trí của các vùng text trong tổng thể bức ảnh. Sử dụng mô hình tùy biến trên mạng VGG-16. </w:t>
-      </w:r>
-    </w:p>
-    <w:p>
-      <w:pPr>
-        <w:pStyle w:val="ListParagraph"/>
-        <w:numPr>
-          <w:ilvl w:val="0"/>
-          <w:numId w:val="2"/>
-        </w:numPr>
-        <w:jc w:val="both"/>
-        <w:rPr>
-          <w:rFonts w:ascii="Times New Roman" w:hAnsi="Times New Roman" w:cs="Times New Roman"/>
-          <w:sz w:val="28"/>
-          <w:szCs w:val="28"/>
-        </w:rPr>
-      </w:pPr>
-      <w:r>
-        <w:rPr>
-          <w:rFonts w:ascii="Times New Roman" w:hAnsi="Times New Roman" w:cs="Times New Roman"/>
-          <w:sz w:val="28"/>
-          <w:szCs w:val="28"/>
-        </w:rPr>
-        <w:t xml:space="preserve">Multi-Oriented Text Line Candidate Generation: đây là bước xem xét và xác định các dòng có thể chứa text được gọi là các text block. </w:t>
-      </w:r>
-    </w:p>
-    <w:p>
-      <w:pPr>
-        <w:pStyle w:val="ListParagraph"/>
-        <w:numPr>
-          <w:ilvl w:val="1"/>
-          <w:numId w:val="7"/>
-        </w:numPr>
-        <w:jc w:val="both"/>
-        <w:rPr>
-          <w:rFonts w:ascii="Times New Roman" w:hAnsi="Times New Roman" w:cs="Times New Roman"/>
-          <w:sz w:val="28"/>
-          <w:szCs w:val="28"/>
-        </w:rPr>
-      </w:pPr>
-      <w:r>
-        <w:rPr>
-          <w:rFonts w:ascii="Times New Roman" w:hAnsi="Times New Roman" w:cs="Times New Roman"/>
-          <w:sz w:val="28"/>
-          <w:szCs w:val="28"/>
-        </w:rPr>
-        <w:t>Character Components Extraction: Sử dụng MSER để trích rút ra các thành phần của kí tự (chara</w:t>
-      </w:r>
-      <w:r>
-        <w:rPr>
-          <w:rFonts w:ascii="Times New Roman" w:hAnsi="Times New Roman" w:cs="Times New Roman"/>
-          <w:sz w:val="28"/>
-          <w:szCs w:val="28"/>
-        </w:rPr>
-        <w:t>cter components).</w:t>
-      </w:r>
-    </w:p>
-    <w:p>
-      <w:pPr>
-        <w:jc w:val="center"/>
-        <w:rPr>
-          <w:rFonts w:ascii="Times New Roman" w:hAnsi="Times New Roman" w:cs="Times New Roman"/>
-          <w:sz w:val="28"/>
-          <w:szCs w:val="28"/>
-        </w:rPr>
-      </w:pPr>
-      <w:r>
-        <w:rPr>
-          <w:noProof/>
+        <w:t>Text-Block FCN Network (convert the VGG 16)</w:t>
+      </w:r>
+    </w:p>
+    <w:p>
+      <w:pPr>
+        <w:jc w:val="both"/>
+        <w:rPr>
+          <w:rFonts w:ascii="Times New Roman" w:hAnsi="Times New Roman" w:cs="Times New Roman"/>
+          <w:sz w:val="28"/>
+          <w:szCs w:val="28"/>
+        </w:rPr>
+      </w:pPr>
+      <w:r>
+        <w:rPr>
+          <w:rFonts w:ascii="Times New Roman" w:hAnsi="Times New Roman" w:cs="Times New Roman"/>
+          <w:sz w:val="28"/>
+          <w:szCs w:val="28"/>
         </w:rPr>
         <w:drawing>
-          <wp:inline distT="0" distB="0" distL="0" distR="0" wp14:anchorId="7F3D3EC9" wp14:editId="14AEAE4A">
-            <wp:extent cx="3181350" cy="2409825"/>
-            <wp:effectExtent l="0" t="0" r="0" b="9525"/>
-            <wp:docPr id="3" name="Picture 3"/>
+          <wp:inline distT="0" distB="0" distL="0" distR="0" wp14:anchorId="78DFF37C" wp14:editId="316BAF1A">
+            <wp:extent cx="5943600" cy="1337945"/>
+            <wp:effectExtent l="0" t="0" r="0" b="0"/>
+            <wp:docPr id="8" name="Picture 3"/>
             <wp:cNvGraphicFramePr>
               <a:graphicFrameLocks xmlns:a="http://schemas.openxmlformats.org/drawingml/2006/main" noChangeAspect="1"/>
             </wp:cNvGraphicFramePr>
@@ -4258,11 +4651,13 @@
               <a:graphicData uri="http://schemas.openxmlformats.org/drawingml/2006/picture">
                 <pic:pic xmlns:pic="http://schemas.openxmlformats.org/drawingml/2006/picture">
                   <pic:nvPicPr>
-                    <pic:cNvPr id="1" name=""/>
-                    <pic:cNvPicPr/>
+                    <pic:cNvPr id="4" name="Picture 3"/>
+                    <pic:cNvPicPr>
+                      <a:picLocks noChangeAspect="1"/>
+                    </pic:cNvPicPr>
                   </pic:nvPicPr>
                   <pic:blipFill>
-                    <a:blip r:embed="rId9"/>
+                    <a:blip r:embed="rId10"/>
                     <a:stretch>
                       <a:fillRect/>
                     </a:stretch>
@@ -4270,7 +4665,7 @@
                   <pic:spPr>
                     <a:xfrm>
                       <a:off x="0" y="0"/>
-                      <a:ext cx="3181350" cy="2409825"/>
+                      <a:ext cx="5943600" cy="1337945"/>
                     </a:xfrm>
                     <a:prstGeom prst="rect">
                       <a:avLst/>
@@ -4285,100 +4680,42 @@
     </w:p>
     <w:p>
       <w:pPr>
-        <w:pStyle w:val="ListParagraph"/>
-        <w:numPr>
-          <w:ilvl w:val="1"/>
-          <w:numId w:val="7"/>
-        </w:numPr>
-        <w:jc w:val="both"/>
-        <w:rPr>
-          <w:rFonts w:ascii="Times New Roman" w:hAnsi="Times New Roman" w:cs="Times New Roman"/>
-          <w:sz w:val="28"/>
-          <w:szCs w:val="28"/>
-        </w:rPr>
-      </w:pPr>
-      <w:r>
-        <w:rPr>
-          <w:rFonts w:ascii="Times New Roman" w:hAnsi="Times New Roman" w:cs="Times New Roman"/>
-          <w:sz w:val="28"/>
-          <w:szCs w:val="28"/>
-        </w:rPr>
-        <w:t xml:space="preserve">Orientation Estimation: ước tính góc nghiêng của dòng văn bản. </w:t>
-      </w:r>
-    </w:p>
-    <w:p>
-      <w:pPr>
-        <w:pStyle w:val="ListParagraph"/>
-        <w:numPr>
-          <w:ilvl w:val="1"/>
-          <w:numId w:val="7"/>
-        </w:numPr>
-        <w:jc w:val="both"/>
-        <w:rPr>
-          <w:rFonts w:ascii="Times New Roman" w:hAnsi="Times New Roman" w:cs="Times New Roman"/>
-          <w:sz w:val="28"/>
-          <w:szCs w:val="28"/>
-        </w:rPr>
-      </w:pPr>
-      <w:r>
-        <w:rPr>
-          <w:rFonts w:ascii="Times New Roman" w:hAnsi="Times New Roman" w:cs="Times New Roman"/>
-          <w:sz w:val="28"/>
-          <w:szCs w:val="28"/>
-        </w:rPr>
-        <w:t>Text Line Candidate Generation: xác đị</w:t>
-      </w:r>
-      <w:r>
-        <w:rPr>
-          <w:rFonts w:ascii="Times New Roman" w:hAnsi="Times New Roman" w:cs="Times New Roman"/>
-          <w:sz w:val="28"/>
-          <w:szCs w:val="28"/>
-        </w:rPr>
-        <w:t>nh các dòng text.</w:t>
-      </w:r>
-    </w:p>
-    <w:p>
-      <w:pPr>
-        <w:pStyle w:val="ListParagraph"/>
-        <w:numPr>
-          <w:ilvl w:val="0"/>
-          <w:numId w:val="7"/>
-        </w:numPr>
-        <w:jc w:val="both"/>
-        <w:rPr>
-          <w:rFonts w:ascii="Times New Roman" w:hAnsi="Times New Roman" w:cs="Times New Roman"/>
-          <w:sz w:val="28"/>
-          <w:szCs w:val="28"/>
-        </w:rPr>
-      </w:pPr>
-      <w:r>
-        <w:rPr>
-          <w:rFonts w:ascii="Times New Roman" w:hAnsi="Times New Roman" w:cs="Times New Roman"/>
-          <w:sz w:val="28"/>
-          <w:szCs w:val="28"/>
-        </w:rPr>
-        <w:t xml:space="preserve">Text Line Candidates Classification: sử dụng mạng neuron có tên là Character-Centroid để phân loại, xác định chính xác các candidates ở trên có phải là dòng text hay không. Dưới đây là hình minh họa cho phương pháp Character-Centroid. </w:t>
-      </w:r>
-    </w:p>
-    <w:p>
-      <w:pPr>
-        <w:jc w:val="center"/>
-        <w:rPr>
-          <w:rFonts w:ascii="Times New Roman" w:hAnsi="Times New Roman" w:cs="Times New Roman"/>
-          <w:sz w:val="28"/>
-          <w:szCs w:val="28"/>
-        </w:rPr>
-      </w:pPr>
-      <w:r>
-        <w:rPr>
-          <w:noProof/>
-        </w:rPr>
-        <w:lastRenderedPageBreak/>
+        <w:jc w:val="both"/>
+        <w:rPr>
+          <w:rFonts w:ascii="Times New Roman" w:hAnsi="Times New Roman" w:cs="Times New Roman"/>
+          <w:sz w:val="28"/>
+          <w:szCs w:val="28"/>
+        </w:rPr>
+      </w:pPr>
+      <w:r>
+        <w:rPr>
+          <w:rFonts w:ascii="Times New Roman" w:hAnsi="Times New Roman" w:cs="Times New Roman"/>
+          <w:sz w:val="28"/>
+          <w:szCs w:val="28"/>
+        </w:rPr>
+        <w:t>Mô tả phương pháp:</w:t>
+      </w:r>
+    </w:p>
+    <w:p>
+      <w:pPr>
+        <w:jc w:val="both"/>
+        <w:rPr>
+          <w:rFonts w:ascii="Times New Roman" w:hAnsi="Times New Roman" w:cs="Times New Roman"/>
+          <w:sz w:val="28"/>
+          <w:szCs w:val="28"/>
+        </w:rPr>
+      </w:pPr>
+      <w:r>
+        <w:rPr>
+          <w:rFonts w:ascii="Times New Roman" w:hAnsi="Times New Roman" w:cs="Times New Roman"/>
+          <w:sz w:val="28"/>
+          <w:szCs w:val="28"/>
+        </w:rPr>
         <w:drawing>
-          <wp:inline distT="0" distB="0" distL="0" distR="0" wp14:anchorId="20EF2A50" wp14:editId="486B7B5E">
-            <wp:extent cx="5943600" cy="4009390"/>
-            <wp:effectExtent l="0" t="0" r="0" b="0"/>
-            <wp:docPr id="4" name="Picture 4"/>
+          <wp:inline distT="0" distB="0" distL="0" distR="0" wp14:anchorId="2B521778" wp14:editId="044436CA">
+            <wp:extent cx="5943600" cy="2132965"/>
+            <wp:effectExtent l="0" t="0" r="0" b="635"/>
+            <wp:docPr id="9" name="Picture 3"/>
             <wp:cNvGraphicFramePr>
               <a:graphicFrameLocks xmlns:a="http://schemas.openxmlformats.org/drawingml/2006/main" noChangeAspect="1"/>
             </wp:cNvGraphicFramePr>
@@ -4386,11 +4723,13 @@
               <a:graphicData uri="http://schemas.openxmlformats.org/drawingml/2006/picture">
                 <pic:pic xmlns:pic="http://schemas.openxmlformats.org/drawingml/2006/picture">
                   <pic:nvPicPr>
-                    <pic:cNvPr id="1" name=""/>
-                    <pic:cNvPicPr/>
+                    <pic:cNvPr id="4" name="Picture 3"/>
+                    <pic:cNvPicPr>
+                      <a:picLocks noChangeAspect="1"/>
+                    </pic:cNvPicPr>
                   </pic:nvPicPr>
                   <pic:blipFill>
-                    <a:blip r:embed="rId10"/>
+                    <a:blip r:embed="rId11"/>
                     <a:stretch>
                       <a:fillRect/>
                     </a:stretch>
@@ -4398,7 +4737,7 @@
                   <pic:spPr>
                     <a:xfrm>
                       <a:off x="0" y="0"/>
-                      <a:ext cx="5943600" cy="4009390"/>
+                      <a:ext cx="5943600" cy="2132965"/>
                     </a:xfrm>
                     <a:prstGeom prst="rect">
                       <a:avLst/>
@@ -4416,16 +4755,2086 @@
         <w:jc w:val="both"/>
         <w:rPr>
           <w:rFonts w:ascii="Times New Roman" w:hAnsi="Times New Roman" w:cs="Times New Roman"/>
-          <w:sz w:val="28"/>
-          <w:szCs w:val="28"/>
-        </w:rPr>
-      </w:pPr>
-      <w:r>
-        <w:rPr>
-          <w:rFonts w:ascii="Times New Roman" w:hAnsi="Times New Roman" w:cs="Times New Roman"/>
-          <w:sz w:val="28"/>
-          <w:szCs w:val="28"/>
-        </w:rPr>
+          <w:b/>
+          <w:sz w:val="28"/>
+          <w:szCs w:val="28"/>
+        </w:rPr>
+      </w:pPr>
+      <w:r>
+        <w:rPr>
+          <w:rFonts w:ascii="Times New Roman" w:hAnsi="Times New Roman" w:cs="Times New Roman"/>
+          <w:sz w:val="28"/>
+          <w:szCs w:val="28"/>
+        </w:rPr>
+        <w:t xml:space="preserve">Các vùng text được phát hiện ở bước g được gọi là các </w:t>
+      </w:r>
+      <w:r>
+        <w:rPr>
+          <w:rFonts w:ascii="Times New Roman" w:hAnsi="Times New Roman" w:cs="Times New Roman"/>
+          <w:b/>
+          <w:sz w:val="28"/>
+          <w:szCs w:val="28"/>
+        </w:rPr>
+        <w:t>Text Block</w:t>
+      </w:r>
+      <w:r>
+        <w:rPr>
+          <w:rFonts w:ascii="Times New Roman" w:hAnsi="Times New Roman" w:cs="Times New Roman"/>
+          <w:b/>
+          <w:sz w:val="28"/>
+          <w:szCs w:val="28"/>
+        </w:rPr>
+        <w:t>.</w:t>
+      </w:r>
+    </w:p>
+    <w:p>
+      <w:pPr>
+        <w:rPr>
+          <w:rFonts w:ascii="Times New Roman" w:hAnsi="Times New Roman" w:cs="Times New Roman"/>
+          <w:b/>
+          <w:sz w:val="28"/>
+          <w:szCs w:val="28"/>
+        </w:rPr>
+      </w:pPr>
+      <w:r>
+        <w:rPr>
+          <w:rFonts w:ascii="Times New Roman" w:hAnsi="Times New Roman" w:cs="Times New Roman"/>
+          <w:b/>
+          <w:sz w:val="28"/>
+          <w:szCs w:val="28"/>
+        </w:rPr>
+        <w:br w:type="page"/>
+      </w:r>
+    </w:p>
+    <w:p>
+      <w:pPr>
+        <w:jc w:val="both"/>
+        <w:rPr>
+          <w:rFonts w:ascii="Times New Roman" w:hAnsi="Times New Roman" w:cs="Times New Roman"/>
+          <w:sz w:val="28"/>
+          <w:szCs w:val="28"/>
+        </w:rPr>
+      </w:pPr>
+      <w:r>
+        <w:rPr>
+          <w:rFonts w:ascii="Times New Roman" w:hAnsi="Times New Roman" w:cs="Times New Roman"/>
+          <w:sz w:val="28"/>
+          <w:szCs w:val="28"/>
+        </w:rPr>
+        <w:lastRenderedPageBreak/>
+        <w:t xml:space="preserve">Bước 2: </w:t>
+      </w:r>
+      <w:r>
+        <w:rPr>
+          <w:rFonts w:ascii="Times New Roman" w:hAnsi="Times New Roman" w:cs="Times New Roman"/>
+          <w:sz w:val="28"/>
+          <w:szCs w:val="28"/>
+        </w:rPr>
+        <w:t>Text Line Candidate Generation</w:t>
+      </w:r>
+      <w:r>
+        <w:rPr>
+          <w:rFonts w:ascii="Times New Roman" w:hAnsi="Times New Roman" w:cs="Times New Roman"/>
+          <w:sz w:val="28"/>
+          <w:szCs w:val="28"/>
+        </w:rPr>
+        <w:t>:</w:t>
+      </w:r>
+    </w:p>
+    <w:p>
+      <w:pPr>
+        <w:pStyle w:val="ListParagraph"/>
+        <w:numPr>
+          <w:ilvl w:val="0"/>
+          <w:numId w:val="2"/>
+        </w:numPr>
+        <w:jc w:val="both"/>
+        <w:rPr>
+          <w:rFonts w:ascii="Times New Roman" w:hAnsi="Times New Roman" w:cs="Times New Roman"/>
+          <w:sz w:val="28"/>
+          <w:szCs w:val="28"/>
+        </w:rPr>
+      </w:pPr>
+      <w:r>
+        <w:rPr>
+          <w:rFonts w:ascii="Times New Roman" w:hAnsi="Times New Roman" w:cs="Times New Roman"/>
+          <w:sz w:val="28"/>
+          <w:szCs w:val="28"/>
+        </w:rPr>
+        <w:t xml:space="preserve">Trích xuất kí tự: bước này sử dụng phương pháp MSER để trích xuất ra các kí tự từ </w:t>
+      </w:r>
+      <w:r>
+        <w:rPr>
+          <w:rFonts w:ascii="Times New Roman" w:hAnsi="Times New Roman" w:cs="Times New Roman"/>
+          <w:b/>
+          <w:sz w:val="28"/>
+          <w:szCs w:val="28"/>
+        </w:rPr>
+        <w:t>Text Box</w:t>
+      </w:r>
+      <w:r>
+        <w:rPr>
+          <w:rFonts w:ascii="Times New Roman" w:hAnsi="Times New Roman" w:cs="Times New Roman"/>
+          <w:b/>
+          <w:sz w:val="28"/>
+          <w:szCs w:val="28"/>
+        </w:rPr>
+        <w:t>.</w:t>
+      </w:r>
+    </w:p>
+    <w:p>
+      <w:pPr>
+        <w:ind w:left="360"/>
+        <w:jc w:val="center"/>
+        <w:rPr>
+          <w:rFonts w:ascii="Times New Roman" w:hAnsi="Times New Roman" w:cs="Times New Roman"/>
+          <w:sz w:val="28"/>
+          <w:szCs w:val="28"/>
+        </w:rPr>
+      </w:pPr>
+      <w:r>
+        <w:drawing>
+          <wp:inline distT="0" distB="0" distL="0" distR="0" wp14:anchorId="4F47BE82" wp14:editId="3909A3BD">
+            <wp:extent cx="5943600" cy="1932305"/>
+            <wp:effectExtent l="0" t="0" r="0" b="0"/>
+            <wp:docPr id="10" name="Picture 3"/>
+            <wp:cNvGraphicFramePr>
+              <a:graphicFrameLocks xmlns:a="http://schemas.openxmlformats.org/drawingml/2006/main" noChangeAspect="1"/>
+            </wp:cNvGraphicFramePr>
+            <a:graphic xmlns:a="http://schemas.openxmlformats.org/drawingml/2006/main">
+              <a:graphicData uri="http://schemas.openxmlformats.org/drawingml/2006/picture">
+                <pic:pic xmlns:pic="http://schemas.openxmlformats.org/drawingml/2006/picture">
+                  <pic:nvPicPr>
+                    <pic:cNvPr id="4" name="Picture 3"/>
+                    <pic:cNvPicPr>
+                      <a:picLocks noChangeAspect="1"/>
+                    </pic:cNvPicPr>
+                  </pic:nvPicPr>
+                  <pic:blipFill>
+                    <a:blip r:embed="rId12"/>
+                    <a:stretch>
+                      <a:fillRect/>
+                    </a:stretch>
+                  </pic:blipFill>
+                  <pic:spPr>
+                    <a:xfrm>
+                      <a:off x="0" y="0"/>
+                      <a:ext cx="5943600" cy="1932305"/>
+                    </a:xfrm>
+                    <a:prstGeom prst="rect">
+                      <a:avLst/>
+                    </a:prstGeom>
+                  </pic:spPr>
+                </pic:pic>
+              </a:graphicData>
+            </a:graphic>
+          </wp:inline>
+        </w:drawing>
+      </w:r>
+    </w:p>
+    <w:p>
+      <w:pPr>
+        <w:pStyle w:val="ListParagraph"/>
+        <w:numPr>
+          <w:ilvl w:val="0"/>
+          <w:numId w:val="2"/>
+        </w:numPr>
+        <w:jc w:val="both"/>
+        <w:rPr>
+          <w:rFonts w:ascii="Times New Roman" w:hAnsi="Times New Roman" w:cs="Times New Roman"/>
+          <w:sz w:val="28"/>
+          <w:szCs w:val="28"/>
+        </w:rPr>
+      </w:pPr>
+      <w:r>
+        <w:rPr>
+          <w:rFonts w:ascii="Times New Roman" w:hAnsi="Times New Roman" w:cs="Times New Roman"/>
+          <w:sz w:val="28"/>
+          <w:szCs w:val="28"/>
+        </w:rPr>
+        <w:t>Phát hiện hướng văn bản:</w:t>
+      </w:r>
+    </w:p>
+    <w:p>
+      <w:pPr>
+        <w:pStyle w:val="ListParagraph"/>
+        <w:numPr>
+          <w:ilvl w:val="1"/>
+          <w:numId w:val="2"/>
+        </w:numPr>
+        <w:jc w:val="both"/>
+        <w:rPr>
+          <w:rFonts w:ascii="Times New Roman" w:hAnsi="Times New Roman" w:cs="Times New Roman"/>
+          <w:sz w:val="28"/>
+          <w:szCs w:val="28"/>
+        </w:rPr>
+      </w:pPr>
+      <w:r>
+        <w:rPr>
+          <w:rFonts w:ascii="Times New Roman" w:hAnsi="Times New Roman" w:cs="Times New Roman"/>
+          <w:sz w:val="28"/>
+          <w:szCs w:val="28"/>
+        </w:rPr>
+        <w:t>Vẽ một đường thẳng đi qua các hộp kí tự được phát hiện ở trên</w:t>
+      </w:r>
+    </w:p>
+    <w:p>
+      <w:pPr>
+        <w:pStyle w:val="ListParagraph"/>
+        <w:numPr>
+          <w:ilvl w:val="1"/>
+          <w:numId w:val="2"/>
+        </w:numPr>
+        <w:jc w:val="both"/>
+        <w:rPr>
+          <w:rFonts w:ascii="Times New Roman" w:hAnsi="Times New Roman" w:cs="Times New Roman"/>
+          <w:sz w:val="28"/>
+          <w:szCs w:val="28"/>
+        </w:rPr>
+      </w:pPr>
+      <w:r>
+        <w:rPr>
+          <w:rFonts w:ascii="Times New Roman" w:hAnsi="Times New Roman" w:cs="Times New Roman"/>
+          <w:sz w:val="28"/>
+          <w:szCs w:val="28"/>
+        </w:rPr>
+        <w:t>Hướng của văn bản được xác định bởi một đường thẳng đi qua nhiều hộp kí tự nhất.</w:t>
+      </w:r>
+    </w:p>
+    <w:p>
+      <w:pPr>
+        <w:pStyle w:val="ListParagraph"/>
+        <w:numPr>
+          <w:ilvl w:val="1"/>
+          <w:numId w:val="2"/>
+        </w:numPr>
+        <w:jc w:val="both"/>
+        <w:rPr>
+          <w:rFonts w:ascii="Times New Roman" w:hAnsi="Times New Roman" w:cs="Times New Roman"/>
+          <w:sz w:val="28"/>
+          <w:szCs w:val="28"/>
+        </w:rPr>
+      </w:pPr>
+      <w:r>
+        <w:rPr>
+          <w:rFonts w:ascii="Times New Roman" w:hAnsi="Times New Roman" w:cs="Times New Roman"/>
+          <w:sz w:val="28"/>
+          <w:szCs w:val="28"/>
+        </w:rPr>
+        <w:t>Công thức xác định hướng của văn bản:</w:t>
+      </w:r>
+    </w:p>
+    <w:p>
+      <w:pPr>
+        <w:jc w:val="both"/>
+        <w:rPr>
+          <w:rFonts w:ascii="Times New Roman" w:hAnsi="Times New Roman" w:cs="Times New Roman"/>
+          <w:sz w:val="28"/>
+          <w:szCs w:val="28"/>
+        </w:rPr>
+      </w:pPr>
+      <m:oMathPara>
+        <m:oMath>
+          <m:sSub>
+            <m:sSubPr>
+              <m:ctrlPr>
+                <w:rPr>
+                  <w:rFonts w:ascii="Cambria Math" w:hAnsi="Cambria Math" w:cs="Times New Roman"/>
+                  <w:i/>
+                  <w:sz w:val="28"/>
+                  <w:szCs w:val="28"/>
+                </w:rPr>
+              </m:ctrlPr>
+            </m:sSubPr>
+            <m:e>
+              <m:r>
+                <w:rPr>
+                  <w:rFonts w:ascii="Cambria Math" w:hAnsi="Cambria Math" w:cs="Times New Roman"/>
+                  <w:sz w:val="28"/>
+                  <w:szCs w:val="28"/>
+                </w:rPr>
+                <m:t>θ</m:t>
+              </m:r>
+            </m:e>
+            <m:sub>
+              <m:r>
+                <w:rPr>
+                  <w:rFonts w:ascii="Cambria Math" w:hAnsi="Cambria Math" w:cs="Times New Roman"/>
+                  <w:sz w:val="28"/>
+                  <w:szCs w:val="28"/>
+                </w:rPr>
+                <m:t>r</m:t>
+              </m:r>
+            </m:sub>
+          </m:sSub>
+          <m:r>
+            <w:rPr>
+              <w:rFonts w:ascii="Cambria Math" w:hAnsi="Cambria Math" w:cs="Times New Roman"/>
+              <w:sz w:val="28"/>
+              <w:szCs w:val="28"/>
+            </w:rPr>
+            <m:t>=</m:t>
+          </m:r>
+          <m:func>
+            <m:funcPr>
+              <m:ctrlPr>
+                <w:rPr>
+                  <w:rFonts w:ascii="Cambria Math" w:hAnsi="Cambria Math" w:cs="Times New Roman"/>
+                  <w:i/>
+                  <w:sz w:val="28"/>
+                  <w:szCs w:val="28"/>
+                </w:rPr>
+              </m:ctrlPr>
+            </m:funcPr>
+            <m:fName>
+              <m:r>
+                <m:rPr>
+                  <m:sty m:val="p"/>
+                </m:rPr>
+                <w:rPr>
+                  <w:rFonts w:ascii="Cambria Math" w:hAnsi="Cambria Math" w:cs="Times New Roman"/>
+                  <w:sz w:val="28"/>
+                  <w:szCs w:val="28"/>
+                </w:rPr>
+                <m:t>arg</m:t>
+              </m:r>
+            </m:fName>
+            <m:e>
+              <m:func>
+                <m:funcPr>
+                  <m:ctrlPr>
+                    <w:rPr>
+                      <w:rFonts w:ascii="Cambria Math" w:hAnsi="Cambria Math" w:cs="Times New Roman"/>
+                      <w:i/>
+                      <w:sz w:val="28"/>
+                      <w:szCs w:val="28"/>
+                    </w:rPr>
+                  </m:ctrlPr>
+                </m:funcPr>
+                <m:fName>
+                  <m:limLow>
+                    <m:limLowPr>
+                      <m:ctrlPr>
+                        <w:rPr>
+                          <w:rFonts w:ascii="Cambria Math" w:hAnsi="Cambria Math" w:cs="Times New Roman"/>
+                          <w:i/>
+                          <w:sz w:val="28"/>
+                          <w:szCs w:val="28"/>
+                        </w:rPr>
+                      </m:ctrlPr>
+                    </m:limLowPr>
+                    <m:e>
+                      <m:r>
+                        <m:rPr>
+                          <m:sty m:val="p"/>
+                        </m:rPr>
+                        <w:rPr>
+                          <w:rFonts w:ascii="Cambria Math" w:hAnsi="Cambria Math" w:cs="Times New Roman"/>
+                          <w:sz w:val="28"/>
+                          <w:szCs w:val="28"/>
+                        </w:rPr>
+                        <m:t>max</m:t>
+                      </m:r>
+                    </m:e>
+                    <m:lim>
+                      <m:r>
+                        <w:rPr>
+                          <w:rFonts w:ascii="Cambria Math" w:hAnsi="Cambria Math" w:cs="Times New Roman"/>
+                          <w:sz w:val="28"/>
+                          <w:szCs w:val="28"/>
+                        </w:rPr>
+                        <m:t>θ</m:t>
+                      </m:r>
+                    </m:lim>
+                  </m:limLow>
+                </m:fName>
+                <m:e>
+                  <m:func>
+                    <m:funcPr>
+                      <m:ctrlPr>
+                        <w:rPr>
+                          <w:rFonts w:ascii="Cambria Math" w:hAnsi="Cambria Math" w:cs="Times New Roman"/>
+                          <w:i/>
+                          <w:sz w:val="28"/>
+                          <w:szCs w:val="28"/>
+                        </w:rPr>
+                      </m:ctrlPr>
+                    </m:funcPr>
+                    <m:fName>
+                      <m:limLow>
+                        <m:limLowPr>
+                          <m:ctrlPr>
+                            <w:rPr>
+                              <w:rFonts w:ascii="Cambria Math" w:hAnsi="Cambria Math" w:cs="Times New Roman"/>
+                              <w:i/>
+                              <w:sz w:val="28"/>
+                              <w:szCs w:val="28"/>
+                            </w:rPr>
+                          </m:ctrlPr>
+                        </m:limLowPr>
+                        <m:e>
+                          <m:r>
+                            <m:rPr>
+                              <m:sty m:val="p"/>
+                            </m:rPr>
+                            <w:rPr>
+                              <w:rFonts w:ascii="Cambria Math" w:hAnsi="Cambria Math" w:cs="Times New Roman"/>
+                              <w:sz w:val="28"/>
+                              <w:szCs w:val="28"/>
+                            </w:rPr>
+                            <m:t>max</m:t>
+                          </m:r>
+                          <m:r>
+                            <m:rPr>
+                              <m:sty m:val="p"/>
+                            </m:rPr>
+                            <w:rPr>
+                              <w:rFonts w:ascii="Cambria Math" w:hAnsi="Cambria Math" w:cs="Times New Roman"/>
+                              <w:sz w:val="28"/>
+                              <w:szCs w:val="28"/>
+                            </w:rPr>
+                            <m:t>Φ</m:t>
+                          </m:r>
+                        </m:e>
+                        <m:lim>
+                          <m:r>
+                            <w:rPr>
+                              <w:rFonts w:ascii="Cambria Math" w:hAnsi="Cambria Math" w:cs="Times New Roman"/>
+                              <w:sz w:val="28"/>
+                              <w:szCs w:val="28"/>
+                            </w:rPr>
+                            <m:t>h</m:t>
+                          </m:r>
+                        </m:lim>
+                      </m:limLow>
+                    </m:fName>
+                    <m:e>
+                      <m:r>
+                        <w:rPr>
+                          <w:rFonts w:ascii="Cambria Math" w:hAnsi="Cambria Math" w:cs="Times New Roman"/>
+                          <w:sz w:val="28"/>
+                          <w:szCs w:val="28"/>
+                        </w:rPr>
+                        <m:t>(θ, h)</m:t>
+                      </m:r>
+                    </m:e>
+                  </m:func>
+                </m:e>
+              </m:func>
+            </m:e>
+          </m:func>
+        </m:oMath>
+      </m:oMathPara>
+    </w:p>
+    <w:p>
+      <w:pPr>
+        <w:pStyle w:val="ListParagraph"/>
+        <w:numPr>
+          <w:ilvl w:val="1"/>
+          <w:numId w:val="2"/>
+        </w:numPr>
+        <w:jc w:val="both"/>
+        <w:rPr>
+          <w:rFonts w:ascii="Times New Roman" w:hAnsi="Times New Roman" w:cs="Times New Roman"/>
+          <w:sz w:val="28"/>
+          <w:szCs w:val="28"/>
+        </w:rPr>
+      </w:pPr>
+      <w:r>
+        <w:rPr>
+          <w:rFonts w:ascii="Times New Roman" w:hAnsi="Times New Roman" w:cs="Times New Roman"/>
+          <w:sz w:val="28"/>
+          <w:szCs w:val="28"/>
+        </w:rPr>
+        <w:t>Mô tả phương pháp:</w:t>
+      </w:r>
+    </w:p>
+    <w:p>
+      <w:pPr>
+        <w:jc w:val="both"/>
+        <w:rPr>
+          <w:rFonts w:ascii="Times New Roman" w:hAnsi="Times New Roman" w:cs="Times New Roman"/>
+          <w:sz w:val="28"/>
+          <w:szCs w:val="28"/>
+        </w:rPr>
+      </w:pPr>
+      <w:r>
+        <w:rPr>
+          <w:rFonts w:ascii="Times New Roman" w:hAnsi="Times New Roman" w:cs="Times New Roman"/>
+          <w:sz w:val="28"/>
+          <w:szCs w:val="28"/>
+        </w:rPr>
+        <w:drawing>
+          <wp:inline distT="0" distB="0" distL="0" distR="0" wp14:anchorId="759E0E0B" wp14:editId="56E95A28">
+            <wp:extent cx="5943600" cy="2355215"/>
+            <wp:effectExtent l="0" t="0" r="0" b="6985"/>
+            <wp:docPr id="12" name="Picture 3"/>
+            <wp:cNvGraphicFramePr>
+              <a:graphicFrameLocks xmlns:a="http://schemas.openxmlformats.org/drawingml/2006/main" noChangeAspect="1"/>
+            </wp:cNvGraphicFramePr>
+            <a:graphic xmlns:a="http://schemas.openxmlformats.org/drawingml/2006/main">
+              <a:graphicData uri="http://schemas.openxmlformats.org/drawingml/2006/picture">
+                <pic:pic xmlns:pic="http://schemas.openxmlformats.org/drawingml/2006/picture">
+                  <pic:nvPicPr>
+                    <pic:cNvPr id="4" name="Picture 3"/>
+                    <pic:cNvPicPr>
+                      <a:picLocks noChangeAspect="1"/>
+                    </pic:cNvPicPr>
+                  </pic:nvPicPr>
+                  <pic:blipFill>
+                    <a:blip r:embed="rId13"/>
+                    <a:stretch>
+                      <a:fillRect/>
+                    </a:stretch>
+                  </pic:blipFill>
+                  <pic:spPr>
+                    <a:xfrm>
+                      <a:off x="0" y="0"/>
+                      <a:ext cx="5943600" cy="2355215"/>
+                    </a:xfrm>
+                    <a:prstGeom prst="rect">
+                      <a:avLst/>
+                    </a:prstGeom>
+                  </pic:spPr>
+                </pic:pic>
+              </a:graphicData>
+            </a:graphic>
+          </wp:inline>
+        </w:drawing>
+      </w:r>
+    </w:p>
+    <w:p>
+      <w:pPr>
+        <w:rPr>
+          <w:rFonts w:ascii="Times New Roman" w:hAnsi="Times New Roman" w:cs="Times New Roman"/>
+          <w:sz w:val="28"/>
+          <w:szCs w:val="28"/>
+          <w:highlight w:val="lightGray"/>
+        </w:rPr>
+      </w:pPr>
+      <w:r>
+        <w:rPr>
+          <w:rFonts w:ascii="Times New Roman" w:hAnsi="Times New Roman" w:cs="Times New Roman"/>
+          <w:sz w:val="28"/>
+          <w:szCs w:val="28"/>
+          <w:highlight w:val="lightGray"/>
+        </w:rPr>
+        <w:br w:type="page"/>
+      </w:r>
+    </w:p>
+    <w:p>
+      <w:pPr>
+        <w:pStyle w:val="ListParagraph"/>
+        <w:numPr>
+          <w:ilvl w:val="0"/>
+          <w:numId w:val="2"/>
+        </w:numPr>
+        <w:jc w:val="both"/>
+        <w:rPr>
+          <w:rFonts w:ascii="Times New Roman" w:hAnsi="Times New Roman" w:cs="Times New Roman"/>
+          <w:sz w:val="28"/>
+          <w:szCs w:val="28"/>
+        </w:rPr>
+      </w:pPr>
+      <w:r>
+        <w:rPr>
+          <w:rFonts w:ascii="Times New Roman" w:hAnsi="Times New Roman" w:cs="Times New Roman"/>
+          <w:sz w:val="28"/>
+          <w:szCs w:val="28"/>
+        </w:rPr>
+        <w:lastRenderedPageBreak/>
+        <w:t xml:space="preserve">Tạo ra </w:t>
+      </w:r>
+      <w:r>
+        <w:rPr>
+          <w:rFonts w:ascii="Times New Roman" w:hAnsi="Times New Roman" w:cs="Times New Roman"/>
+          <w:b/>
+          <w:sz w:val="28"/>
+          <w:szCs w:val="28"/>
+        </w:rPr>
+        <w:t>Text Line:</w:t>
+      </w:r>
+    </w:p>
+    <w:p>
+      <w:pPr>
+        <w:pStyle w:val="ListParagraph"/>
+        <w:numPr>
+          <w:ilvl w:val="1"/>
+          <w:numId w:val="2"/>
+        </w:numPr>
+        <w:jc w:val="both"/>
+        <w:rPr>
+          <w:rFonts w:ascii="Times New Roman" w:hAnsi="Times New Roman" w:cs="Times New Roman"/>
+          <w:sz w:val="28"/>
+          <w:szCs w:val="28"/>
+        </w:rPr>
+      </w:pPr>
+      <w:r>
+        <w:rPr>
+          <w:rFonts w:ascii="Times New Roman" w:hAnsi="Times New Roman" w:cs="Times New Roman"/>
+          <w:sz w:val="28"/>
+          <w:szCs w:val="28"/>
+        </w:rPr>
+        <w:t>Đầu tiên: các kí tự được nhóm lại với nhau bằng điều kiện sau:</w:t>
+      </w:r>
+    </w:p>
+    <w:p>
+      <w:pPr>
+        <w:pStyle w:val="ListParagraph"/>
+        <w:ind w:left="1440"/>
+        <w:jc w:val="center"/>
+        <w:rPr>
+          <w:rFonts w:ascii="Times New Roman" w:hAnsi="Times New Roman" w:cs="Times New Roman"/>
+          <w:sz w:val="28"/>
+          <w:szCs w:val="28"/>
+        </w:rPr>
+      </w:pPr>
+      <w:r>
+        <w:rPr>
+          <w:rFonts w:ascii="Times New Roman" w:hAnsi="Times New Roman" w:cs="Times New Roman"/>
+          <w:sz w:val="28"/>
+          <w:szCs w:val="28"/>
+        </w:rPr>
+        <w:drawing>
+          <wp:inline distT="0" distB="0" distL="0" distR="0" wp14:anchorId="1C288BDB" wp14:editId="7EB7DD2F">
+            <wp:extent cx="1988719" cy="863366"/>
+            <wp:effectExtent l="0" t="0" r="0" b="0"/>
+            <wp:docPr id="13" name="Picture 3"/>
+            <wp:cNvGraphicFramePr>
+              <a:graphicFrameLocks xmlns:a="http://schemas.openxmlformats.org/drawingml/2006/main" noChangeAspect="1"/>
+            </wp:cNvGraphicFramePr>
+            <a:graphic xmlns:a="http://schemas.openxmlformats.org/drawingml/2006/main">
+              <a:graphicData uri="http://schemas.openxmlformats.org/drawingml/2006/picture">
+                <pic:pic xmlns:pic="http://schemas.openxmlformats.org/drawingml/2006/picture">
+                  <pic:nvPicPr>
+                    <pic:cNvPr id="4" name="Picture 3"/>
+                    <pic:cNvPicPr>
+                      <a:picLocks noChangeAspect="1"/>
+                    </pic:cNvPicPr>
+                  </pic:nvPicPr>
+                  <pic:blipFill>
+                    <a:blip r:embed="rId14"/>
+                    <a:stretch>
+                      <a:fillRect/>
+                    </a:stretch>
+                  </pic:blipFill>
+                  <pic:spPr>
+                    <a:xfrm>
+                      <a:off x="0" y="0"/>
+                      <a:ext cx="2072703" cy="899826"/>
+                    </a:xfrm>
+                    <a:prstGeom prst="rect">
+                      <a:avLst/>
+                    </a:prstGeom>
+                  </pic:spPr>
+                </pic:pic>
+              </a:graphicData>
+            </a:graphic>
+          </wp:inline>
+        </w:drawing>
+      </w:r>
+    </w:p>
+    <w:p>
+      <w:pPr>
+        <w:ind w:left="720" w:firstLine="720"/>
+        <w:jc w:val="both"/>
+        <w:rPr>
+          <w:rFonts w:ascii="Times New Roman" w:hAnsi="Times New Roman" w:cs="Times New Roman"/>
+          <w:sz w:val="28"/>
+          <w:szCs w:val="28"/>
+        </w:rPr>
+      </w:pPr>
+      <w:r>
+        <w:rPr>
+          <w:rFonts w:ascii="Times New Roman" w:hAnsi="Times New Roman" w:cs="Times New Roman"/>
+          <w:sz w:val="28"/>
+          <w:szCs w:val="28"/>
+        </w:rPr>
+        <w:t xml:space="preserve">Trong đó: </w:t>
+      </w:r>
+    </w:p>
+    <w:p>
+      <w:pPr>
+        <w:pStyle w:val="ListParagraph"/>
+        <w:numPr>
+          <w:ilvl w:val="2"/>
+          <w:numId w:val="2"/>
+        </w:numPr>
+        <w:jc w:val="both"/>
+        <w:rPr>
+          <w:rFonts w:ascii="Times New Roman" w:hAnsi="Times New Roman" w:cs="Times New Roman"/>
+          <w:sz w:val="28"/>
+          <w:szCs w:val="28"/>
+        </w:rPr>
+      </w:pPr>
+      <w:r>
+        <w:rPr>
+          <w:rFonts w:ascii="Times New Roman" w:hAnsi="Times New Roman" w:cs="Times New Roman"/>
+          <w:sz w:val="28"/>
+          <w:szCs w:val="28"/>
+        </w:rPr>
+        <w:t>H(A), H(B) là chiều cao của hộp A, B.</w:t>
+      </w:r>
+    </w:p>
+    <w:p>
+      <w:pPr>
+        <w:pStyle w:val="ListParagraph"/>
+        <w:numPr>
+          <w:ilvl w:val="2"/>
+          <w:numId w:val="2"/>
+        </w:numPr>
+        <w:jc w:val="both"/>
+        <w:rPr>
+          <w:rFonts w:ascii="Times New Roman" w:hAnsi="Times New Roman" w:cs="Times New Roman"/>
+          <w:sz w:val="28"/>
+          <w:szCs w:val="28"/>
+        </w:rPr>
+      </w:pPr>
+      <w:r>
+        <w:rPr>
+          <w:rFonts w:ascii="Times New Roman" w:hAnsi="Times New Roman" w:cs="Times New Roman"/>
+          <w:sz w:val="28"/>
+          <w:szCs w:val="28"/>
+        </w:rPr>
+        <w:t>O(A, B) là góc của đường thẳng nối tâm A, B với phương ngang.</w:t>
+      </w:r>
+    </w:p>
+    <w:p>
+      <w:pPr>
+        <w:pStyle w:val="ListParagraph"/>
+        <w:numPr>
+          <w:ilvl w:val="2"/>
+          <w:numId w:val="2"/>
+        </w:numPr>
+        <w:jc w:val="both"/>
+        <w:rPr>
+          <w:rFonts w:ascii="Times New Roman" w:hAnsi="Times New Roman" w:cs="Times New Roman"/>
+          <w:sz w:val="28"/>
+          <w:szCs w:val="28"/>
+        </w:rPr>
+      </w:pPr>
+      <w:r>
+        <w:rPr>
+          <w:rFonts w:ascii="Times New Roman" w:hAnsi="Times New Roman" w:cs="Times New Roman"/>
+          <w:sz w:val="28"/>
+          <w:szCs w:val="28"/>
+          <w:lang w:val="el-GR"/>
+        </w:rPr>
+        <w:t>θ</w:t>
+      </w:r>
+      <w:r>
+        <w:rPr>
+          <w:rFonts w:ascii="Times New Roman" w:hAnsi="Times New Roman" w:cs="Times New Roman"/>
+          <w:sz w:val="28"/>
+          <w:szCs w:val="28"/>
+          <w:vertAlign w:val="subscript"/>
+        </w:rPr>
+        <w:t>r</w:t>
+      </w:r>
+      <w:r>
+        <w:rPr>
+          <w:rFonts w:ascii="Times New Roman" w:hAnsi="Times New Roman" w:cs="Times New Roman"/>
+          <w:sz w:val="28"/>
+          <w:szCs w:val="28"/>
+        </w:rPr>
+        <w:t xml:space="preserve"> là góc của text line được ước tính ở trên.</w:t>
+      </w:r>
+      <w:r>
+        <w:rPr>
+          <w:rFonts w:ascii="Times New Roman" w:hAnsi="Times New Roman" w:cs="Times New Roman"/>
+          <w:sz w:val="28"/>
+          <w:szCs w:val="28"/>
+          <w:vertAlign w:val="subscript"/>
+        </w:rPr>
+        <w:t xml:space="preserve"> </w:t>
+      </w:r>
+    </w:p>
+    <w:p>
+      <w:pPr>
+        <w:pStyle w:val="ListParagraph"/>
+        <w:numPr>
+          <w:ilvl w:val="1"/>
+          <w:numId w:val="2"/>
+        </w:numPr>
+        <w:jc w:val="both"/>
+        <w:rPr>
+          <w:rFonts w:ascii="Times New Roman" w:hAnsi="Times New Roman" w:cs="Times New Roman"/>
+          <w:sz w:val="28"/>
+          <w:szCs w:val="28"/>
+        </w:rPr>
+      </w:pPr>
+      <w:r>
+        <w:rPr>
+          <w:rFonts w:ascii="Times New Roman" w:hAnsi="Times New Roman" w:cs="Times New Roman"/>
+          <w:sz w:val="28"/>
+          <w:szCs w:val="28"/>
+        </w:rPr>
+        <w:t xml:space="preserve">Mỗi nhóm sẽ tạo ra được 1 Bounding Box (c) nó được coi là các </w:t>
+      </w:r>
+      <w:r>
+        <w:rPr>
+          <w:rFonts w:ascii="Times New Roman" w:hAnsi="Times New Roman" w:cs="Times New Roman"/>
+          <w:b/>
+          <w:sz w:val="28"/>
+          <w:szCs w:val="28"/>
+        </w:rPr>
+        <w:t>Text</w:t>
+      </w:r>
+      <w:r>
+        <w:rPr>
+          <w:rFonts w:ascii="Times New Roman" w:hAnsi="Times New Roman" w:cs="Times New Roman"/>
+          <w:b/>
+          <w:sz w:val="28"/>
+          <w:szCs w:val="28"/>
+        </w:rPr>
+        <w:t xml:space="preserve"> </w:t>
+      </w:r>
+      <w:r>
+        <w:rPr>
+          <w:rFonts w:ascii="Times New Roman" w:hAnsi="Times New Roman" w:cs="Times New Roman"/>
+          <w:b/>
+          <w:sz w:val="28"/>
+          <w:szCs w:val="28"/>
+        </w:rPr>
+        <w:t>Line candidates</w:t>
+      </w:r>
+      <w:r>
+        <w:rPr>
+          <w:rFonts w:ascii="Times New Roman" w:hAnsi="Times New Roman" w:cs="Times New Roman"/>
+          <w:sz w:val="28"/>
+          <w:szCs w:val="28"/>
+        </w:rPr>
+        <w:t xml:space="preserve"> (d).</w:t>
+      </w:r>
+    </w:p>
+    <w:p>
+      <w:pPr>
+        <w:jc w:val="center"/>
+        <w:rPr>
+          <w:rFonts w:ascii="Times New Roman" w:hAnsi="Times New Roman" w:cs="Times New Roman"/>
+          <w:sz w:val="28"/>
+          <w:szCs w:val="28"/>
+        </w:rPr>
+      </w:pPr>
+      <w:r>
+        <w:rPr>
+          <w:rFonts w:ascii="Times New Roman" w:hAnsi="Times New Roman" w:cs="Times New Roman"/>
+          <w:sz w:val="28"/>
+          <w:szCs w:val="28"/>
+        </w:rPr>
+        <w:drawing>
+          <wp:inline distT="0" distB="0" distL="0" distR="0" wp14:anchorId="5E10688B" wp14:editId="41898DE9">
+            <wp:extent cx="5943600" cy="2567305"/>
+            <wp:effectExtent l="0" t="0" r="0" b="4445"/>
+            <wp:docPr id="14" name="Picture 3"/>
+            <wp:cNvGraphicFramePr>
+              <a:graphicFrameLocks xmlns:a="http://schemas.openxmlformats.org/drawingml/2006/main" noChangeAspect="1"/>
+            </wp:cNvGraphicFramePr>
+            <a:graphic xmlns:a="http://schemas.openxmlformats.org/drawingml/2006/main">
+              <a:graphicData uri="http://schemas.openxmlformats.org/drawingml/2006/picture">
+                <pic:pic xmlns:pic="http://schemas.openxmlformats.org/drawingml/2006/picture">
+                  <pic:nvPicPr>
+                    <pic:cNvPr id="4" name="Picture 3"/>
+                    <pic:cNvPicPr>
+                      <a:picLocks noChangeAspect="1"/>
+                    </pic:cNvPicPr>
+                  </pic:nvPicPr>
+                  <pic:blipFill>
+                    <a:blip r:embed="rId15"/>
+                    <a:stretch>
+                      <a:fillRect/>
+                    </a:stretch>
+                  </pic:blipFill>
+                  <pic:spPr>
+                    <a:xfrm>
+                      <a:off x="0" y="0"/>
+                      <a:ext cx="5943600" cy="2567305"/>
+                    </a:xfrm>
+                    <a:prstGeom prst="rect">
+                      <a:avLst/>
+                    </a:prstGeom>
+                  </pic:spPr>
+                </pic:pic>
+              </a:graphicData>
+            </a:graphic>
+          </wp:inline>
+        </w:drawing>
+      </w:r>
+    </w:p>
+    <w:p>
+      <w:pPr>
+        <w:rPr>
+          <w:rFonts w:ascii="Times New Roman" w:hAnsi="Times New Roman" w:cs="Times New Roman"/>
+          <w:sz w:val="28"/>
+          <w:szCs w:val="28"/>
+        </w:rPr>
+      </w:pPr>
+      <w:r>
+        <w:rPr>
+          <w:rFonts w:ascii="Times New Roman" w:hAnsi="Times New Roman" w:cs="Times New Roman"/>
+          <w:sz w:val="28"/>
+          <w:szCs w:val="28"/>
+        </w:rPr>
+        <w:br w:type="page"/>
+      </w:r>
+    </w:p>
+    <w:p>
+      <w:pPr>
+        <w:jc w:val="both"/>
+        <w:rPr>
+          <w:rFonts w:ascii="Times New Roman" w:hAnsi="Times New Roman" w:cs="Times New Roman"/>
+          <w:sz w:val="28"/>
+          <w:szCs w:val="28"/>
+        </w:rPr>
+      </w:pPr>
+      <w:r>
+        <w:rPr>
+          <w:rFonts w:ascii="Times New Roman" w:hAnsi="Times New Roman" w:cs="Times New Roman"/>
+          <w:sz w:val="28"/>
+          <w:szCs w:val="28"/>
+        </w:rPr>
+        <w:lastRenderedPageBreak/>
+        <w:t xml:space="preserve">Bước 3: </w:t>
+      </w:r>
+      <w:r>
+        <w:rPr>
+          <w:rFonts w:ascii="Times New Roman" w:hAnsi="Times New Roman" w:cs="Times New Roman"/>
+          <w:sz w:val="28"/>
+          <w:szCs w:val="28"/>
+        </w:rPr>
+        <w:t>Text Line Candidates Classification</w:t>
+      </w:r>
+      <w:r>
+        <w:rPr>
+          <w:rFonts w:ascii="Times New Roman" w:hAnsi="Times New Roman" w:cs="Times New Roman"/>
+          <w:sz w:val="28"/>
+          <w:szCs w:val="28"/>
+        </w:rPr>
+        <w:t>:</w:t>
+      </w:r>
+    </w:p>
+    <w:p>
+      <w:pPr>
+        <w:pStyle w:val="ListParagraph"/>
+        <w:numPr>
+          <w:ilvl w:val="0"/>
+          <w:numId w:val="2"/>
+        </w:numPr>
+        <w:jc w:val="both"/>
+        <w:rPr>
+          <w:rFonts w:ascii="Times New Roman" w:hAnsi="Times New Roman" w:cs="Times New Roman"/>
+          <w:sz w:val="28"/>
+          <w:szCs w:val="28"/>
+        </w:rPr>
+      </w:pPr>
+      <w:r>
+        <w:rPr>
+          <w:rFonts w:ascii="Times New Roman" w:hAnsi="Times New Roman" w:cs="Times New Roman"/>
+          <w:sz w:val="28"/>
+          <w:szCs w:val="28"/>
+        </w:rPr>
+        <w:t>Mục đích của bước này là loại bỏ các TextLine candidates sai.</w:t>
+      </w:r>
+    </w:p>
+    <w:p>
+      <w:pPr>
+        <w:pStyle w:val="ListParagraph"/>
+        <w:numPr>
+          <w:ilvl w:val="0"/>
+          <w:numId w:val="2"/>
+        </w:numPr>
+        <w:jc w:val="both"/>
+        <w:rPr>
+          <w:rFonts w:ascii="Times New Roman" w:hAnsi="Times New Roman" w:cs="Times New Roman"/>
+          <w:sz w:val="28"/>
+          <w:szCs w:val="28"/>
+        </w:rPr>
+      </w:pPr>
+      <w:r>
+        <w:rPr>
+          <w:rFonts w:ascii="Times New Roman" w:hAnsi="Times New Roman" w:cs="Times New Roman"/>
+          <w:sz w:val="28"/>
+          <w:szCs w:val="28"/>
+        </w:rPr>
+        <w:t>Để làm điều đó paper sử dụng model “Character-Centroid FCN”</w:t>
+      </w:r>
+    </w:p>
+    <w:p>
+      <w:pPr>
+        <w:pStyle w:val="ListParagraph"/>
+        <w:numPr>
+          <w:ilvl w:val="0"/>
+          <w:numId w:val="2"/>
+        </w:numPr>
+        <w:jc w:val="both"/>
+        <w:rPr>
+          <w:rFonts w:ascii="Times New Roman" w:hAnsi="Times New Roman" w:cs="Times New Roman"/>
+          <w:sz w:val="28"/>
+          <w:szCs w:val="28"/>
+        </w:rPr>
+      </w:pPr>
+      <w:r>
+        <w:rPr>
+          <w:rFonts w:ascii="Times New Roman" w:hAnsi="Times New Roman" w:cs="Times New Roman"/>
+          <w:sz w:val="28"/>
+          <w:szCs w:val="28"/>
+        </w:rPr>
+        <w:t>Mô tả Input-Output của model:</w:t>
+      </w:r>
+    </w:p>
+    <w:p>
+      <w:pPr>
+        <w:pStyle w:val="ListParagraph"/>
+        <w:numPr>
+          <w:ilvl w:val="1"/>
+          <w:numId w:val="2"/>
+        </w:numPr>
+        <w:jc w:val="both"/>
+        <w:rPr>
+          <w:rFonts w:ascii="Times New Roman" w:hAnsi="Times New Roman" w:cs="Times New Roman"/>
+          <w:b/>
+          <w:sz w:val="28"/>
+          <w:szCs w:val="28"/>
+        </w:rPr>
+      </w:pPr>
+      <w:r>
+        <w:rPr>
+          <w:rFonts w:ascii="Times New Roman" w:hAnsi="Times New Roman" w:cs="Times New Roman"/>
+          <w:sz w:val="28"/>
+          <w:szCs w:val="28"/>
+        </w:rPr>
+        <w:t xml:space="preserve">Input: </w:t>
+      </w:r>
+      <w:r>
+        <w:rPr>
+          <w:rFonts w:ascii="Times New Roman" w:hAnsi="Times New Roman" w:cs="Times New Roman"/>
+          <w:b/>
+          <w:sz w:val="28"/>
+          <w:szCs w:val="28"/>
+        </w:rPr>
+        <w:t>Text Line Candidates</w:t>
+      </w:r>
+    </w:p>
+    <w:p>
+      <w:pPr>
+        <w:pStyle w:val="ListParagraph"/>
+        <w:numPr>
+          <w:ilvl w:val="1"/>
+          <w:numId w:val="2"/>
+        </w:numPr>
+        <w:jc w:val="both"/>
+        <w:rPr>
+          <w:rFonts w:ascii="Times New Roman" w:hAnsi="Times New Roman" w:cs="Times New Roman"/>
+          <w:b/>
+          <w:sz w:val="28"/>
+          <w:szCs w:val="28"/>
+        </w:rPr>
+      </w:pPr>
+      <w:r>
+        <w:rPr>
+          <w:rFonts w:ascii="Times New Roman" w:hAnsi="Times New Roman" w:cs="Times New Roman"/>
+          <w:sz w:val="28"/>
+          <w:szCs w:val="28"/>
+        </w:rPr>
+        <w:t>Output: The probability maps of character centroids</w:t>
+      </w:r>
+    </w:p>
+    <w:p>
+      <w:pPr>
+        <w:jc w:val="center"/>
+        <w:rPr>
+          <w:rFonts w:ascii="Times New Roman" w:hAnsi="Times New Roman" w:cs="Times New Roman"/>
+          <w:sz w:val="28"/>
+          <w:szCs w:val="28"/>
+        </w:rPr>
+      </w:pPr>
+      <w:r>
+        <w:rPr>
+          <w:rFonts w:ascii="Times New Roman" w:hAnsi="Times New Roman" w:cs="Times New Roman"/>
+          <w:noProof/>
+          <w:sz w:val="28"/>
+          <w:szCs w:val="28"/>
+        </w:rPr>
+        <w:drawing>
+          <wp:inline distT="0" distB="0" distL="0" distR="0">
+            <wp:extent cx="4162425" cy="2139226"/>
+            <wp:effectExtent l="0" t="0" r="0" b="0"/>
+            <wp:docPr id="17" name="Picture 17"/>
+            <wp:cNvGraphicFramePr>
+              <a:graphicFrameLocks xmlns:a="http://schemas.openxmlformats.org/drawingml/2006/main" noChangeAspect="1"/>
+            </wp:cNvGraphicFramePr>
+            <a:graphic xmlns:a="http://schemas.openxmlformats.org/drawingml/2006/main">
+              <a:graphicData uri="http://schemas.openxmlformats.org/drawingml/2006/picture">
+                <pic:pic xmlns:pic="http://schemas.openxmlformats.org/drawingml/2006/picture">
+                  <pic:nvPicPr>
+                    <pic:cNvPr id="0" name="Picture 2"/>
+                    <pic:cNvPicPr>
+                      <a:picLocks noChangeAspect="1" noChangeArrowheads="1"/>
+                    </pic:cNvPicPr>
+                  </pic:nvPicPr>
+                  <pic:blipFill>
+                    <a:blip r:embed="rId16">
+                      <a:extLst>
+                        <a:ext uri="{28A0092B-C50C-407E-A947-70E740481C1C}">
+                          <a14:useLocalDpi xmlns:a14="http://schemas.microsoft.com/office/drawing/2010/main" val="0"/>
+                        </a:ext>
+                      </a:extLst>
+                    </a:blip>
+                    <a:srcRect/>
+                    <a:stretch>
+                      <a:fillRect/>
+                    </a:stretch>
+                  </pic:blipFill>
+                  <pic:spPr bwMode="auto">
+                    <a:xfrm>
+                      <a:off x="0" y="0"/>
+                      <a:ext cx="4208981" cy="2163153"/>
+                    </a:xfrm>
+                    <a:prstGeom prst="rect">
+                      <a:avLst/>
+                    </a:prstGeom>
+                    <a:noFill/>
+                    <a:ln>
+                      <a:noFill/>
+                    </a:ln>
+                  </pic:spPr>
+                </pic:pic>
+              </a:graphicData>
+            </a:graphic>
+          </wp:inline>
+        </w:drawing>
+      </w:r>
+    </w:p>
+    <w:p>
+      <w:pPr>
+        <w:pStyle w:val="ListParagraph"/>
+        <w:numPr>
+          <w:ilvl w:val="0"/>
+          <w:numId w:val="2"/>
+        </w:numPr>
+        <w:jc w:val="both"/>
+        <w:rPr>
+          <w:rFonts w:ascii="Times New Roman" w:hAnsi="Times New Roman" w:cs="Times New Roman"/>
+          <w:sz w:val="28"/>
+          <w:szCs w:val="28"/>
+        </w:rPr>
+      </w:pPr>
+      <w:r>
+        <w:rPr>
+          <w:rFonts w:ascii="Times New Roman" w:hAnsi="Times New Roman" w:cs="Times New Roman"/>
+          <w:sz w:val="28"/>
+          <w:szCs w:val="28"/>
+        </w:rPr>
+        <w:t>Tiêu chí đánh giá output:</w:t>
+      </w:r>
+    </w:p>
+    <w:p>
+      <w:pPr>
+        <w:pStyle w:val="ListParagraph"/>
+        <w:jc w:val="both"/>
+        <w:rPr>
+          <w:rFonts w:ascii="Times New Roman" w:hAnsi="Times New Roman" w:cs="Times New Roman"/>
+          <w:sz w:val="28"/>
+          <w:szCs w:val="28"/>
+        </w:rPr>
+      </w:pPr>
+      <w:r>
+        <w:rPr>
+          <w:rFonts w:ascii="Times New Roman" w:hAnsi="Times New Roman" w:cs="Times New Roman"/>
+          <w:sz w:val="28"/>
+          <w:szCs w:val="28"/>
+        </w:rPr>
+        <w:t>Với mỗi output bao gồm:</w:t>
+      </w:r>
+      <w:r>
+        <w:rPr>
+          <w:rFonts w:ascii="Times New Roman" w:hAnsi="Times New Roman" w:cs="Times New Roman"/>
+          <w:sz w:val="28"/>
+          <w:szCs w:val="28"/>
+        </w:rPr>
+        <w:t xml:space="preserve"> ɛ  = {(e</w:t>
+      </w:r>
+      <w:r>
+        <w:rPr>
+          <w:rFonts w:ascii="Times New Roman" w:hAnsi="Times New Roman" w:cs="Times New Roman"/>
+          <w:sz w:val="28"/>
+          <w:szCs w:val="28"/>
+          <w:vertAlign w:val="subscript"/>
+        </w:rPr>
+        <w:t>i</w:t>
+      </w:r>
+      <w:r>
+        <w:rPr>
+          <w:rFonts w:ascii="Times New Roman" w:hAnsi="Times New Roman" w:cs="Times New Roman"/>
+          <w:sz w:val="28"/>
+          <w:szCs w:val="28"/>
+        </w:rPr>
+        <w:t>, s</w:t>
+      </w:r>
+      <w:r>
+        <w:rPr>
+          <w:rFonts w:ascii="Times New Roman" w:hAnsi="Times New Roman" w:cs="Times New Roman"/>
+          <w:sz w:val="28"/>
+          <w:szCs w:val="28"/>
+          <w:vertAlign w:val="subscript"/>
+        </w:rPr>
+        <w:t>i</w:t>
+      </w:r>
+      <w:r>
+        <w:rPr>
+          <w:rFonts w:ascii="Times New Roman" w:hAnsi="Times New Roman" w:cs="Times New Roman"/>
+          <w:sz w:val="28"/>
+          <w:szCs w:val="28"/>
+        </w:rPr>
+        <w:t>)}</w:t>
+      </w:r>
+    </w:p>
+    <w:p>
+      <w:pPr>
+        <w:pStyle w:val="ListParagraph"/>
+        <w:numPr>
+          <w:ilvl w:val="1"/>
+          <w:numId w:val="2"/>
+        </w:numPr>
+        <w:jc w:val="both"/>
+        <w:rPr>
+          <w:rFonts w:ascii="Times New Roman" w:hAnsi="Times New Roman" w:cs="Times New Roman"/>
+          <w:sz w:val="28"/>
+          <w:szCs w:val="28"/>
+        </w:rPr>
+      </w:pPr>
+      <w:r>
+        <w:rPr>
+          <w:rFonts w:ascii="Times New Roman" w:hAnsi="Times New Roman" w:cs="Times New Roman"/>
+          <w:sz w:val="28"/>
+          <w:szCs w:val="28"/>
+        </w:rPr>
+        <w:t xml:space="preserve">Tiêu chí </w:t>
+      </w:r>
+      <w:r>
+        <w:rPr>
+          <w:rFonts w:ascii="Times New Roman" w:hAnsi="Times New Roman" w:cs="Times New Roman"/>
+          <w:i/>
+          <w:sz w:val="28"/>
+          <w:szCs w:val="28"/>
+        </w:rPr>
+        <w:t xml:space="preserve">Intensity </w:t>
+      </w:r>
+      <w:r>
+        <w:rPr>
+          <w:rFonts w:ascii="Times New Roman" w:hAnsi="Times New Roman" w:cs="Times New Roman"/>
+          <w:i/>
+          <w:sz w:val="28"/>
+          <w:szCs w:val="28"/>
+        </w:rPr>
+        <w:t>C</w:t>
+      </w:r>
+      <w:r>
+        <w:rPr>
+          <w:rFonts w:ascii="Times New Roman" w:hAnsi="Times New Roman" w:cs="Times New Roman"/>
+          <w:i/>
+          <w:sz w:val="28"/>
+          <w:szCs w:val="28"/>
+        </w:rPr>
+        <w:t>riterion</w:t>
+      </w:r>
+      <w:r>
+        <w:rPr>
+          <w:rFonts w:ascii="Times New Roman" w:hAnsi="Times New Roman" w:cs="Times New Roman"/>
+          <w:i/>
+          <w:sz w:val="28"/>
+          <w:szCs w:val="28"/>
+        </w:rPr>
+        <w:t>:</w:t>
+      </w:r>
+      <w:r>
+        <w:rPr>
+          <w:rFonts w:eastAsiaTheme="minorEastAsia" w:hAnsi="Calibri"/>
+          <w:color w:val="000000" w:themeColor="text1"/>
+          <w:kern w:val="24"/>
+          <w:sz w:val="56"/>
+          <w:szCs w:val="56"/>
+        </w:rPr>
+        <w:t xml:space="preserve"> </w:t>
+      </w:r>
+      <w:r>
+        <w:rPr>
+          <w:rFonts w:ascii="Times New Roman" w:hAnsi="Times New Roman" w:cs="Times New Roman"/>
+          <w:sz w:val="28"/>
+          <w:szCs w:val="28"/>
+        </w:rPr>
+        <w:t xml:space="preserve">là false </w:t>
+      </w:r>
+      <w:r>
+        <w:rPr>
+          <w:rFonts w:ascii="Times New Roman" w:hAnsi="Times New Roman" w:cs="Times New Roman"/>
+          <w:sz w:val="28"/>
+          <w:szCs w:val="28"/>
+        </w:rPr>
+        <w:t>T</w:t>
+      </w:r>
+      <w:r>
+        <w:rPr>
+          <w:rFonts w:ascii="Times New Roman" w:hAnsi="Times New Roman" w:cs="Times New Roman"/>
+          <w:sz w:val="28"/>
+          <w:szCs w:val="28"/>
+        </w:rPr>
+        <w:t xml:space="preserve">ext </w:t>
+      </w:r>
+      <w:r>
+        <w:rPr>
+          <w:rFonts w:ascii="Times New Roman" w:hAnsi="Times New Roman" w:cs="Times New Roman"/>
+          <w:sz w:val="28"/>
+          <w:szCs w:val="28"/>
+        </w:rPr>
+        <w:t>L</w:t>
+      </w:r>
+      <w:r>
+        <w:rPr>
+          <w:rFonts w:ascii="Times New Roman" w:hAnsi="Times New Roman" w:cs="Times New Roman"/>
+          <w:sz w:val="28"/>
+          <w:szCs w:val="28"/>
+        </w:rPr>
+        <w:t xml:space="preserve">ine </w:t>
+      </w:r>
+      <w:r>
+        <w:rPr>
+          <w:rFonts w:ascii="Times New Roman" w:hAnsi="Times New Roman" w:cs="Times New Roman"/>
+          <w:sz w:val="28"/>
+          <w:szCs w:val="28"/>
+        </w:rPr>
+        <w:t>C</w:t>
+      </w:r>
+      <w:r>
+        <w:rPr>
+          <w:rFonts w:ascii="Times New Roman" w:hAnsi="Times New Roman" w:cs="Times New Roman"/>
+          <w:sz w:val="28"/>
+          <w:szCs w:val="28"/>
+        </w:rPr>
+        <w:t>andidate nếu thoản mãn 1 trong 2 điều kiện</w:t>
+      </w:r>
+    </w:p>
+    <w:p>
+      <w:pPr>
+        <w:pStyle w:val="ListParagraph"/>
+        <w:numPr>
+          <w:ilvl w:val="2"/>
+          <w:numId w:val="2"/>
+        </w:numPr>
+        <w:jc w:val="both"/>
+        <w:rPr>
+          <w:rFonts w:ascii="Times New Roman" w:hAnsi="Times New Roman" w:cs="Times New Roman"/>
+          <w:sz w:val="28"/>
+          <w:szCs w:val="28"/>
+        </w:rPr>
+      </w:pPr>
+      <w:r>
+        <w:rPr>
+          <w:rFonts w:ascii="Times New Roman" w:hAnsi="Times New Roman" w:cs="Times New Roman"/>
+          <w:sz w:val="28"/>
+          <w:szCs w:val="28"/>
+        </w:rPr>
+        <w:t xml:space="preserve">Số lương </w:t>
+      </w:r>
+      <w:r>
+        <w:rPr>
+          <w:rFonts w:ascii="Times New Roman" w:hAnsi="Times New Roman" w:cs="Times New Roman"/>
+          <w:i/>
+          <w:sz w:val="28"/>
+          <w:szCs w:val="28"/>
+        </w:rPr>
+        <w:t xml:space="preserve">Character </w:t>
+      </w:r>
+      <w:r>
+        <w:rPr>
+          <w:rFonts w:ascii="Times New Roman" w:hAnsi="Times New Roman" w:cs="Times New Roman"/>
+          <w:i/>
+          <w:sz w:val="28"/>
+          <w:szCs w:val="28"/>
+        </w:rPr>
+        <w:t>C</w:t>
+      </w:r>
+      <w:r>
+        <w:rPr>
+          <w:rFonts w:ascii="Times New Roman" w:hAnsi="Times New Roman" w:cs="Times New Roman"/>
+          <w:i/>
+          <w:sz w:val="28"/>
+          <w:szCs w:val="28"/>
+        </w:rPr>
+        <w:t>entroids</w:t>
+      </w:r>
+      <w:r>
+        <w:rPr>
+          <w:rFonts w:ascii="Times New Roman" w:hAnsi="Times New Roman" w:cs="Times New Roman"/>
+          <w:i/>
+          <w:sz w:val="28"/>
+          <w:szCs w:val="28"/>
+        </w:rPr>
+        <w:t xml:space="preserve"> &lt; 2</w:t>
+      </w:r>
+    </w:p>
+    <w:p>
+      <w:pPr>
+        <w:pStyle w:val="ListParagraph"/>
+        <w:numPr>
+          <w:ilvl w:val="2"/>
+          <w:numId w:val="2"/>
+        </w:numPr>
+        <w:jc w:val="both"/>
+        <w:rPr>
+          <w:rFonts w:ascii="Times New Roman" w:hAnsi="Times New Roman" w:cs="Times New Roman"/>
+          <w:sz w:val="28"/>
+          <w:szCs w:val="28"/>
+        </w:rPr>
+      </w:pPr>
+      <w:r>
+        <w:rPr>
+          <w:rFonts w:ascii="Times New Roman" w:hAnsi="Times New Roman" w:cs="Times New Roman"/>
+          <w:sz w:val="28"/>
+          <w:szCs w:val="28"/>
+        </w:rPr>
+        <w:t>Giá trị trung bình xác suất</w:t>
+      </w:r>
+      <w:r>
+        <w:rPr>
+          <w:rFonts w:ascii="Times New Roman" w:hAnsi="Times New Roman" w:cs="Times New Roman"/>
+          <w:sz w:val="28"/>
+          <w:szCs w:val="28"/>
+        </w:rPr>
+        <w:t xml:space="preserve"> &lt; 0.6 (trong đó s</w:t>
+      </w:r>
+      <w:r>
+        <w:rPr>
+          <w:rFonts w:ascii="Times New Roman" w:hAnsi="Times New Roman" w:cs="Times New Roman"/>
+          <w:sz w:val="28"/>
+          <w:szCs w:val="28"/>
+          <w:vertAlign w:val="subscript"/>
+        </w:rPr>
+        <w:t>avg</w:t>
+      </w:r>
+      <w:r>
+        <w:rPr>
+          <w:rFonts w:ascii="Times New Roman" w:hAnsi="Times New Roman" w:cs="Times New Roman"/>
+          <w:sz w:val="28"/>
+          <w:szCs w:val="28"/>
+        </w:rPr>
+        <w:t xml:space="preserve"> = </w:t>
+      </w:r>
+      <m:oMath>
+        <m:f>
+          <m:fPr>
+            <m:ctrlPr>
+              <w:rPr>
+                <w:rFonts w:ascii="Cambria Math" w:hAnsi="Cambria Math" w:cs="Times New Roman"/>
+                <w:i/>
+                <w:sz w:val="28"/>
+                <w:szCs w:val="28"/>
+              </w:rPr>
+            </m:ctrlPr>
+          </m:fPr>
+          <m:num>
+            <m:r>
+              <w:rPr>
+                <w:rFonts w:ascii="Cambria Math" w:hAnsi="Cambria Math" w:cs="Times New Roman"/>
+                <w:sz w:val="28"/>
+                <w:szCs w:val="28"/>
+              </w:rPr>
+              <m:t>1</m:t>
+            </m:r>
+          </m:num>
+          <m:den>
+            <m:r>
+              <w:rPr>
+                <w:rFonts w:ascii="Cambria Math" w:hAnsi="Cambria Math" w:cs="Times New Roman"/>
+                <w:sz w:val="28"/>
+                <w:szCs w:val="28"/>
+              </w:rPr>
+              <m:t>n</m:t>
+            </m:r>
+          </m:den>
+        </m:f>
+        <m:nary>
+          <m:naryPr>
+            <m:chr m:val="∑"/>
+            <m:limLoc m:val="undOvr"/>
+            <m:ctrlPr>
+              <w:rPr>
+                <w:rFonts w:ascii="Cambria Math" w:hAnsi="Cambria Math" w:cs="Times New Roman"/>
+                <w:i/>
+                <w:sz w:val="28"/>
+                <w:szCs w:val="28"/>
+              </w:rPr>
+            </m:ctrlPr>
+          </m:naryPr>
+          <m:sub>
+            <m:r>
+              <w:rPr>
+                <w:rFonts w:ascii="Cambria Math" w:hAnsi="Cambria Math" w:cs="Times New Roman"/>
+                <w:sz w:val="28"/>
+                <w:szCs w:val="28"/>
+              </w:rPr>
+              <m:t>i=1</m:t>
+            </m:r>
+          </m:sub>
+          <m:sup>
+            <m:r>
+              <w:rPr>
+                <w:rFonts w:ascii="Cambria Math" w:hAnsi="Cambria Math" w:cs="Times New Roman"/>
+                <w:sz w:val="28"/>
+                <w:szCs w:val="28"/>
+              </w:rPr>
+              <m:t>n</m:t>
+            </m:r>
+          </m:sup>
+          <m:e>
+            <m:sSub>
+              <m:sSubPr>
+                <m:ctrlPr>
+                  <w:rPr>
+                    <w:rFonts w:ascii="Cambria Math" w:hAnsi="Cambria Math" w:cs="Times New Roman"/>
+                    <w:i/>
+                    <w:sz w:val="28"/>
+                    <w:szCs w:val="28"/>
+                  </w:rPr>
+                </m:ctrlPr>
+              </m:sSubPr>
+              <m:e>
+                <m:r>
+                  <w:rPr>
+                    <w:rFonts w:ascii="Cambria Math" w:hAnsi="Cambria Math" w:cs="Times New Roman"/>
+                    <w:sz w:val="28"/>
+                    <w:szCs w:val="28"/>
+                  </w:rPr>
+                  <m:t>s</m:t>
+                </m:r>
+              </m:e>
+              <m:sub>
+                <m:r>
+                  <w:rPr>
+                    <w:rFonts w:ascii="Cambria Math" w:hAnsi="Cambria Math" w:cs="Times New Roman"/>
+                    <w:sz w:val="28"/>
+                    <w:szCs w:val="28"/>
+                  </w:rPr>
+                  <m:t>i</m:t>
+                </m:r>
+              </m:sub>
+            </m:sSub>
+          </m:e>
+        </m:nary>
+      </m:oMath>
+      <w:r>
+        <w:rPr>
+          <w:rFonts w:ascii="Times New Roman" w:hAnsi="Times New Roman" w:cs="Times New Roman"/>
+          <w:sz w:val="28"/>
+          <w:szCs w:val="28"/>
+        </w:rPr>
+        <w:t>)</w:t>
+      </w:r>
+    </w:p>
+    <w:p>
+      <w:pPr>
+        <w:pStyle w:val="ListParagraph"/>
+        <w:numPr>
+          <w:ilvl w:val="1"/>
+          <w:numId w:val="2"/>
+        </w:numPr>
+        <w:jc w:val="both"/>
+        <w:rPr>
+          <w:rFonts w:ascii="Times New Roman" w:hAnsi="Times New Roman" w:cs="Times New Roman"/>
+          <w:i/>
+          <w:sz w:val="28"/>
+          <w:szCs w:val="28"/>
+        </w:rPr>
+      </w:pPr>
+      <w:r>
+        <w:rPr>
+          <w:rFonts w:ascii="Times New Roman" w:hAnsi="Times New Roman" w:cs="Times New Roman"/>
+          <w:sz w:val="28"/>
+          <w:szCs w:val="28"/>
+        </w:rPr>
+        <w:t xml:space="preserve">Tiêu chí </w:t>
+      </w:r>
+      <w:r>
+        <w:rPr>
+          <w:rFonts w:ascii="Times New Roman" w:hAnsi="Times New Roman" w:cs="Times New Roman"/>
+          <w:i/>
+          <w:sz w:val="28"/>
+          <w:szCs w:val="28"/>
+        </w:rPr>
+        <w:t xml:space="preserve">Geometric </w:t>
+      </w:r>
+      <w:r>
+        <w:rPr>
+          <w:rFonts w:ascii="Times New Roman" w:hAnsi="Times New Roman" w:cs="Times New Roman"/>
+          <w:i/>
+          <w:sz w:val="28"/>
+          <w:szCs w:val="28"/>
+        </w:rPr>
+        <w:t>C</w:t>
+      </w:r>
+      <w:r>
+        <w:rPr>
+          <w:rFonts w:ascii="Times New Roman" w:hAnsi="Times New Roman" w:cs="Times New Roman"/>
+          <w:i/>
+          <w:sz w:val="28"/>
+          <w:szCs w:val="28"/>
+        </w:rPr>
+        <w:t>riterion</w:t>
+      </w:r>
+      <w:r>
+        <w:rPr>
+          <w:rFonts w:ascii="Times New Roman" w:hAnsi="Times New Roman" w:cs="Times New Roman"/>
+          <w:i/>
+          <w:sz w:val="28"/>
+          <w:szCs w:val="28"/>
+        </w:rPr>
+        <w:t>:</w:t>
+      </w:r>
+      <w:r>
+        <w:rPr>
+          <w:rFonts w:ascii="Times New Roman" w:hAnsi="Times New Roman" w:cs="Times New Roman"/>
+          <w:sz w:val="28"/>
+          <w:szCs w:val="28"/>
+        </w:rPr>
+        <w:t xml:space="preserve"> </w:t>
+      </w:r>
+      <w:r>
+        <w:rPr>
+          <w:rFonts w:ascii="Times New Roman" w:hAnsi="Times New Roman" w:cs="Times New Roman"/>
+          <w:sz w:val="28"/>
+          <w:szCs w:val="28"/>
+        </w:rPr>
+        <w:t>s</w:t>
+      </w:r>
+      <w:r>
+        <w:rPr>
+          <w:rFonts w:ascii="Times New Roman" w:hAnsi="Times New Roman" w:cs="Times New Roman"/>
+          <w:sz w:val="28"/>
+          <w:szCs w:val="28"/>
+        </w:rPr>
+        <w:t>ự</w:t>
+      </w:r>
+      <w:r>
+        <w:rPr>
+          <w:rFonts w:ascii="Times New Roman" w:hAnsi="Times New Roman" w:cs="Times New Roman"/>
+          <w:sz w:val="28"/>
+          <w:szCs w:val="28"/>
+        </w:rPr>
+        <w:t xml:space="preserve"> xu</w:t>
+      </w:r>
+      <w:r>
+        <w:rPr>
+          <w:rFonts w:ascii="Times New Roman" w:hAnsi="Times New Roman" w:cs="Times New Roman"/>
+          <w:sz w:val="28"/>
+          <w:szCs w:val="28"/>
+        </w:rPr>
+        <w:t>ấ</w:t>
+      </w:r>
+      <w:r>
+        <w:rPr>
+          <w:rFonts w:ascii="Times New Roman" w:hAnsi="Times New Roman" w:cs="Times New Roman"/>
+          <w:sz w:val="28"/>
+          <w:szCs w:val="28"/>
+        </w:rPr>
+        <w:t>t hi</w:t>
+      </w:r>
+      <w:r>
+        <w:rPr>
+          <w:rFonts w:ascii="Times New Roman" w:hAnsi="Times New Roman" w:cs="Times New Roman"/>
+          <w:sz w:val="28"/>
+          <w:szCs w:val="28"/>
+        </w:rPr>
+        <w:t>ệ</w:t>
+      </w:r>
+      <w:r>
+        <w:rPr>
+          <w:rFonts w:ascii="Times New Roman" w:hAnsi="Times New Roman" w:cs="Times New Roman"/>
+          <w:sz w:val="28"/>
+          <w:szCs w:val="28"/>
+        </w:rPr>
+        <w:t>n c</w:t>
+      </w:r>
+      <w:r>
+        <w:rPr>
+          <w:rFonts w:ascii="Times New Roman" w:hAnsi="Times New Roman" w:cs="Times New Roman"/>
+          <w:sz w:val="28"/>
+          <w:szCs w:val="28"/>
+        </w:rPr>
+        <w:t>ủ</w:t>
+      </w:r>
+      <w:r>
+        <w:rPr>
+          <w:rFonts w:ascii="Times New Roman" w:hAnsi="Times New Roman" w:cs="Times New Roman"/>
+          <w:sz w:val="28"/>
+          <w:szCs w:val="28"/>
+        </w:rPr>
+        <w:t>a các centroids thư</w:t>
+      </w:r>
+      <w:r>
+        <w:rPr>
+          <w:rFonts w:ascii="Times New Roman" w:hAnsi="Times New Roman" w:cs="Times New Roman"/>
+          <w:sz w:val="28"/>
+          <w:szCs w:val="28"/>
+        </w:rPr>
+        <w:t>ờ</w:t>
+      </w:r>
+      <w:r>
+        <w:rPr>
+          <w:rFonts w:ascii="Times New Roman" w:hAnsi="Times New Roman" w:cs="Times New Roman"/>
+          <w:sz w:val="28"/>
+          <w:szCs w:val="28"/>
+        </w:rPr>
+        <w:t>ng x</w:t>
+      </w:r>
+      <w:r>
+        <w:rPr>
+          <w:rFonts w:ascii="Times New Roman" w:hAnsi="Times New Roman" w:cs="Times New Roman"/>
+          <w:sz w:val="28"/>
+          <w:szCs w:val="28"/>
+        </w:rPr>
+        <w:t>ấ</w:t>
+      </w:r>
+      <w:r>
+        <w:rPr>
+          <w:rFonts w:ascii="Times New Roman" w:hAnsi="Times New Roman" w:cs="Times New Roman"/>
+          <w:sz w:val="28"/>
+          <w:szCs w:val="28"/>
+        </w:rPr>
+        <w:t>p x</w:t>
+      </w:r>
+      <w:r>
+        <w:rPr>
+          <w:rFonts w:ascii="Times New Roman" w:hAnsi="Times New Roman" w:cs="Times New Roman"/>
+          <w:sz w:val="28"/>
+          <w:szCs w:val="28"/>
+        </w:rPr>
+        <w:t>ỉ</w:t>
+      </w:r>
+      <w:r>
+        <w:rPr>
+          <w:rFonts w:ascii="Times New Roman" w:hAnsi="Times New Roman" w:cs="Times New Roman"/>
+          <w:sz w:val="28"/>
+          <w:szCs w:val="28"/>
+        </w:rPr>
+        <w:t xml:space="preserve"> là m</w:t>
+      </w:r>
+      <w:r>
+        <w:rPr>
+          <w:rFonts w:ascii="Times New Roman" w:hAnsi="Times New Roman" w:cs="Times New Roman"/>
+          <w:sz w:val="28"/>
+          <w:szCs w:val="28"/>
+        </w:rPr>
+        <w:t>ộ</w:t>
+      </w:r>
+      <w:r>
+        <w:rPr>
+          <w:rFonts w:ascii="Times New Roman" w:hAnsi="Times New Roman" w:cs="Times New Roman"/>
+          <w:sz w:val="28"/>
+          <w:szCs w:val="28"/>
+        </w:rPr>
+        <w:t>t đư</w:t>
+      </w:r>
+      <w:r>
+        <w:rPr>
+          <w:rFonts w:ascii="Times New Roman" w:hAnsi="Times New Roman" w:cs="Times New Roman"/>
+          <w:sz w:val="28"/>
+          <w:szCs w:val="28"/>
+        </w:rPr>
+        <w:t>ờ</w:t>
+      </w:r>
+      <w:r>
+        <w:rPr>
+          <w:rFonts w:ascii="Times New Roman" w:hAnsi="Times New Roman" w:cs="Times New Roman"/>
+          <w:sz w:val="28"/>
+          <w:szCs w:val="28"/>
+        </w:rPr>
+        <w:t>ng th</w:t>
+      </w:r>
+      <w:r>
+        <w:rPr>
+          <w:rFonts w:ascii="Times New Roman" w:hAnsi="Times New Roman" w:cs="Times New Roman"/>
+          <w:sz w:val="28"/>
+          <w:szCs w:val="28"/>
+        </w:rPr>
+        <w:t>ẳ</w:t>
+      </w:r>
+      <w:r>
+        <w:rPr>
+          <w:rFonts w:ascii="Times New Roman" w:hAnsi="Times New Roman" w:cs="Times New Roman"/>
+          <w:sz w:val="28"/>
+          <w:szCs w:val="28"/>
+        </w:rPr>
+        <w:t>ng</w:t>
+      </w:r>
+    </w:p>
+    <w:p>
+      <w:pPr>
+        <w:jc w:val="center"/>
+        <w:rPr>
+          <w:rFonts w:ascii="Times New Roman" w:hAnsi="Times New Roman" w:cs="Times New Roman"/>
+          <w:sz w:val="28"/>
+          <w:szCs w:val="28"/>
+        </w:rPr>
+      </w:pPr>
+      <w:r>
+        <w:rPr>
+          <w:rFonts w:ascii="Times New Roman" w:hAnsi="Times New Roman" w:cs="Times New Roman"/>
+          <w:sz w:val="28"/>
+          <w:szCs w:val="28"/>
+        </w:rPr>
+        <w:drawing>
+          <wp:inline distT="0" distB="0" distL="0" distR="0" wp14:anchorId="51082034" wp14:editId="02859A27">
+            <wp:extent cx="1876906" cy="916162"/>
+            <wp:effectExtent l="0" t="0" r="0" b="0"/>
+            <wp:docPr id="19" name="Content Placeholder 3"/>
+            <wp:cNvGraphicFramePr>
+              <a:graphicFrameLocks xmlns:a="http://schemas.openxmlformats.org/drawingml/2006/main" noGrp="1" noChangeAspect="1"/>
+            </wp:cNvGraphicFramePr>
+            <a:graphic xmlns:a="http://schemas.openxmlformats.org/drawingml/2006/main">
+              <a:graphicData uri="http://schemas.openxmlformats.org/drawingml/2006/picture">
+                <pic:pic xmlns:pic="http://schemas.openxmlformats.org/drawingml/2006/picture">
+                  <pic:nvPicPr>
+                    <pic:cNvPr id="8" name="Content Placeholder 3"/>
+                    <pic:cNvPicPr>
+                      <a:picLocks noGrp="1" noChangeAspect="1"/>
+                    </pic:cNvPicPr>
+                  </pic:nvPicPr>
+                  <pic:blipFill>
+                    <a:blip r:embed="rId17"/>
+                    <a:stretch>
+                      <a:fillRect/>
+                    </a:stretch>
+                  </pic:blipFill>
+                  <pic:spPr>
+                    <a:xfrm>
+                      <a:off x="0" y="0"/>
+                      <a:ext cx="1925930" cy="940092"/>
+                    </a:xfrm>
+                    <a:prstGeom prst="rect">
+                      <a:avLst/>
+                    </a:prstGeom>
+                  </pic:spPr>
+                </pic:pic>
+              </a:graphicData>
+            </a:graphic>
+          </wp:inline>
+        </w:drawing>
+      </w:r>
+    </w:p>
+    <w:p>
+      <w:pPr>
+        <w:ind w:left="720" w:firstLine="720"/>
+        <w:jc w:val="both"/>
+        <w:rPr>
+          <w:rFonts w:ascii="Times New Roman" w:hAnsi="Times New Roman" w:cs="Times New Roman"/>
+          <w:sz w:val="28"/>
+          <w:szCs w:val="28"/>
+        </w:rPr>
+      </w:pPr>
+      <w:r>
+        <w:rPr>
+          <w:rFonts w:ascii="Times New Roman" w:hAnsi="Times New Roman" w:cs="Times New Roman"/>
+          <w:sz w:val="28"/>
+          <w:szCs w:val="28"/>
+        </w:rPr>
+        <w:t xml:space="preserve">Trong đó: </w:t>
+      </w:r>
+    </w:p>
+    <w:p>
+      <w:pPr>
+        <w:pStyle w:val="ListParagraph"/>
+        <w:numPr>
+          <w:ilvl w:val="2"/>
+          <w:numId w:val="2"/>
+        </w:numPr>
+        <w:jc w:val="both"/>
+        <w:rPr>
+          <w:rFonts w:ascii="Times New Roman" w:hAnsi="Times New Roman" w:cs="Times New Roman"/>
+          <w:sz w:val="28"/>
+          <w:szCs w:val="28"/>
+        </w:rPr>
+      </w:pPr>
+      <w:r>
+        <w:rPr>
+          <w:rFonts w:ascii="Times New Roman" w:hAnsi="Times New Roman" w:cs="Times New Roman"/>
+          <w:sz w:val="28"/>
+          <w:szCs w:val="28"/>
+        </w:rPr>
+        <w:t>O(e</w:t>
+      </w:r>
+      <w:r>
+        <w:rPr>
+          <w:rFonts w:ascii="Times New Roman" w:hAnsi="Times New Roman" w:cs="Times New Roman"/>
+          <w:sz w:val="28"/>
+          <w:szCs w:val="28"/>
+          <w:vertAlign w:val="subscript"/>
+        </w:rPr>
+        <w:t>i</w:t>
+      </w:r>
+      <w:r>
+        <w:rPr>
+          <w:rFonts w:ascii="Times New Roman" w:hAnsi="Times New Roman" w:cs="Times New Roman"/>
+          <w:sz w:val="28"/>
+          <w:szCs w:val="28"/>
+        </w:rPr>
+        <w:t>, e</w:t>
+      </w:r>
+      <w:r>
+        <w:rPr>
+          <w:rFonts w:ascii="Times New Roman" w:hAnsi="Times New Roman" w:cs="Times New Roman"/>
+          <w:sz w:val="28"/>
+          <w:szCs w:val="28"/>
+          <w:vertAlign w:val="subscript"/>
+        </w:rPr>
+        <w:t>j</w:t>
+      </w:r>
+      <w:r>
+        <w:rPr>
+          <w:rFonts w:ascii="Times New Roman" w:hAnsi="Times New Roman" w:cs="Times New Roman"/>
+          <w:sz w:val="28"/>
+          <w:szCs w:val="28"/>
+        </w:rPr>
+        <w:t>) là góc giữa 2 centroids i và j.</w:t>
+      </w:r>
+    </w:p>
+    <w:p>
+      <w:pPr>
+        <w:ind w:firstLine="720"/>
+        <w:jc w:val="both"/>
+        <w:rPr>
+          <w:rFonts w:ascii="Times New Roman" w:hAnsi="Times New Roman" w:cs="Times New Roman"/>
+          <w:sz w:val="28"/>
+          <w:szCs w:val="28"/>
+        </w:rPr>
+      </w:pPr>
+      <w:r>
+        <w:rPr>
+          <w:rFonts w:ascii="Times New Roman" w:hAnsi="Times New Roman" w:cs="Times New Roman"/>
+          <w:sz w:val="28"/>
+          <w:szCs w:val="28"/>
+        </w:rPr>
+        <w:t>Các TextLine candidates được cho là true nếu</w:t>
+      </w:r>
+      <w:r>
+        <w:rPr>
+          <w:rFonts w:ascii="Times New Roman" w:hAnsi="Times New Roman" w:cs="Times New Roman"/>
+          <w:sz w:val="28"/>
+          <w:szCs w:val="28"/>
+        </w:rPr>
+        <w:t xml:space="preserve"> thỏa mãn:</w:t>
+      </w:r>
+    </w:p>
+    <w:p>
+      <w:pPr>
+        <w:ind w:firstLine="720"/>
+        <w:jc w:val="both"/>
+        <w:rPr>
+          <w:rFonts w:ascii="Times New Roman" w:hAnsi="Times New Roman" w:cs="Times New Roman"/>
+          <w:sz w:val="28"/>
+          <w:szCs w:val="28"/>
+        </w:rPr>
+      </w:pPr>
+      <m:oMathPara>
+        <m:oMath>
+          <m:r>
+            <w:rPr>
+              <w:rFonts w:ascii="Cambria Math" w:hAnsi="Cambria Math" w:cs="Times New Roman"/>
+              <w:sz w:val="28"/>
+              <w:szCs w:val="28"/>
+            </w:rPr>
+            <m:t xml:space="preserve">μ&lt; </m:t>
+          </m:r>
+          <m:f>
+            <m:fPr>
+              <m:ctrlPr>
+                <w:rPr>
+                  <w:rFonts w:ascii="Cambria Math" w:hAnsi="Cambria Math" w:cs="Times New Roman"/>
+                  <w:i/>
+                  <w:sz w:val="28"/>
+                  <w:szCs w:val="28"/>
+                </w:rPr>
+              </m:ctrlPr>
+            </m:fPr>
+            <m:num>
+              <m:r>
+                <w:rPr>
+                  <w:rFonts w:ascii="Cambria Math" w:hAnsi="Cambria Math" w:cs="Times New Roman"/>
+                  <w:sz w:val="28"/>
+                  <w:szCs w:val="28"/>
+                </w:rPr>
+                <m:t>π</m:t>
+              </m:r>
+            </m:num>
+            <m:den>
+              <m:r>
+                <w:rPr>
+                  <w:rFonts w:ascii="Cambria Math" w:hAnsi="Cambria Math" w:cs="Times New Roman"/>
+                  <w:sz w:val="28"/>
+                  <w:szCs w:val="28"/>
+                </w:rPr>
+                <m:t>32</m:t>
+              </m:r>
+            </m:den>
+          </m:f>
+          <m:r>
+            <w:rPr>
+              <w:rFonts w:ascii="Cambria Math" w:hAnsi="Cambria Math" w:cs="Times New Roman"/>
+              <w:sz w:val="28"/>
+              <w:szCs w:val="28"/>
+            </w:rPr>
+            <m:t xml:space="preserve"> and σ&lt; </m:t>
+          </m:r>
+          <m:f>
+            <m:fPr>
+              <m:ctrlPr>
+                <w:rPr>
+                  <w:rFonts w:ascii="Cambria Math" w:hAnsi="Cambria Math" w:cs="Times New Roman"/>
+                  <w:i/>
+                  <w:sz w:val="28"/>
+                  <w:szCs w:val="28"/>
+                </w:rPr>
+              </m:ctrlPr>
+            </m:fPr>
+            <m:num>
+              <m:r>
+                <w:rPr>
+                  <w:rFonts w:ascii="Cambria Math" w:hAnsi="Cambria Math" w:cs="Times New Roman"/>
+                  <w:sz w:val="28"/>
+                  <w:szCs w:val="28"/>
+                </w:rPr>
+                <m:t>π</m:t>
+              </m:r>
+            </m:num>
+            <m:den>
+              <m:r>
+                <w:rPr>
+                  <w:rFonts w:ascii="Cambria Math" w:hAnsi="Cambria Math" w:cs="Times New Roman"/>
+                  <w:sz w:val="28"/>
+                  <w:szCs w:val="28"/>
+                </w:rPr>
+                <m:t>16</m:t>
+              </m:r>
+            </m:den>
+          </m:f>
+        </m:oMath>
+      </m:oMathPara>
+    </w:p>
+    <w:p>
+      <w:pPr>
+        <w:jc w:val="both"/>
+        <w:rPr>
+          <w:rFonts w:ascii="Times New Roman" w:hAnsi="Times New Roman" w:cs="Times New Roman"/>
+          <w:sz w:val="28"/>
+          <w:szCs w:val="28"/>
+        </w:rPr>
+      </w:pPr>
+      <w:r>
+        <w:rPr>
+          <w:rFonts w:ascii="Times New Roman" w:hAnsi="Times New Roman" w:cs="Times New Roman"/>
+          <w:sz w:val="28"/>
+          <w:szCs w:val="28"/>
+        </w:rPr>
+        <w:lastRenderedPageBreak/>
         <w:t>Bảng so sánh kết quả so với các phương pháp khác:</w:t>
       </w:r>
     </w:p>
@@ -5179,18 +7588,6 @@
     </w:tbl>
     <w:p>
       <w:pPr>
-        <w:ind w:left="360"/>
-        <w:jc w:val="both"/>
-        <w:rPr>
-          <w:rFonts w:ascii="Times New Roman" w:hAnsi="Times New Roman" w:cs="Times New Roman"/>
-          <w:i/>
-          <w:sz w:val="28"/>
-          <w:szCs w:val="28"/>
-        </w:rPr>
-      </w:pPr>
-    </w:p>
-    <w:p>
-      <w:pPr>
         <w:pStyle w:val="ListParagraph"/>
         <w:numPr>
           <w:ilvl w:val="2"/>
@@ -5344,7 +7741,6 @@
           <w:sz w:val="28"/>
           <w:szCs w:val="28"/>
         </w:rPr>
-        <w:lastRenderedPageBreak/>
         <w:t xml:space="preserve">Phương pháp tiếp cận: Mạng neuron của phương pháp là một mạng fully convolutional đóng vai trò: trích rút đặc trưng (feature extraction), phát hiện góc (corner detection), và xác định vị trí vùng text (position-sensitive segmentation).  </w:t>
       </w:r>
     </w:p>
@@ -5419,19 +7815,22 @@
     </w:p>
     <w:p>
       <w:pPr>
-        <w:jc w:val="both"/>
-        <w:rPr>
-          <w:rFonts w:ascii="Times New Roman" w:hAnsi="Times New Roman" w:cs="Times New Roman"/>
-          <w:sz w:val="28"/>
-          <w:szCs w:val="28"/>
-        </w:rPr>
-      </w:pPr>
-      <w:r>
-        <w:rPr>
-          <w:rFonts w:ascii="Times New Roman" w:hAnsi="Times New Roman" w:cs="Times New Roman"/>
-          <w:sz w:val="28"/>
-          <w:szCs w:val="28"/>
-        </w:rPr>
+        <w:rPr>
+          <w:rFonts w:ascii="Times New Roman" w:hAnsi="Times New Roman" w:cs="Times New Roman"/>
+          <w:sz w:val="28"/>
+          <w:szCs w:val="28"/>
+        </w:rPr>
+      </w:pPr>
+      <w:r>
+        <w:br w:type="page"/>
+      </w:r>
+      <w:r>
+        <w:rPr>
+          <w:rFonts w:ascii="Times New Roman" w:hAnsi="Times New Roman" w:cs="Times New Roman"/>
+          <w:sz w:val="28"/>
+          <w:szCs w:val="28"/>
+        </w:rPr>
+        <w:lastRenderedPageBreak/>
         <w:t>Bảng so sánh kết quả so với các phương pháp khác:</w:t>
       </w:r>
     </w:p>
@@ -6871,19 +9270,7 @@
           <w:shd w:val="clear" w:color="auto" w:fill="FFFFFF"/>
           <w:lang w:val="vi-VN"/>
         </w:rPr>
-        <w:t xml:space="preserve">Mang lại tốc độ phát hiện nhanh và chính xác do dùng mạng neuron mà không qua nhiều bước như các phương pháp truyền thống khác. </w:t>
-      </w:r>
-      <w:r>
-        <w:rPr>
-          <w:rStyle w:val="normaltextrun"/>
-          <w:rFonts w:ascii="Times New Roman" w:hAnsi="Times New Roman" w:cs="Times New Roman"/>
-          <w:color w:val="000000"/>
-          <w:sz w:val="28"/>
-          <w:szCs w:val="28"/>
-          <w:shd w:val="clear" w:color="auto" w:fill="FFFFFF"/>
-          <w:lang w:val="vi-VN"/>
-        </w:rPr>
-        <w:t> </w:t>
+        <w:t>Mang lại tốc độ phát hiện nhanh và chính xác do dùng mạng neuron mà không qua nhiều bước như các phương pháp truyền thống khác.  </w:t>
       </w:r>
       <w:r>
         <w:rPr>
@@ -7382,8 +9769,7 @@
           <w:szCs w:val="28"/>
           <w:shd w:val="clear" w:color="auto" w:fill="FFFFFF"/>
         </w:rPr>
-        <w:lastRenderedPageBreak/>
-        <w:t xml:space="preserve">Feature-merging branch: là bước merge các feature map lại với nhau (cần đọc kĩ lại để hiểu phần công thức này). </w:t>
+        <w:t xml:space="preserve">Feature-merging branch: là bước merge các feature map lại với nhau. </w:t>
       </w:r>
     </w:p>
     <w:p>
@@ -7428,6 +9814,7 @@
         <w:rPr>
           <w:noProof/>
         </w:rPr>
+        <w:lastRenderedPageBreak/>
         <w:drawing>
           <wp:inline distT="0" distB="0" distL="0" distR="0" wp14:anchorId="28FC692C" wp14:editId="4469FC77">
             <wp:extent cx="5943600" cy="5805170"/>
@@ -7444,7 +9831,7 @@
                     <pic:cNvPicPr/>
                   </pic:nvPicPr>
                   <pic:blipFill>
-                    <a:blip r:embed="rId11"/>
+                    <a:blip r:embed="rId18"/>
                     <a:stretch>
                       <a:fillRect/>
                     </a:stretch>
@@ -7898,7 +10285,6 @@
     </w:p>
     <w:p>
       <w:pPr>
-        <w:jc w:val="both"/>
         <w:rPr>
           <w:rFonts w:ascii="Times New Roman" w:hAnsi="Times New Roman" w:cs="Times New Roman"/>
           <w:b/>
@@ -7913,6 +10299,27 @@
           <w:sz w:val="28"/>
           <w:szCs w:val="28"/>
         </w:rPr>
+        <w:br w:type="page"/>
+      </w:r>
+    </w:p>
+    <w:p>
+      <w:pPr>
+        <w:jc w:val="both"/>
+        <w:rPr>
+          <w:rFonts w:ascii="Times New Roman" w:hAnsi="Times New Roman" w:cs="Times New Roman"/>
+          <w:b/>
+          <w:sz w:val="28"/>
+          <w:szCs w:val="28"/>
+        </w:rPr>
+      </w:pPr>
+      <w:r>
+        <w:rPr>
+          <w:rFonts w:ascii="Times New Roman" w:hAnsi="Times New Roman" w:cs="Times New Roman"/>
+          <w:b/>
+          <w:sz w:val="28"/>
+          <w:szCs w:val="28"/>
+        </w:rPr>
+        <w:lastRenderedPageBreak/>
         <w:t>Đánh giá tổng hợp</w:t>
       </w:r>
       <w:r>
@@ -8100,8 +10507,6 @@
         </w:rPr>
         <w:br w:type="page"/>
       </w:r>
-      <w:bookmarkStart w:id="1" w:name="_GoBack"/>
-      <w:bookmarkEnd w:id="1"/>
     </w:p>
     <w:p>
       <w:pPr>
@@ -8326,7 +10731,7 @@
         </w:rPr>
         <w:t xml:space="preserve"> </w:t>
       </w:r>
-      <w:hyperlink r:id="rId12" w:history="1">
+      <w:hyperlink r:id="rId19" w:history="1">
         <w:r>
           <w:rPr>
             <w:rStyle w:val="Hyperlink"/>
@@ -8385,7 +10790,7 @@
         </w:rPr>
         <w:t xml:space="preserve">[2] </w:t>
       </w:r>
-      <w:hyperlink r:id="rId13" w:history="1">
+      <w:hyperlink r:id="rId20" w:history="1">
         <w:r>
           <w:rPr>
             <w:rStyle w:val="Hyperlink"/>
@@ -8451,7 +10856,7 @@
         </w:rPr>
         <w:t>[3]</w:t>
       </w:r>
-      <w:hyperlink r:id="rId14" w:history="1">
+      <w:hyperlink r:id="rId21" w:history="1">
         <w:r>
           <w:rPr>
             <w:rStyle w:val="Hyperlink"/>
@@ -8517,7 +10922,7 @@
         </w:rPr>
         <w:t xml:space="preserve">[4] </w:t>
       </w:r>
-      <w:hyperlink r:id="rId15" w:history="1">
+      <w:hyperlink r:id="rId22" w:history="1">
         <w:r>
           <w:rPr>
             <w:rStyle w:val="Hyperlink"/>
@@ -8556,7 +10961,7 @@
         </w:rPr>
         <w:t xml:space="preserve">[5] </w:t>
       </w:r>
-      <w:hyperlink r:id="rId16" w:history="1">
+      <w:hyperlink r:id="rId23" w:history="1">
         <w:r>
           <w:rPr>
             <w:rStyle w:val="Hyperlink"/>
@@ -8565,7 +10970,27 @@
             <w:szCs w:val="28"/>
             <w:shd w:val="clear" w:color="auto" w:fill="FFFFFF"/>
           </w:rPr>
-          <w:t>https://arxiv.org/pdf/1604.04018.pdf</w:t>
+          <w:t>https://arxiv.</w:t>
+        </w:r>
+        <w:r>
+          <w:rPr>
+            <w:rStyle w:val="Hyperlink"/>
+            <w:rFonts w:ascii="Times New Roman" w:hAnsi="Times New Roman" w:cs="Times New Roman"/>
+            <w:sz w:val="28"/>
+            <w:szCs w:val="28"/>
+            <w:shd w:val="clear" w:color="auto" w:fill="FFFFFF"/>
+          </w:rPr>
+          <w:t>o</w:t>
+        </w:r>
+        <w:r>
+          <w:rPr>
+            <w:rStyle w:val="Hyperlink"/>
+            <w:rFonts w:ascii="Times New Roman" w:hAnsi="Times New Roman" w:cs="Times New Roman"/>
+            <w:sz w:val="28"/>
+            <w:szCs w:val="28"/>
+            <w:shd w:val="clear" w:color="auto" w:fill="FFFFFF"/>
+          </w:rPr>
+          <w:t>rg/pdf/1604.04018.pdf</w:t>
         </w:r>
       </w:hyperlink>
     </w:p>
@@ -8622,7 +11047,7 @@
         </w:rPr>
         <w:t xml:space="preserve">[6] </w:t>
       </w:r>
-      <w:hyperlink r:id="rId17" w:history="1">
+      <w:hyperlink r:id="rId24" w:history="1">
         <w:r>
           <w:rPr>
             <w:rStyle w:val="Hyperlink"/>
@@ -8661,7 +11086,7 @@
         </w:rPr>
         <w:t xml:space="preserve">[7] </w:t>
       </w:r>
-      <w:hyperlink r:id="rId18" w:history="1">
+      <w:hyperlink r:id="rId25" w:history="1">
         <w:r>
           <w:rPr>
             <w:rStyle w:val="Hyperlink"/>
@@ -8727,7 +11152,7 @@
         </w:rPr>
         <w:t xml:space="preserve">[8] </w:t>
       </w:r>
-      <w:hyperlink r:id="rId19" w:history="1">
+      <w:hyperlink r:id="rId26" w:history="1">
         <w:r>
           <w:rPr>
             <w:rStyle w:val="Hyperlink"/>
@@ -8804,7 +11229,7 @@
         </w:rPr>
         <w:t xml:space="preserve">[9] </w:t>
       </w:r>
-      <w:hyperlink r:id="rId20" w:history="1">
+      <w:hyperlink r:id="rId27" w:history="1">
         <w:r>
           <w:rPr>
             <w:rStyle w:val="Hyperlink"/>
@@ -8909,7 +11334,7 @@
         </w:rPr>
         <w:t xml:space="preserve">[10] </w:t>
       </w:r>
-      <w:hyperlink r:id="rId21" w:history="1">
+      <w:hyperlink r:id="rId28" w:history="1">
         <w:r>
           <w:rPr>
             <w:rStyle w:val="Hyperlink"/>
@@ -9002,7 +11427,7 @@
         </w:rPr>
         <w:t xml:space="preserve">[11] </w:t>
       </w:r>
-      <w:hyperlink r:id="rId22" w:history="1">
+      <w:hyperlink r:id="rId29" w:history="1">
         <w:r>
           <w:rPr>
             <w:rStyle w:val="Hyperlink"/>
@@ -9041,7 +11466,7 @@
         </w:rPr>
         <w:t xml:space="preserve">[12] </w:t>
       </w:r>
-      <w:hyperlink r:id="rId23" w:history="1">
+      <w:hyperlink r:id="rId30" w:history="1">
         <w:r>
           <w:rPr>
             <w:rStyle w:val="Hyperlink"/>
@@ -9080,7 +11505,7 @@
         </w:rPr>
         <w:t xml:space="preserve">[13] </w:t>
       </w:r>
-      <w:hyperlink r:id="rId24" w:history="1">
+      <w:hyperlink r:id="rId31" w:history="1">
         <w:r>
           <w:rPr>
             <w:rStyle w:val="Hyperlink"/>
@@ -9118,7 +11543,7 @@
         </w:rPr>
         <w:t xml:space="preserve">[14] </w:t>
       </w:r>
-      <w:hyperlink r:id="rId25" w:history="1">
+      <w:hyperlink r:id="rId32" w:history="1">
         <w:r>
           <w:rPr>
             <w:rStyle w:val="Hyperlink"/>
@@ -9206,7 +11631,7 @@
           <w:shd w:val="clear" w:color="auto" w:fill="FFFFFF"/>
         </w:rPr>
       </w:pPr>
-      <w:hyperlink r:id="rId26" w:history="1">
+      <w:hyperlink r:id="rId33" w:history="1">
         <w:r>
           <w:rPr>
             <w:rStyle w:val="Hyperlink"/>
@@ -9268,7 +11693,7 @@
       </w:pPr>
     </w:p>
     <w:sectPr>
-      <w:footerReference w:type="default" r:id="rId27"/>
+      <w:footerReference w:type="default" r:id="rId34"/>
       <w:pgSz w:w="12240" w:h="15840"/>
       <w:pgMar w:top="1440" w:right="1440" w:bottom="1440" w:left="1440" w:header="720" w:footer="720" w:gutter="0"/>
       <w:cols w:space="720"/>
@@ -9279,7 +11704,7 @@
 </file>
 
 <file path=word/endnotes.xml><?xml version="1.0" encoding="utf-8"?>
-<w:endnotes xmlns:wpc="http://schemas.microsoft.com/office/word/2010/wordprocessingCanvas" xmlns:cx="http://schemas.microsoft.com/office/drawing/2014/chartex" xmlns:mc="http://schemas.openxmlformats.org/markup-compatibility/2006" xmlns:o="urn:schemas-microsoft-com:office:office" xmlns:r="http://schemas.openxmlformats.org/officeDocument/2006/relationships" xmlns:m="http://schemas.openxmlformats.org/officeDocument/2006/math" xmlns:v="urn:schemas-microsoft-com:vml" xmlns:wp14="http://schemas.microsoft.com/office/word/2010/wordprocessingDrawing" xmlns:wp="http://schemas.openxmlformats.org/drawingml/2006/wordprocessingDrawing" xmlns:w10="urn:schemas-microsoft-com:office:word" xmlns:w="http://schemas.openxmlformats.org/wordprocessingml/2006/main" xmlns:w14="http://schemas.microsoft.com/office/word/2010/wordml" xmlns:w15="http://schemas.microsoft.com/office/word/2012/wordml" xmlns:w16se="http://schemas.microsoft.com/office/word/2015/wordml/symex" xmlns:wpg="http://schemas.microsoft.com/office/word/2010/wordprocessingGroup" xmlns:wpi="http://schemas.microsoft.com/office/word/2010/wordprocessingInk" xmlns:wne="http://schemas.microsoft.com/office/word/2006/wordml" xmlns:wps="http://schemas.microsoft.com/office/word/2010/wordprocessingShape" mc:Ignorable="w14 w15 w16se wp14">
+<w:endnotes xmlns:wpc="http://schemas.microsoft.com/office/word/2010/wordprocessingCanvas" xmlns:cx="http://schemas.microsoft.com/office/drawing/2014/chartex" xmlns:cx1="http://schemas.microsoft.com/office/drawing/2015/9/8/chartex" xmlns:mc="http://schemas.openxmlformats.org/markup-compatibility/2006" xmlns:o="urn:schemas-microsoft-com:office:office" xmlns:r="http://schemas.openxmlformats.org/officeDocument/2006/relationships" xmlns:m="http://schemas.openxmlformats.org/officeDocument/2006/math" xmlns:v="urn:schemas-microsoft-com:vml" xmlns:wp14="http://schemas.microsoft.com/office/word/2010/wordprocessingDrawing" xmlns:wp="http://schemas.openxmlformats.org/drawingml/2006/wordprocessingDrawing" xmlns:w10="urn:schemas-microsoft-com:office:word" xmlns:w="http://schemas.openxmlformats.org/wordprocessingml/2006/main" xmlns:w14="http://schemas.microsoft.com/office/word/2010/wordml" xmlns:w15="http://schemas.microsoft.com/office/word/2012/wordml" xmlns:w16se="http://schemas.microsoft.com/office/word/2015/wordml/symex" xmlns:wpg="http://schemas.microsoft.com/office/word/2010/wordprocessingGroup" xmlns:wpi="http://schemas.microsoft.com/office/word/2010/wordprocessingInk" xmlns:wne="http://schemas.microsoft.com/office/word/2006/wordml" xmlns:wps="http://schemas.microsoft.com/office/word/2010/wordprocessingShape" mc:Ignorable="w14 w15 w16se wp14">
   <w:endnote w:type="separator" w:id="-1">
     <w:p>
       <w:pPr>
@@ -9304,7 +11729,7 @@
 </file>
 
 <file path=word/footer1.xml><?xml version="1.0" encoding="utf-8"?>
-<w:ftr xmlns:wpc="http://schemas.microsoft.com/office/word/2010/wordprocessingCanvas" xmlns:cx="http://schemas.microsoft.com/office/drawing/2014/chartex" xmlns:mc="http://schemas.openxmlformats.org/markup-compatibility/2006" xmlns:o="urn:schemas-microsoft-com:office:office" xmlns:r="http://schemas.openxmlformats.org/officeDocument/2006/relationships" xmlns:m="http://schemas.openxmlformats.org/officeDocument/2006/math" xmlns:v="urn:schemas-microsoft-com:vml" xmlns:wp14="http://schemas.microsoft.com/office/word/2010/wordprocessingDrawing" xmlns:wp="http://schemas.openxmlformats.org/drawingml/2006/wordprocessingDrawing" xmlns:w10="urn:schemas-microsoft-com:office:word" xmlns:w="http://schemas.openxmlformats.org/wordprocessingml/2006/main" xmlns:w14="http://schemas.microsoft.com/office/word/2010/wordml" xmlns:w15="http://schemas.microsoft.com/office/word/2012/wordml" xmlns:w16se="http://schemas.microsoft.com/office/word/2015/wordml/symex" xmlns:wpg="http://schemas.microsoft.com/office/word/2010/wordprocessingGroup" xmlns:wpi="http://schemas.microsoft.com/office/word/2010/wordprocessingInk" xmlns:wne="http://schemas.microsoft.com/office/word/2006/wordml" xmlns:wps="http://schemas.microsoft.com/office/word/2010/wordprocessingShape" mc:Ignorable="w14 w15 w16se wp14">
+<w:ftr xmlns:wpc="http://schemas.microsoft.com/office/word/2010/wordprocessingCanvas" xmlns:cx="http://schemas.microsoft.com/office/drawing/2014/chartex" xmlns:cx1="http://schemas.microsoft.com/office/drawing/2015/9/8/chartex" xmlns:mc="http://schemas.openxmlformats.org/markup-compatibility/2006" xmlns:o="urn:schemas-microsoft-com:office:office" xmlns:r="http://schemas.openxmlformats.org/officeDocument/2006/relationships" xmlns:m="http://schemas.openxmlformats.org/officeDocument/2006/math" xmlns:v="urn:schemas-microsoft-com:vml" xmlns:wp14="http://schemas.microsoft.com/office/word/2010/wordprocessingDrawing" xmlns:wp="http://schemas.openxmlformats.org/drawingml/2006/wordprocessingDrawing" xmlns:w10="urn:schemas-microsoft-com:office:word" xmlns:w="http://schemas.openxmlformats.org/wordprocessingml/2006/main" xmlns:w14="http://schemas.microsoft.com/office/word/2010/wordml" xmlns:w15="http://schemas.microsoft.com/office/word/2012/wordml" xmlns:w16se="http://schemas.microsoft.com/office/word/2015/wordml/symex" xmlns:wpg="http://schemas.microsoft.com/office/word/2010/wordprocessingGroup" xmlns:wpi="http://schemas.microsoft.com/office/word/2010/wordprocessingInk" xmlns:wne="http://schemas.microsoft.com/office/word/2006/wordml" xmlns:wps="http://schemas.microsoft.com/office/word/2010/wordprocessingShape" mc:Ignorable="w14 w15 w16se wp14">
   <w:sdt>
     <w:sdtPr>
       <w:id w:val="1017422895"/>
@@ -9363,7 +11788,7 @@
             <w:sz w:val="28"/>
             <w:szCs w:val="28"/>
           </w:rPr>
-          <w:t>12</w:t>
+          <w:t>16</w:t>
         </w:r>
         <w:r>
           <w:rPr>
@@ -9386,7 +11811,7 @@
 </file>
 
 <file path=word/footnotes.xml><?xml version="1.0" encoding="utf-8"?>
-<w:footnotes xmlns:wpc="http://schemas.microsoft.com/office/word/2010/wordprocessingCanvas" xmlns:cx="http://schemas.microsoft.com/office/drawing/2014/chartex" xmlns:mc="http://schemas.openxmlformats.org/markup-compatibility/2006" xmlns:o="urn:schemas-microsoft-com:office:office" xmlns:r="http://schemas.openxmlformats.org/officeDocument/2006/relationships" xmlns:m="http://schemas.openxmlformats.org/officeDocument/2006/math" xmlns:v="urn:schemas-microsoft-com:vml" xmlns:wp14="http://schemas.microsoft.com/office/word/2010/wordprocessingDrawing" xmlns:wp="http://schemas.openxmlformats.org/drawingml/2006/wordprocessingDrawing" xmlns:w10="urn:schemas-microsoft-com:office:word" xmlns:w="http://schemas.openxmlformats.org/wordprocessingml/2006/main" xmlns:w14="http://schemas.microsoft.com/office/word/2010/wordml" xmlns:w15="http://schemas.microsoft.com/office/word/2012/wordml" xmlns:w16se="http://schemas.microsoft.com/office/word/2015/wordml/symex" xmlns:wpg="http://schemas.microsoft.com/office/word/2010/wordprocessingGroup" xmlns:wpi="http://schemas.microsoft.com/office/word/2010/wordprocessingInk" xmlns:wne="http://schemas.microsoft.com/office/word/2006/wordml" xmlns:wps="http://schemas.microsoft.com/office/word/2010/wordprocessingShape" mc:Ignorable="w14 w15 w16se wp14">
+<w:footnotes xmlns:wpc="http://schemas.microsoft.com/office/word/2010/wordprocessingCanvas" xmlns:cx="http://schemas.microsoft.com/office/drawing/2014/chartex" xmlns:cx1="http://schemas.microsoft.com/office/drawing/2015/9/8/chartex" xmlns:mc="http://schemas.openxmlformats.org/markup-compatibility/2006" xmlns:o="urn:schemas-microsoft-com:office:office" xmlns:r="http://schemas.openxmlformats.org/officeDocument/2006/relationships" xmlns:m="http://schemas.openxmlformats.org/officeDocument/2006/math" xmlns:v="urn:schemas-microsoft-com:vml" xmlns:wp14="http://schemas.microsoft.com/office/word/2010/wordprocessingDrawing" xmlns:wp="http://schemas.openxmlformats.org/drawingml/2006/wordprocessingDrawing" xmlns:w10="urn:schemas-microsoft-com:office:word" xmlns:w="http://schemas.openxmlformats.org/wordprocessingml/2006/main" xmlns:w14="http://schemas.microsoft.com/office/word/2010/wordml" xmlns:w15="http://schemas.microsoft.com/office/word/2012/wordml" xmlns:w16se="http://schemas.microsoft.com/office/word/2015/wordml/symex" xmlns:wpg="http://schemas.microsoft.com/office/word/2010/wordprocessingGroup" xmlns:wpi="http://schemas.microsoft.com/office/word/2010/wordprocessingInk" xmlns:wne="http://schemas.microsoft.com/office/word/2006/wordml" xmlns:wps="http://schemas.microsoft.com/office/word/2010/wordprocessingShape" mc:Ignorable="w14 w15 w16se wp14">
   <w:footnote w:type="separator" w:id="-1">
     <w:p>
       <w:pPr>
@@ -9411,7 +11836,7 @@
 </file>
 
 <file path=word/numbering.xml><?xml version="1.0" encoding="utf-8"?>
-<w:numbering xmlns:wpc="http://schemas.microsoft.com/office/word/2010/wordprocessingCanvas" xmlns:cx="http://schemas.microsoft.com/office/drawing/2014/chartex" xmlns:mc="http://schemas.openxmlformats.org/markup-compatibility/2006" xmlns:o="urn:schemas-microsoft-com:office:office" xmlns:r="http://schemas.openxmlformats.org/officeDocument/2006/relationships" xmlns:m="http://schemas.openxmlformats.org/officeDocument/2006/math" xmlns:v="urn:schemas-microsoft-com:vml" xmlns:wp14="http://schemas.microsoft.com/office/word/2010/wordprocessingDrawing" xmlns:wp="http://schemas.openxmlformats.org/drawingml/2006/wordprocessingDrawing" xmlns:w10="urn:schemas-microsoft-com:office:word" xmlns:w="http://schemas.openxmlformats.org/wordprocessingml/2006/main" xmlns:w14="http://schemas.microsoft.com/office/word/2010/wordml" xmlns:w15="http://schemas.microsoft.com/office/word/2012/wordml" xmlns:w16se="http://schemas.microsoft.com/office/word/2015/wordml/symex" xmlns:wpg="http://schemas.microsoft.com/office/word/2010/wordprocessingGroup" xmlns:wpi="http://schemas.microsoft.com/office/word/2010/wordprocessingInk" xmlns:wne="http://schemas.microsoft.com/office/word/2006/wordml" xmlns:wps="http://schemas.microsoft.com/office/word/2010/wordprocessingShape" mc:Ignorable="w14 w15 w16se wp14">
+<w:numbering xmlns:wpc="http://schemas.microsoft.com/office/word/2010/wordprocessingCanvas" xmlns:cx="http://schemas.microsoft.com/office/drawing/2014/chartex" xmlns:cx1="http://schemas.microsoft.com/office/drawing/2015/9/8/chartex" xmlns:mc="http://schemas.openxmlformats.org/markup-compatibility/2006" xmlns:o="urn:schemas-microsoft-com:office:office" xmlns:r="http://schemas.openxmlformats.org/officeDocument/2006/relationships" xmlns:m="http://schemas.openxmlformats.org/officeDocument/2006/math" xmlns:v="urn:schemas-microsoft-com:vml" xmlns:wp14="http://schemas.microsoft.com/office/word/2010/wordprocessingDrawing" xmlns:wp="http://schemas.openxmlformats.org/drawingml/2006/wordprocessingDrawing" xmlns:w10="urn:schemas-microsoft-com:office:word" xmlns:w="http://schemas.openxmlformats.org/wordprocessingml/2006/main" xmlns:w14="http://schemas.microsoft.com/office/word/2010/wordml" xmlns:w15="http://schemas.microsoft.com/office/word/2012/wordml" xmlns:w16se="http://schemas.microsoft.com/office/word/2015/wordml/symex" xmlns:wpg="http://schemas.microsoft.com/office/word/2010/wordprocessingGroup" xmlns:wpi="http://schemas.microsoft.com/office/word/2010/wordprocessingInk" xmlns:wne="http://schemas.microsoft.com/office/word/2006/wordml" xmlns:wps="http://schemas.microsoft.com/office/word/2010/wordprocessingShape" mc:Ignorable="w14 w15 w16se wp14">
   <w:abstractNum w:abstractNumId="0" w15:restartNumberingAfterBreak="0">
     <w:nsid w:val="025A56FE"/>
     <w:multiLevelType w:val="hybridMultilevel"/>
@@ -9552,7 +11977,7 @@
         <w:rFonts w:ascii="Courier New" w:hAnsi="Courier New" w:cs="Courier New" w:hint="default"/>
       </w:rPr>
     </w:lvl>
-    <w:lvl w:ilvl="2" w:tplc="04090005" w:tentative="1">
+    <w:lvl w:ilvl="2" w:tplc="04090005">
       <w:start w:val="1"/>
       <w:numFmt w:val="bullet"/>
       <w:lvlText w:val=""/>
@@ -9638,6 +12063,286 @@
     </w:lvl>
   </w:abstractNum>
   <w:abstractNum w:abstractNumId="2" w15:restartNumberingAfterBreak="0">
+    <w:nsid w:val="18605183"/>
+    <w:multiLevelType w:val="hybridMultilevel"/>
+    <w:tmpl w:val="CB08A9A8"/>
+    <w:lvl w:ilvl="0" w:tplc="1602A4C8">
+      <w:start w:val="1"/>
+      <w:numFmt w:val="bullet"/>
+      <w:lvlText w:val="•"/>
+      <w:lvlJc w:val="left"/>
+      <w:pPr>
+        <w:tabs>
+          <w:tab w:val="num" w:pos="720"/>
+        </w:tabs>
+        <w:ind w:left="720" w:hanging="360"/>
+      </w:pPr>
+      <w:rPr>
+        <w:rFonts w:ascii="Arial" w:hAnsi="Arial" w:hint="default"/>
+      </w:rPr>
+    </w:lvl>
+    <w:lvl w:ilvl="1" w:tplc="1F684848" w:tentative="1">
+      <w:start w:val="1"/>
+      <w:numFmt w:val="bullet"/>
+      <w:lvlText w:val="•"/>
+      <w:lvlJc w:val="left"/>
+      <w:pPr>
+        <w:tabs>
+          <w:tab w:val="num" w:pos="1440"/>
+        </w:tabs>
+        <w:ind w:left="1440" w:hanging="360"/>
+      </w:pPr>
+      <w:rPr>
+        <w:rFonts w:ascii="Arial" w:hAnsi="Arial" w:hint="default"/>
+      </w:rPr>
+    </w:lvl>
+    <w:lvl w:ilvl="2" w:tplc="57AE16D4" w:tentative="1">
+      <w:start w:val="1"/>
+      <w:numFmt w:val="bullet"/>
+      <w:lvlText w:val="•"/>
+      <w:lvlJc w:val="left"/>
+      <w:pPr>
+        <w:tabs>
+          <w:tab w:val="num" w:pos="2160"/>
+        </w:tabs>
+        <w:ind w:left="2160" w:hanging="360"/>
+      </w:pPr>
+      <w:rPr>
+        <w:rFonts w:ascii="Arial" w:hAnsi="Arial" w:hint="default"/>
+      </w:rPr>
+    </w:lvl>
+    <w:lvl w:ilvl="3" w:tplc="10E45A88" w:tentative="1">
+      <w:start w:val="1"/>
+      <w:numFmt w:val="bullet"/>
+      <w:lvlText w:val="•"/>
+      <w:lvlJc w:val="left"/>
+      <w:pPr>
+        <w:tabs>
+          <w:tab w:val="num" w:pos="2880"/>
+        </w:tabs>
+        <w:ind w:left="2880" w:hanging="360"/>
+      </w:pPr>
+      <w:rPr>
+        <w:rFonts w:ascii="Arial" w:hAnsi="Arial" w:hint="default"/>
+      </w:rPr>
+    </w:lvl>
+    <w:lvl w:ilvl="4" w:tplc="8A94BD66" w:tentative="1">
+      <w:start w:val="1"/>
+      <w:numFmt w:val="bullet"/>
+      <w:lvlText w:val="•"/>
+      <w:lvlJc w:val="left"/>
+      <w:pPr>
+        <w:tabs>
+          <w:tab w:val="num" w:pos="3600"/>
+        </w:tabs>
+        <w:ind w:left="3600" w:hanging="360"/>
+      </w:pPr>
+      <w:rPr>
+        <w:rFonts w:ascii="Arial" w:hAnsi="Arial" w:hint="default"/>
+      </w:rPr>
+    </w:lvl>
+    <w:lvl w:ilvl="5" w:tplc="A88A66FC" w:tentative="1">
+      <w:start w:val="1"/>
+      <w:numFmt w:val="bullet"/>
+      <w:lvlText w:val="•"/>
+      <w:lvlJc w:val="left"/>
+      <w:pPr>
+        <w:tabs>
+          <w:tab w:val="num" w:pos="4320"/>
+        </w:tabs>
+        <w:ind w:left="4320" w:hanging="360"/>
+      </w:pPr>
+      <w:rPr>
+        <w:rFonts w:ascii="Arial" w:hAnsi="Arial" w:hint="default"/>
+      </w:rPr>
+    </w:lvl>
+    <w:lvl w:ilvl="6" w:tplc="29D2E08A" w:tentative="1">
+      <w:start w:val="1"/>
+      <w:numFmt w:val="bullet"/>
+      <w:lvlText w:val="•"/>
+      <w:lvlJc w:val="left"/>
+      <w:pPr>
+        <w:tabs>
+          <w:tab w:val="num" w:pos="5040"/>
+        </w:tabs>
+        <w:ind w:left="5040" w:hanging="360"/>
+      </w:pPr>
+      <w:rPr>
+        <w:rFonts w:ascii="Arial" w:hAnsi="Arial" w:hint="default"/>
+      </w:rPr>
+    </w:lvl>
+    <w:lvl w:ilvl="7" w:tplc="90DA9F6C" w:tentative="1">
+      <w:start w:val="1"/>
+      <w:numFmt w:val="bullet"/>
+      <w:lvlText w:val="•"/>
+      <w:lvlJc w:val="left"/>
+      <w:pPr>
+        <w:tabs>
+          <w:tab w:val="num" w:pos="5760"/>
+        </w:tabs>
+        <w:ind w:left="5760" w:hanging="360"/>
+      </w:pPr>
+      <w:rPr>
+        <w:rFonts w:ascii="Arial" w:hAnsi="Arial" w:hint="default"/>
+      </w:rPr>
+    </w:lvl>
+    <w:lvl w:ilvl="8" w:tplc="5C12B9D4" w:tentative="1">
+      <w:start w:val="1"/>
+      <w:numFmt w:val="bullet"/>
+      <w:lvlText w:val="•"/>
+      <w:lvlJc w:val="left"/>
+      <w:pPr>
+        <w:tabs>
+          <w:tab w:val="num" w:pos="6480"/>
+        </w:tabs>
+        <w:ind w:left="6480" w:hanging="360"/>
+      </w:pPr>
+      <w:rPr>
+        <w:rFonts w:ascii="Arial" w:hAnsi="Arial" w:hint="default"/>
+      </w:rPr>
+    </w:lvl>
+  </w:abstractNum>
+  <w:abstractNum w:abstractNumId="3" w15:restartNumberingAfterBreak="0">
+    <w:nsid w:val="24F5117F"/>
+    <w:multiLevelType w:val="hybridMultilevel"/>
+    <w:tmpl w:val="CB446752"/>
+    <w:lvl w:ilvl="0" w:tplc="3B6CEF86">
+      <w:start w:val="1"/>
+      <w:numFmt w:val="bullet"/>
+      <w:lvlText w:val="•"/>
+      <w:lvlJc w:val="left"/>
+      <w:pPr>
+        <w:tabs>
+          <w:tab w:val="num" w:pos="720"/>
+        </w:tabs>
+        <w:ind w:left="720" w:hanging="360"/>
+      </w:pPr>
+      <w:rPr>
+        <w:rFonts w:ascii="Arial" w:hAnsi="Arial" w:hint="default"/>
+      </w:rPr>
+    </w:lvl>
+    <w:lvl w:ilvl="1" w:tplc="A920DAE8">
+      <w:start w:val="1"/>
+      <w:numFmt w:val="bullet"/>
+      <w:lvlText w:val="•"/>
+      <w:lvlJc w:val="left"/>
+      <w:pPr>
+        <w:tabs>
+          <w:tab w:val="num" w:pos="1440"/>
+        </w:tabs>
+        <w:ind w:left="1440" w:hanging="360"/>
+      </w:pPr>
+      <w:rPr>
+        <w:rFonts w:ascii="Arial" w:hAnsi="Arial" w:hint="default"/>
+      </w:rPr>
+    </w:lvl>
+    <w:lvl w:ilvl="2" w:tplc="8DFED6E0" w:tentative="1">
+      <w:start w:val="1"/>
+      <w:numFmt w:val="bullet"/>
+      <w:lvlText w:val="•"/>
+      <w:lvlJc w:val="left"/>
+      <w:pPr>
+        <w:tabs>
+          <w:tab w:val="num" w:pos="2160"/>
+        </w:tabs>
+        <w:ind w:left="2160" w:hanging="360"/>
+      </w:pPr>
+      <w:rPr>
+        <w:rFonts w:ascii="Arial" w:hAnsi="Arial" w:hint="default"/>
+      </w:rPr>
+    </w:lvl>
+    <w:lvl w:ilvl="3" w:tplc="06B6AEAC" w:tentative="1">
+      <w:start w:val="1"/>
+      <w:numFmt w:val="bullet"/>
+      <w:lvlText w:val="•"/>
+      <w:lvlJc w:val="left"/>
+      <w:pPr>
+        <w:tabs>
+          <w:tab w:val="num" w:pos="2880"/>
+        </w:tabs>
+        <w:ind w:left="2880" w:hanging="360"/>
+      </w:pPr>
+      <w:rPr>
+        <w:rFonts w:ascii="Arial" w:hAnsi="Arial" w:hint="default"/>
+      </w:rPr>
+    </w:lvl>
+    <w:lvl w:ilvl="4" w:tplc="9076696C" w:tentative="1">
+      <w:start w:val="1"/>
+      <w:numFmt w:val="bullet"/>
+      <w:lvlText w:val="•"/>
+      <w:lvlJc w:val="left"/>
+      <w:pPr>
+        <w:tabs>
+          <w:tab w:val="num" w:pos="3600"/>
+        </w:tabs>
+        <w:ind w:left="3600" w:hanging="360"/>
+      </w:pPr>
+      <w:rPr>
+        <w:rFonts w:ascii="Arial" w:hAnsi="Arial" w:hint="default"/>
+      </w:rPr>
+    </w:lvl>
+    <w:lvl w:ilvl="5" w:tplc="B08C7AC4" w:tentative="1">
+      <w:start w:val="1"/>
+      <w:numFmt w:val="bullet"/>
+      <w:lvlText w:val="•"/>
+      <w:lvlJc w:val="left"/>
+      <w:pPr>
+        <w:tabs>
+          <w:tab w:val="num" w:pos="4320"/>
+        </w:tabs>
+        <w:ind w:left="4320" w:hanging="360"/>
+      </w:pPr>
+      <w:rPr>
+        <w:rFonts w:ascii="Arial" w:hAnsi="Arial" w:hint="default"/>
+      </w:rPr>
+    </w:lvl>
+    <w:lvl w:ilvl="6" w:tplc="3D9281D0" w:tentative="1">
+      <w:start w:val="1"/>
+      <w:numFmt w:val="bullet"/>
+      <w:lvlText w:val="•"/>
+      <w:lvlJc w:val="left"/>
+      <w:pPr>
+        <w:tabs>
+          <w:tab w:val="num" w:pos="5040"/>
+        </w:tabs>
+        <w:ind w:left="5040" w:hanging="360"/>
+      </w:pPr>
+      <w:rPr>
+        <w:rFonts w:ascii="Arial" w:hAnsi="Arial" w:hint="default"/>
+      </w:rPr>
+    </w:lvl>
+    <w:lvl w:ilvl="7" w:tplc="7D9651A6" w:tentative="1">
+      <w:start w:val="1"/>
+      <w:numFmt w:val="bullet"/>
+      <w:lvlText w:val="•"/>
+      <w:lvlJc w:val="left"/>
+      <w:pPr>
+        <w:tabs>
+          <w:tab w:val="num" w:pos="5760"/>
+        </w:tabs>
+        <w:ind w:left="5760" w:hanging="360"/>
+      </w:pPr>
+      <w:rPr>
+        <w:rFonts w:ascii="Arial" w:hAnsi="Arial" w:hint="default"/>
+      </w:rPr>
+    </w:lvl>
+    <w:lvl w:ilvl="8" w:tplc="D4C2D414" w:tentative="1">
+      <w:start w:val="1"/>
+      <w:numFmt w:val="bullet"/>
+      <w:lvlText w:val="•"/>
+      <w:lvlJc w:val="left"/>
+      <w:pPr>
+        <w:tabs>
+          <w:tab w:val="num" w:pos="6480"/>
+        </w:tabs>
+        <w:ind w:left="6480" w:hanging="360"/>
+      </w:pPr>
+      <w:rPr>
+        <w:rFonts w:ascii="Arial" w:hAnsi="Arial" w:hint="default"/>
+      </w:rPr>
+    </w:lvl>
+  </w:abstractNum>
+  <w:abstractNum w:abstractNumId="4" w15:restartNumberingAfterBreak="0">
     <w:nsid w:val="2F272154"/>
     <w:multiLevelType w:val="hybridMultilevel"/>
     <w:tmpl w:val="6804D95A"/>
@@ -9750,7 +12455,287 @@
       </w:rPr>
     </w:lvl>
   </w:abstractNum>
-  <w:abstractNum w:abstractNumId="3" w15:restartNumberingAfterBreak="0">
+  <w:abstractNum w:abstractNumId="5" w15:restartNumberingAfterBreak="0">
+    <w:nsid w:val="51655C80"/>
+    <w:multiLevelType w:val="hybridMultilevel"/>
+    <w:tmpl w:val="C20850A0"/>
+    <w:lvl w:ilvl="0" w:tplc="964C89BC">
+      <w:start w:val="1"/>
+      <w:numFmt w:val="bullet"/>
+      <w:lvlText w:val="•"/>
+      <w:lvlJc w:val="left"/>
+      <w:pPr>
+        <w:tabs>
+          <w:tab w:val="num" w:pos="720"/>
+        </w:tabs>
+        <w:ind w:left="720" w:hanging="360"/>
+      </w:pPr>
+      <w:rPr>
+        <w:rFonts w:ascii="Arial" w:hAnsi="Arial" w:hint="default"/>
+      </w:rPr>
+    </w:lvl>
+    <w:lvl w:ilvl="1" w:tplc="57EA11A8" w:tentative="1">
+      <w:start w:val="1"/>
+      <w:numFmt w:val="bullet"/>
+      <w:lvlText w:val="•"/>
+      <w:lvlJc w:val="left"/>
+      <w:pPr>
+        <w:tabs>
+          <w:tab w:val="num" w:pos="1440"/>
+        </w:tabs>
+        <w:ind w:left="1440" w:hanging="360"/>
+      </w:pPr>
+      <w:rPr>
+        <w:rFonts w:ascii="Arial" w:hAnsi="Arial" w:hint="default"/>
+      </w:rPr>
+    </w:lvl>
+    <w:lvl w:ilvl="2" w:tplc="C8B0BF26" w:tentative="1">
+      <w:start w:val="1"/>
+      <w:numFmt w:val="bullet"/>
+      <w:lvlText w:val="•"/>
+      <w:lvlJc w:val="left"/>
+      <w:pPr>
+        <w:tabs>
+          <w:tab w:val="num" w:pos="2160"/>
+        </w:tabs>
+        <w:ind w:left="2160" w:hanging="360"/>
+      </w:pPr>
+      <w:rPr>
+        <w:rFonts w:ascii="Arial" w:hAnsi="Arial" w:hint="default"/>
+      </w:rPr>
+    </w:lvl>
+    <w:lvl w:ilvl="3" w:tplc="C5E6B55E" w:tentative="1">
+      <w:start w:val="1"/>
+      <w:numFmt w:val="bullet"/>
+      <w:lvlText w:val="•"/>
+      <w:lvlJc w:val="left"/>
+      <w:pPr>
+        <w:tabs>
+          <w:tab w:val="num" w:pos="2880"/>
+        </w:tabs>
+        <w:ind w:left="2880" w:hanging="360"/>
+      </w:pPr>
+      <w:rPr>
+        <w:rFonts w:ascii="Arial" w:hAnsi="Arial" w:hint="default"/>
+      </w:rPr>
+    </w:lvl>
+    <w:lvl w:ilvl="4" w:tplc="44B8D292" w:tentative="1">
+      <w:start w:val="1"/>
+      <w:numFmt w:val="bullet"/>
+      <w:lvlText w:val="•"/>
+      <w:lvlJc w:val="left"/>
+      <w:pPr>
+        <w:tabs>
+          <w:tab w:val="num" w:pos="3600"/>
+        </w:tabs>
+        <w:ind w:left="3600" w:hanging="360"/>
+      </w:pPr>
+      <w:rPr>
+        <w:rFonts w:ascii="Arial" w:hAnsi="Arial" w:hint="default"/>
+      </w:rPr>
+    </w:lvl>
+    <w:lvl w:ilvl="5" w:tplc="AD7609B6" w:tentative="1">
+      <w:start w:val="1"/>
+      <w:numFmt w:val="bullet"/>
+      <w:lvlText w:val="•"/>
+      <w:lvlJc w:val="left"/>
+      <w:pPr>
+        <w:tabs>
+          <w:tab w:val="num" w:pos="4320"/>
+        </w:tabs>
+        <w:ind w:left="4320" w:hanging="360"/>
+      </w:pPr>
+      <w:rPr>
+        <w:rFonts w:ascii="Arial" w:hAnsi="Arial" w:hint="default"/>
+      </w:rPr>
+    </w:lvl>
+    <w:lvl w:ilvl="6" w:tplc="D722D0A6" w:tentative="1">
+      <w:start w:val="1"/>
+      <w:numFmt w:val="bullet"/>
+      <w:lvlText w:val="•"/>
+      <w:lvlJc w:val="left"/>
+      <w:pPr>
+        <w:tabs>
+          <w:tab w:val="num" w:pos="5040"/>
+        </w:tabs>
+        <w:ind w:left="5040" w:hanging="360"/>
+      </w:pPr>
+      <w:rPr>
+        <w:rFonts w:ascii="Arial" w:hAnsi="Arial" w:hint="default"/>
+      </w:rPr>
+    </w:lvl>
+    <w:lvl w:ilvl="7" w:tplc="0644AAA2" w:tentative="1">
+      <w:start w:val="1"/>
+      <w:numFmt w:val="bullet"/>
+      <w:lvlText w:val="•"/>
+      <w:lvlJc w:val="left"/>
+      <w:pPr>
+        <w:tabs>
+          <w:tab w:val="num" w:pos="5760"/>
+        </w:tabs>
+        <w:ind w:left="5760" w:hanging="360"/>
+      </w:pPr>
+      <w:rPr>
+        <w:rFonts w:ascii="Arial" w:hAnsi="Arial" w:hint="default"/>
+      </w:rPr>
+    </w:lvl>
+    <w:lvl w:ilvl="8" w:tplc="97E22D10" w:tentative="1">
+      <w:start w:val="1"/>
+      <w:numFmt w:val="bullet"/>
+      <w:lvlText w:val="•"/>
+      <w:lvlJc w:val="left"/>
+      <w:pPr>
+        <w:tabs>
+          <w:tab w:val="num" w:pos="6480"/>
+        </w:tabs>
+        <w:ind w:left="6480" w:hanging="360"/>
+      </w:pPr>
+      <w:rPr>
+        <w:rFonts w:ascii="Arial" w:hAnsi="Arial" w:hint="default"/>
+      </w:rPr>
+    </w:lvl>
+  </w:abstractNum>
+  <w:abstractNum w:abstractNumId="6" w15:restartNumberingAfterBreak="0">
+    <w:nsid w:val="55B414D9"/>
+    <w:multiLevelType w:val="hybridMultilevel"/>
+    <w:tmpl w:val="208E398C"/>
+    <w:lvl w:ilvl="0" w:tplc="068450F8">
+      <w:start w:val="1"/>
+      <w:numFmt w:val="bullet"/>
+      <w:lvlText w:val="•"/>
+      <w:lvlJc w:val="left"/>
+      <w:pPr>
+        <w:tabs>
+          <w:tab w:val="num" w:pos="720"/>
+        </w:tabs>
+        <w:ind w:left="720" w:hanging="360"/>
+      </w:pPr>
+      <w:rPr>
+        <w:rFonts w:ascii="Arial" w:hAnsi="Arial" w:hint="default"/>
+      </w:rPr>
+    </w:lvl>
+    <w:lvl w:ilvl="1" w:tplc="A4BC5E32">
+      <w:start w:val="1"/>
+      <w:numFmt w:val="bullet"/>
+      <w:lvlText w:val="•"/>
+      <w:lvlJc w:val="left"/>
+      <w:pPr>
+        <w:tabs>
+          <w:tab w:val="num" w:pos="1440"/>
+        </w:tabs>
+        <w:ind w:left="1440" w:hanging="360"/>
+      </w:pPr>
+      <w:rPr>
+        <w:rFonts w:ascii="Arial" w:hAnsi="Arial" w:hint="default"/>
+      </w:rPr>
+    </w:lvl>
+    <w:lvl w:ilvl="2" w:tplc="212AD060" w:tentative="1">
+      <w:start w:val="1"/>
+      <w:numFmt w:val="bullet"/>
+      <w:lvlText w:val="•"/>
+      <w:lvlJc w:val="left"/>
+      <w:pPr>
+        <w:tabs>
+          <w:tab w:val="num" w:pos="2160"/>
+        </w:tabs>
+        <w:ind w:left="2160" w:hanging="360"/>
+      </w:pPr>
+      <w:rPr>
+        <w:rFonts w:ascii="Arial" w:hAnsi="Arial" w:hint="default"/>
+      </w:rPr>
+    </w:lvl>
+    <w:lvl w:ilvl="3" w:tplc="7E282694" w:tentative="1">
+      <w:start w:val="1"/>
+      <w:numFmt w:val="bullet"/>
+      <w:lvlText w:val="•"/>
+      <w:lvlJc w:val="left"/>
+      <w:pPr>
+        <w:tabs>
+          <w:tab w:val="num" w:pos="2880"/>
+        </w:tabs>
+        <w:ind w:left="2880" w:hanging="360"/>
+      </w:pPr>
+      <w:rPr>
+        <w:rFonts w:ascii="Arial" w:hAnsi="Arial" w:hint="default"/>
+      </w:rPr>
+    </w:lvl>
+    <w:lvl w:ilvl="4" w:tplc="5FB0647A" w:tentative="1">
+      <w:start w:val="1"/>
+      <w:numFmt w:val="bullet"/>
+      <w:lvlText w:val="•"/>
+      <w:lvlJc w:val="left"/>
+      <w:pPr>
+        <w:tabs>
+          <w:tab w:val="num" w:pos="3600"/>
+        </w:tabs>
+        <w:ind w:left="3600" w:hanging="360"/>
+      </w:pPr>
+      <w:rPr>
+        <w:rFonts w:ascii="Arial" w:hAnsi="Arial" w:hint="default"/>
+      </w:rPr>
+    </w:lvl>
+    <w:lvl w:ilvl="5" w:tplc="2EBC27C6" w:tentative="1">
+      <w:start w:val="1"/>
+      <w:numFmt w:val="bullet"/>
+      <w:lvlText w:val="•"/>
+      <w:lvlJc w:val="left"/>
+      <w:pPr>
+        <w:tabs>
+          <w:tab w:val="num" w:pos="4320"/>
+        </w:tabs>
+        <w:ind w:left="4320" w:hanging="360"/>
+      </w:pPr>
+      <w:rPr>
+        <w:rFonts w:ascii="Arial" w:hAnsi="Arial" w:hint="default"/>
+      </w:rPr>
+    </w:lvl>
+    <w:lvl w:ilvl="6" w:tplc="528E8DE2" w:tentative="1">
+      <w:start w:val="1"/>
+      <w:numFmt w:val="bullet"/>
+      <w:lvlText w:val="•"/>
+      <w:lvlJc w:val="left"/>
+      <w:pPr>
+        <w:tabs>
+          <w:tab w:val="num" w:pos="5040"/>
+        </w:tabs>
+        <w:ind w:left="5040" w:hanging="360"/>
+      </w:pPr>
+      <w:rPr>
+        <w:rFonts w:ascii="Arial" w:hAnsi="Arial" w:hint="default"/>
+      </w:rPr>
+    </w:lvl>
+    <w:lvl w:ilvl="7" w:tplc="A588D012" w:tentative="1">
+      <w:start w:val="1"/>
+      <w:numFmt w:val="bullet"/>
+      <w:lvlText w:val="•"/>
+      <w:lvlJc w:val="left"/>
+      <w:pPr>
+        <w:tabs>
+          <w:tab w:val="num" w:pos="5760"/>
+        </w:tabs>
+        <w:ind w:left="5760" w:hanging="360"/>
+      </w:pPr>
+      <w:rPr>
+        <w:rFonts w:ascii="Arial" w:hAnsi="Arial" w:hint="default"/>
+      </w:rPr>
+    </w:lvl>
+    <w:lvl w:ilvl="8" w:tplc="E4089970" w:tentative="1">
+      <w:start w:val="1"/>
+      <w:numFmt w:val="bullet"/>
+      <w:lvlText w:val="•"/>
+      <w:lvlJc w:val="left"/>
+      <w:pPr>
+        <w:tabs>
+          <w:tab w:val="num" w:pos="6480"/>
+        </w:tabs>
+        <w:ind w:left="6480" w:hanging="360"/>
+      </w:pPr>
+      <w:rPr>
+        <w:rFonts w:ascii="Arial" w:hAnsi="Arial" w:hint="default"/>
+      </w:rPr>
+    </w:lvl>
+  </w:abstractNum>
+  <w:abstractNum w:abstractNumId="7" w15:restartNumberingAfterBreak="0">
     <w:nsid w:val="588642AD"/>
     <w:multiLevelType w:val="multilevel"/>
     <w:tmpl w:val="5B74CBB2"/>
@@ -9863,7 +12848,7 @@
       </w:rPr>
     </w:lvl>
   </w:abstractNum>
-  <w:abstractNum w:abstractNumId="4" w15:restartNumberingAfterBreak="0">
+  <w:abstractNum w:abstractNumId="8" w15:restartNumberingAfterBreak="0">
     <w:nsid w:val="5A4F4B5A"/>
     <w:multiLevelType w:val="multilevel"/>
     <w:tmpl w:val="EAF0A9F8"/>
@@ -9986,7 +12971,7 @@
       </w:rPr>
     </w:lvl>
   </w:abstractNum>
-  <w:abstractNum w:abstractNumId="5" w15:restartNumberingAfterBreak="0">
+  <w:abstractNum w:abstractNumId="9" w15:restartNumberingAfterBreak="0">
     <w:nsid w:val="5B8E24F9"/>
     <w:multiLevelType w:val="hybridMultilevel"/>
     <w:tmpl w:val="32FAF3F2"/>
@@ -10099,7 +13084,147 @@
       </w:rPr>
     </w:lvl>
   </w:abstractNum>
-  <w:abstractNum w:abstractNumId="6" w15:restartNumberingAfterBreak="0">
+  <w:abstractNum w:abstractNumId="10" w15:restartNumberingAfterBreak="0">
+    <w:nsid w:val="66EF2E6A"/>
+    <w:multiLevelType w:val="hybridMultilevel"/>
+    <w:tmpl w:val="B0A8A2A2"/>
+    <w:lvl w:ilvl="0" w:tplc="C2C6A598">
+      <w:start w:val="1"/>
+      <w:numFmt w:val="bullet"/>
+      <w:lvlText w:val="•"/>
+      <w:lvlJc w:val="left"/>
+      <w:pPr>
+        <w:tabs>
+          <w:tab w:val="num" w:pos="720"/>
+        </w:tabs>
+        <w:ind w:left="720" w:hanging="360"/>
+      </w:pPr>
+      <w:rPr>
+        <w:rFonts w:ascii="Arial" w:hAnsi="Arial" w:hint="default"/>
+      </w:rPr>
+    </w:lvl>
+    <w:lvl w:ilvl="1" w:tplc="6AB89EC0" w:tentative="1">
+      <w:start w:val="1"/>
+      <w:numFmt w:val="bullet"/>
+      <w:lvlText w:val="•"/>
+      <w:lvlJc w:val="left"/>
+      <w:pPr>
+        <w:tabs>
+          <w:tab w:val="num" w:pos="1440"/>
+        </w:tabs>
+        <w:ind w:left="1440" w:hanging="360"/>
+      </w:pPr>
+      <w:rPr>
+        <w:rFonts w:ascii="Arial" w:hAnsi="Arial" w:hint="default"/>
+      </w:rPr>
+    </w:lvl>
+    <w:lvl w:ilvl="2" w:tplc="DAFECF84" w:tentative="1">
+      <w:start w:val="1"/>
+      <w:numFmt w:val="bullet"/>
+      <w:lvlText w:val="•"/>
+      <w:lvlJc w:val="left"/>
+      <w:pPr>
+        <w:tabs>
+          <w:tab w:val="num" w:pos="2160"/>
+        </w:tabs>
+        <w:ind w:left="2160" w:hanging="360"/>
+      </w:pPr>
+      <w:rPr>
+        <w:rFonts w:ascii="Arial" w:hAnsi="Arial" w:hint="default"/>
+      </w:rPr>
+    </w:lvl>
+    <w:lvl w:ilvl="3" w:tplc="7D522D9A" w:tentative="1">
+      <w:start w:val="1"/>
+      <w:numFmt w:val="bullet"/>
+      <w:lvlText w:val="•"/>
+      <w:lvlJc w:val="left"/>
+      <w:pPr>
+        <w:tabs>
+          <w:tab w:val="num" w:pos="2880"/>
+        </w:tabs>
+        <w:ind w:left="2880" w:hanging="360"/>
+      </w:pPr>
+      <w:rPr>
+        <w:rFonts w:ascii="Arial" w:hAnsi="Arial" w:hint="default"/>
+      </w:rPr>
+    </w:lvl>
+    <w:lvl w:ilvl="4" w:tplc="FB5464F4" w:tentative="1">
+      <w:start w:val="1"/>
+      <w:numFmt w:val="bullet"/>
+      <w:lvlText w:val="•"/>
+      <w:lvlJc w:val="left"/>
+      <w:pPr>
+        <w:tabs>
+          <w:tab w:val="num" w:pos="3600"/>
+        </w:tabs>
+        <w:ind w:left="3600" w:hanging="360"/>
+      </w:pPr>
+      <w:rPr>
+        <w:rFonts w:ascii="Arial" w:hAnsi="Arial" w:hint="default"/>
+      </w:rPr>
+    </w:lvl>
+    <w:lvl w:ilvl="5" w:tplc="40CE9156" w:tentative="1">
+      <w:start w:val="1"/>
+      <w:numFmt w:val="bullet"/>
+      <w:lvlText w:val="•"/>
+      <w:lvlJc w:val="left"/>
+      <w:pPr>
+        <w:tabs>
+          <w:tab w:val="num" w:pos="4320"/>
+        </w:tabs>
+        <w:ind w:left="4320" w:hanging="360"/>
+      </w:pPr>
+      <w:rPr>
+        <w:rFonts w:ascii="Arial" w:hAnsi="Arial" w:hint="default"/>
+      </w:rPr>
+    </w:lvl>
+    <w:lvl w:ilvl="6" w:tplc="FC6A32A8" w:tentative="1">
+      <w:start w:val="1"/>
+      <w:numFmt w:val="bullet"/>
+      <w:lvlText w:val="•"/>
+      <w:lvlJc w:val="left"/>
+      <w:pPr>
+        <w:tabs>
+          <w:tab w:val="num" w:pos="5040"/>
+        </w:tabs>
+        <w:ind w:left="5040" w:hanging="360"/>
+      </w:pPr>
+      <w:rPr>
+        <w:rFonts w:ascii="Arial" w:hAnsi="Arial" w:hint="default"/>
+      </w:rPr>
+    </w:lvl>
+    <w:lvl w:ilvl="7" w:tplc="DDF825AA" w:tentative="1">
+      <w:start w:val="1"/>
+      <w:numFmt w:val="bullet"/>
+      <w:lvlText w:val="•"/>
+      <w:lvlJc w:val="left"/>
+      <w:pPr>
+        <w:tabs>
+          <w:tab w:val="num" w:pos="5760"/>
+        </w:tabs>
+        <w:ind w:left="5760" w:hanging="360"/>
+      </w:pPr>
+      <w:rPr>
+        <w:rFonts w:ascii="Arial" w:hAnsi="Arial" w:hint="default"/>
+      </w:rPr>
+    </w:lvl>
+    <w:lvl w:ilvl="8" w:tplc="68EA6070" w:tentative="1">
+      <w:start w:val="1"/>
+      <w:numFmt w:val="bullet"/>
+      <w:lvlText w:val="•"/>
+      <w:lvlJc w:val="left"/>
+      <w:pPr>
+        <w:tabs>
+          <w:tab w:val="num" w:pos="6480"/>
+        </w:tabs>
+        <w:ind w:left="6480" w:hanging="360"/>
+      </w:pPr>
+      <w:rPr>
+        <w:rFonts w:ascii="Arial" w:hAnsi="Arial" w:hint="default"/>
+      </w:rPr>
+    </w:lvl>
+  </w:abstractNum>
+  <w:abstractNum w:abstractNumId="11" w15:restartNumberingAfterBreak="0">
     <w:nsid w:val="7BE84BB3"/>
     <w:multiLevelType w:val="multilevel"/>
     <w:tmpl w:val="B78C28B0"/>
@@ -10213,25 +13338,40 @@
     </w:lvl>
   </w:abstractNum>
   <w:num w:numId="1">
-    <w:abstractNumId w:val="4"/>
+    <w:abstractNumId w:val="8"/>
   </w:num>
   <w:num w:numId="2">
     <w:abstractNumId w:val="1"/>
   </w:num>
   <w:num w:numId="3">
-    <w:abstractNumId w:val="2"/>
+    <w:abstractNumId w:val="4"/>
   </w:num>
   <w:num w:numId="4">
-    <w:abstractNumId w:val="3"/>
+    <w:abstractNumId w:val="7"/>
   </w:num>
   <w:num w:numId="5">
-    <w:abstractNumId w:val="6"/>
+    <w:abstractNumId w:val="11"/>
   </w:num>
   <w:num w:numId="6">
     <w:abstractNumId w:val="0"/>
   </w:num>
   <w:num w:numId="7">
+    <w:abstractNumId w:val="9"/>
+  </w:num>
+  <w:num w:numId="8">
     <w:abstractNumId w:val="5"/>
+  </w:num>
+  <w:num w:numId="9">
+    <w:abstractNumId w:val="3"/>
+  </w:num>
+  <w:num w:numId="10">
+    <w:abstractNumId w:val="10"/>
+  </w:num>
+  <w:num w:numId="11">
+    <w:abstractNumId w:val="2"/>
+  </w:num>
+  <w:num w:numId="12">
+    <w:abstractNumId w:val="6"/>
   </w:num>
 </w:numbering>
 </file>
@@ -10654,7 +13794,6 @@
   <w:style w:type="character" w:default="1" w:styleId="DefaultParagraphFont">
     <w:name w:val="Default Paragraph Font"/>
     <w:uiPriority w:val="1"/>
-    <w:semiHidden/>
     <w:unhideWhenUsed/>
   </w:style>
   <w:style w:type="table" w:default="1" w:styleId="TableNormal">
@@ -10803,7 +13942,561 @@
     <w:uiPriority w:val="99"/>
     <w:rsid w:val="00F4515A"/>
   </w:style>
+  <w:style w:type="character" w:styleId="PlaceholderText">
+    <w:name w:val="Placeholder Text"/>
+    <w:basedOn w:val="DefaultParagraphFont"/>
+    <w:uiPriority w:val="99"/>
+    <w:semiHidden/>
+    <w:rsid w:val="006550E3"/>
+    <w:rPr>
+      <w:color w:val="808080"/>
+    </w:rPr>
+  </w:style>
 </w:styles>
+</file>
+
+<file path=word/glossary/document.xml><?xml version="1.0" encoding="utf-8"?>
+<w:glossaryDocument xmlns:wpc="http://schemas.microsoft.com/office/word/2010/wordprocessingCanvas" xmlns:cx="http://schemas.microsoft.com/office/drawing/2014/chartex" xmlns:cx1="http://schemas.microsoft.com/office/drawing/2015/9/8/chartex" xmlns:mc="http://schemas.openxmlformats.org/markup-compatibility/2006" xmlns:o="urn:schemas-microsoft-com:office:office" xmlns:r="http://schemas.openxmlformats.org/officeDocument/2006/relationships" xmlns:m="http://schemas.openxmlformats.org/officeDocument/2006/math" xmlns:v="urn:schemas-microsoft-com:vml" xmlns:wp14="http://schemas.microsoft.com/office/word/2010/wordprocessingDrawing" xmlns:wp="http://schemas.openxmlformats.org/drawingml/2006/wordprocessingDrawing" xmlns:w10="urn:schemas-microsoft-com:office:word" xmlns:w="http://schemas.openxmlformats.org/wordprocessingml/2006/main" xmlns:w14="http://schemas.microsoft.com/office/word/2010/wordml" xmlns:w15="http://schemas.microsoft.com/office/word/2012/wordml" xmlns:w16se="http://schemas.microsoft.com/office/word/2015/wordml/symex" xmlns:wpg="http://schemas.microsoft.com/office/word/2010/wordprocessingGroup" xmlns:wpi="http://schemas.microsoft.com/office/word/2010/wordprocessingInk" xmlns:wne="http://schemas.microsoft.com/office/word/2006/wordml" xmlns:wps="http://schemas.microsoft.com/office/word/2010/wordprocessingShape" mc:Ignorable="w14 w15 w16se wp14"/>
+</file>
+
+<file path=word/glossary/fontTable.xml><?xml version="1.0" encoding="utf-8"?>
+<w:fonts xmlns:mc="http://schemas.openxmlformats.org/markup-compatibility/2006" xmlns:r="http://schemas.openxmlformats.org/officeDocument/2006/relationships" xmlns:w="http://schemas.openxmlformats.org/wordprocessingml/2006/main" xmlns:w14="http://schemas.microsoft.com/office/word/2010/wordml" xmlns:w15="http://schemas.microsoft.com/office/word/2012/wordml" xmlns:w16se="http://schemas.microsoft.com/office/word/2015/wordml/symex" mc:Ignorable="w14 w15 w16se">
+  <w:font w:name="Times New Roman">
+    <w:panose1 w:val="02020603050405020304"/>
+    <w:charset w:val="00"/>
+    <w:family w:val="roman"/>
+    <w:pitch w:val="variable"/>
+    <w:sig w:usb0="E0002AFF" w:usb1="C0007843" w:usb2="00000009" w:usb3="00000000" w:csb0="000001FF" w:csb1="00000000"/>
+  </w:font>
+  <w:font w:name="Calibri">
+    <w:panose1 w:val="020F0502020204030204"/>
+    <w:charset w:val="00"/>
+    <w:family w:val="swiss"/>
+    <w:pitch w:val="variable"/>
+    <w:sig w:usb0="E0002AFF" w:usb1="4000ACFF" w:usb2="00000001" w:usb3="00000000" w:csb0="000001FF" w:csb1="00000000"/>
+  </w:font>
+  <w:font w:name="Courier New">
+    <w:panose1 w:val="02070309020205020404"/>
+    <w:charset w:val="00"/>
+    <w:family w:val="modern"/>
+    <w:pitch w:val="fixed"/>
+    <w:sig w:usb0="E0002EFF" w:usb1="C0007843" w:usb2="00000009" w:usb3="00000000" w:csb0="000001FF" w:csb1="00000000"/>
+  </w:font>
+  <w:font w:name="Wingdings">
+    <w:panose1 w:val="05000000000000000000"/>
+    <w:charset w:val="02"/>
+    <w:family w:val="auto"/>
+    <w:pitch w:val="variable"/>
+    <w:sig w:usb0="00000000" w:usb1="10000000" w:usb2="00000000" w:usb3="00000000" w:csb0="80000000" w:csb1="00000000"/>
+  </w:font>
+  <w:font w:name="Symbol">
+    <w:panose1 w:val="05050102010706020507"/>
+    <w:charset w:val="02"/>
+    <w:family w:val="roman"/>
+    <w:pitch w:val="variable"/>
+    <w:sig w:usb0="00000000" w:usb1="10000000" w:usb2="00000000" w:usb3="00000000" w:csb0="80000000" w:csb1="00000000"/>
+  </w:font>
+  <w:font w:name="Arial">
+    <w:panose1 w:val="020B0604020202020204"/>
+    <w:charset w:val="00"/>
+    <w:family w:val="swiss"/>
+    <w:pitch w:val="variable"/>
+    <w:sig w:usb0="E0002AFF" w:usb1="C0007843" w:usb2="00000009" w:usb3="00000000" w:csb0="000001FF" w:csb1="00000000"/>
+  </w:font>
+  <w:font w:name="Calibri Light">
+    <w:panose1 w:val="020F0302020204030204"/>
+    <w:charset w:val="00"/>
+    <w:family w:val="swiss"/>
+    <w:pitch w:val="variable"/>
+    <w:sig w:usb0="A0002AEF" w:usb1="4000207B" w:usb2="00000000" w:usb3="00000000" w:csb0="000001FF" w:csb1="00000000"/>
+  </w:font>
+  <w:font w:name="Cambria Math">
+    <w:panose1 w:val="02040503050406030204"/>
+    <w:charset w:val="00"/>
+    <w:family w:val="roman"/>
+    <w:pitch w:val="variable"/>
+    <w:sig w:usb0="E00006FF" w:usb1="420024FF" w:usb2="02000000" w:usb3="00000000" w:csb0="0000019F" w:csb1="00000000"/>
+  </w:font>
+</w:fonts>
+</file>
+
+<file path=word/glossary/settings.xml><?xml version="1.0" encoding="utf-8"?>
+<w:settings xmlns:mc="http://schemas.openxmlformats.org/markup-compatibility/2006" xmlns:o="urn:schemas-microsoft-com:office:office" xmlns:r="http://schemas.openxmlformats.org/officeDocument/2006/relationships" xmlns:m="http://schemas.openxmlformats.org/officeDocument/2006/math" xmlns:v="urn:schemas-microsoft-com:vml" xmlns:w10="urn:schemas-microsoft-com:office:word" xmlns:w="http://schemas.openxmlformats.org/wordprocessingml/2006/main" xmlns:w14="http://schemas.microsoft.com/office/word/2010/wordml" xmlns:w15="http://schemas.microsoft.com/office/word/2012/wordml" xmlns:w16se="http://schemas.microsoft.com/office/word/2015/wordml/symex" xmlns:sl="http://schemas.openxmlformats.org/schemaLibrary/2006/main" mc:Ignorable="w14 w15 w16se">
+  <w:view w:val="normal"/>
+  <w:defaultTabStop w:val="720"/>
+  <w:characterSpacingControl w:val="doNotCompress"/>
+  <w:compat>
+    <w:useFELayout/>
+    <w:compatSetting w:name="compatibilityMode" w:uri="http://schemas.microsoft.com/office/word" w:val="15"/>
+    <w:compatSetting w:name="overrideTableStyleFontSizeAndJustification" w:uri="http://schemas.microsoft.com/office/word" w:val="1"/>
+    <w:compatSetting w:name="enableOpenTypeFeatures" w:uri="http://schemas.microsoft.com/office/word" w:val="1"/>
+    <w:compatSetting w:name="doNotFlipMirrorIndents" w:uri="http://schemas.microsoft.com/office/word" w:val="1"/>
+    <w:compatSetting w:name="differentiateMultirowTableHeaders" w:uri="http://schemas.microsoft.com/office/word" w:val="1"/>
+  </w:compat>
+  <w:rsids>
+    <w:rsidRoot w:val="003F130E"/>
+    <w:rsid w:val="003F130E"/>
+  </w:rsids>
+  <m:mathPr>
+    <m:mathFont m:val="Cambria Math"/>
+    <m:brkBin m:val="before"/>
+    <m:brkBinSub m:val="--"/>
+    <m:smallFrac m:val="0"/>
+    <m:dispDef/>
+    <m:lMargin m:val="0"/>
+    <m:rMargin m:val="0"/>
+    <m:defJc m:val="centerGroup"/>
+    <m:wrapIndent m:val="1440"/>
+    <m:intLim m:val="subSup"/>
+    <m:naryLim m:val="undOvr"/>
+  </m:mathPr>
+  <w:themeFontLang w:val="en-US"/>
+  <w:clrSchemeMapping w:bg1="light1" w:t1="dark1" w:bg2="light2" w:t2="dark2" w:accent1="accent1" w:accent2="accent2" w:accent3="accent3" w:accent4="accent4" w:accent5="accent5" w:accent6="accent6" w:hyperlink="hyperlink" w:followedHyperlink="followedHyperlink"/>
+  <w:decimalSymbol w:val="."/>
+  <w:listSeparator w:val=","/>
+  <w15:chartTrackingRefBased/>
+</w:settings>
+</file>
+
+<file path=word/glossary/styles.xml><?xml version="1.0" encoding="utf-8"?>
+<w:styles xmlns:mc="http://schemas.openxmlformats.org/markup-compatibility/2006" xmlns:r="http://schemas.openxmlformats.org/officeDocument/2006/relationships" xmlns:w="http://schemas.openxmlformats.org/wordprocessingml/2006/main" xmlns:w14="http://schemas.microsoft.com/office/word/2010/wordml" xmlns:w15="http://schemas.microsoft.com/office/word/2012/wordml" xmlns:w16se="http://schemas.microsoft.com/office/word/2015/wordml/symex" mc:Ignorable="w14 w15 w16se">
+  <w:docDefaults>
+    <w:rPrDefault>
+      <w:rPr>
+        <w:rFonts w:asciiTheme="minorHAnsi" w:eastAsiaTheme="minorEastAsia" w:hAnsiTheme="minorHAnsi" w:cstheme="minorBidi"/>
+        <w:sz w:val="22"/>
+        <w:szCs w:val="22"/>
+        <w:lang w:val="en-US" w:eastAsia="en-US" w:bidi="ar-SA"/>
+      </w:rPr>
+    </w:rPrDefault>
+    <w:pPrDefault>
+      <w:pPr>
+        <w:spacing w:after="160" w:line="259" w:lineRule="auto"/>
+      </w:pPr>
+    </w:pPrDefault>
+  </w:docDefaults>
+  <w:latentStyles w:defLockedState="0" w:defUIPriority="99" w:defSemiHidden="0" w:defUnhideWhenUsed="0" w:defQFormat="0" w:count="371">
+    <w:lsdException w:name="Normal" w:uiPriority="0" w:qFormat="1"/>
+    <w:lsdException w:name="heading 1" w:uiPriority="9" w:qFormat="1"/>
+    <w:lsdException w:name="heading 2" w:semiHidden="1" w:uiPriority="9" w:unhideWhenUsed="1" w:qFormat="1"/>
+    <w:lsdException w:name="heading 3" w:semiHidden="1" w:uiPriority="9" w:unhideWhenUsed="1" w:qFormat="1"/>
+    <w:lsdException w:name="heading 4" w:semiHidden="1" w:uiPriority="9" w:unhideWhenUsed="1" w:qFormat="1"/>
+    <w:lsdException w:name="heading 5" w:semiHidden="1" w:uiPriority="9" w:unhideWhenUsed="1" w:qFormat="1"/>
+    <w:lsdException w:name="heading 6" w:semiHidden="1" w:uiPriority="9" w:unhideWhenUsed="1" w:qFormat="1"/>
+    <w:lsdException w:name="heading 7" w:semiHidden="1" w:uiPriority="9" w:unhideWhenUsed="1" w:qFormat="1"/>
+    <w:lsdException w:name="heading 8" w:semiHidden="1" w:uiPriority="9" w:unhideWhenUsed="1" w:qFormat="1"/>
+    <w:lsdException w:name="heading 9" w:semiHidden="1" w:uiPriority="9" w:unhideWhenUsed="1" w:qFormat="1"/>
+    <w:lsdException w:name="index 1" w:semiHidden="1" w:unhideWhenUsed="1"/>
+    <w:lsdException w:name="index 2" w:semiHidden="1" w:unhideWhenUsed="1"/>
+    <w:lsdException w:name="index 3" w:semiHidden="1" w:unhideWhenUsed="1"/>
+    <w:lsdException w:name="index 4" w:semiHidden="1" w:unhideWhenUsed="1"/>
+    <w:lsdException w:name="index 5" w:semiHidden="1" w:unhideWhenUsed="1"/>
+    <w:lsdException w:name="index 6" w:semiHidden="1" w:unhideWhenUsed="1"/>
+    <w:lsdException w:name="index 7" w:semiHidden="1" w:unhideWhenUsed="1"/>
+    <w:lsdException w:name="index 8" w:semiHidden="1" w:unhideWhenUsed="1"/>
+    <w:lsdException w:name="index 9" w:semiHidden="1" w:unhideWhenUsed="1"/>
+    <w:lsdException w:name="toc 1" w:semiHidden="1" w:uiPriority="39" w:unhideWhenUsed="1"/>
+    <w:lsdException w:name="toc 2" w:semiHidden="1" w:uiPriority="39" w:unhideWhenUsed="1"/>
+    <w:lsdException w:name="toc 3" w:semiHidden="1" w:uiPriority="39" w:unhideWhenUsed="1"/>
+    <w:lsdException w:name="toc 4" w:semiHidden="1" w:uiPriority="39" w:unhideWhenUsed="1"/>
+    <w:lsdException w:name="toc 5" w:semiHidden="1" w:uiPriority="39" w:unhideWhenUsed="1"/>
+    <w:lsdException w:name="toc 6" w:semiHidden="1" w:uiPriority="39" w:unhideWhenUsed="1"/>
+    <w:lsdException w:name="toc 7" w:semiHidden="1" w:uiPriority="39" w:unhideWhenUsed="1"/>
+    <w:lsdException w:name="toc 8" w:semiHidden="1" w:uiPriority="39" w:unhideWhenUsed="1"/>
+    <w:lsdException w:name="toc 9" w:semiHidden="1" w:uiPriority="39" w:unhideWhenUsed="1"/>
+    <w:lsdException w:name="Normal Indent" w:semiHidden="1" w:unhideWhenUsed="1"/>
+    <w:lsdException w:name="footnote text" w:semiHidden="1" w:unhideWhenUsed="1"/>
+    <w:lsdException w:name="annotation text" w:semiHidden="1" w:unhideWhenUsed="1"/>
+    <w:lsdException w:name="header" w:semiHidden="1" w:unhideWhenUsed="1"/>
+    <w:lsdException w:name="footer" w:semiHidden="1" w:unhideWhenUsed="1"/>
+    <w:lsdException w:name="index heading" w:semiHidden="1" w:unhideWhenUsed="1"/>
+    <w:lsdException w:name="caption" w:semiHidden="1" w:uiPriority="35" w:unhideWhenUsed="1" w:qFormat="1"/>
+    <w:lsdException w:name="table of figures" w:semiHidden="1" w:unhideWhenUsed="1"/>
+    <w:lsdException w:name="envelope address" w:semiHidden="1" w:unhideWhenUsed="1"/>
+    <w:lsdException w:name="envelope return" w:semiHidden="1" w:unhideWhenUsed="1"/>
+    <w:lsdException w:name="footnote reference" w:semiHidden="1" w:unhideWhenUsed="1"/>
+    <w:lsdException w:name="annotation reference" w:semiHidden="1" w:unhideWhenUsed="1"/>
+    <w:lsdException w:name="line number" w:semiHidden="1" w:unhideWhenUsed="1"/>
+    <w:lsdException w:name="page number" w:semiHidden="1" w:unhideWhenUsed="1"/>
+    <w:lsdException w:name="endnote reference" w:semiHidden="1" w:unhideWhenUsed="1"/>
+    <w:lsdException w:name="endnote text" w:semiHidden="1" w:unhideWhenUsed="1"/>
+    <w:lsdException w:name="table of authorities" w:semiHidden="1" w:unhideWhenUsed="1"/>
+    <w:lsdException w:name="macro" w:semiHidden="1" w:unhideWhenUsed="1"/>
+    <w:lsdException w:name="toa heading" w:semiHidden="1" w:unhideWhenUsed="1"/>
+    <w:lsdException w:name="List" w:semiHidden="1" w:unhideWhenUsed="1"/>
+    <w:lsdException w:name="List Bullet" w:semiHidden="1" w:unhideWhenUsed="1"/>
+    <w:lsdException w:name="List Number" w:semiHidden="1" w:unhideWhenUsed="1"/>
+    <w:lsdException w:name="List 2" w:semiHidden="1" w:unhideWhenUsed="1"/>
+    <w:lsdException w:name="List 3" w:semiHidden="1" w:unhideWhenUsed="1"/>
+    <w:lsdException w:name="List 4" w:semiHidden="1" w:unhideWhenUsed="1"/>
+    <w:lsdException w:name="List 5" w:semiHidden="1" w:unhideWhenUsed="1"/>
+    <w:lsdException w:name="List Bullet 2" w:semiHidden="1" w:unhideWhenUsed="1"/>
+    <w:lsdException w:name="List Bullet 3" w:semiHidden="1" w:unhideWhenUsed="1"/>
+    <w:lsdException w:name="List Bullet 4" w:semiHidden="1" w:unhideWhenUsed="1"/>
+    <w:lsdException w:name="List Bullet 5" w:semiHidden="1" w:unhideWhenUsed="1"/>
+    <w:lsdException w:name="List Number 2" w:semiHidden="1" w:unhideWhenUsed="1"/>
+    <w:lsdException w:name="List Number 3" w:semiHidden="1" w:unhideWhenUsed="1"/>
+    <w:lsdException w:name="List Number 4" w:semiHidden="1" w:unhideWhenUsed="1"/>
+    <w:lsdException w:name="List Number 5" w:semiHidden="1" w:unhideWhenUsed="1"/>
+    <w:lsdException w:name="Title" w:uiPriority="10" w:qFormat="1"/>
+    <w:lsdException w:name="Closing" w:semiHidden="1" w:unhideWhenUsed="1"/>
+    <w:lsdException w:name="Signature" w:semiHidden="1" w:unhideWhenUsed="1"/>
+    <w:lsdException w:name="Default Paragraph Font" w:semiHidden="1" w:uiPriority="1" w:unhideWhenUsed="1"/>
+    <w:lsdException w:name="Body Text" w:semiHidden="1" w:unhideWhenUsed="1"/>
+    <w:lsdException w:name="Body Text Indent" w:semiHidden="1" w:unhideWhenUsed="1"/>
+    <w:lsdException w:name="List Continue" w:semiHidden="1" w:unhideWhenUsed="1"/>
+    <w:lsdException w:name="List Continue 2" w:semiHidden="1" w:unhideWhenUsed="1"/>
+    <w:lsdException w:name="List Continue 3" w:semiHidden="1" w:unhideWhenUsed="1"/>
+    <w:lsdException w:name="List Continue 4" w:semiHidden="1" w:unhideWhenUsed="1"/>
+    <w:lsdException w:name="List Continue 5" w:semiHidden="1" w:unhideWhenUsed="1"/>
+    <w:lsdException w:name="Message Header" w:semiHidden="1" w:unhideWhenUsed="1"/>
+    <w:lsdException w:name="Subtitle" w:uiPriority="11" w:qFormat="1"/>
+    <w:lsdException w:name="Salutation" w:semiHidden="1" w:unhideWhenUsed="1"/>
+    <w:lsdException w:name="Date" w:semiHidden="1" w:unhideWhenUsed="1"/>
+    <w:lsdException w:name="Body Text First Indent" w:semiHidden="1" w:unhideWhenUsed="1"/>
+    <w:lsdException w:name="Body Text First Indent 2" w:semiHidden="1" w:unhideWhenUsed="1"/>
+    <w:lsdException w:name="Note Heading" w:semiHidden="1" w:unhideWhenUsed="1"/>
+    <w:lsdException w:name="Body Text 2" w:semiHidden="1" w:unhideWhenUsed="1"/>
+    <w:lsdException w:name="Body Text 3" w:semiHidden="1" w:unhideWhenUsed="1"/>
+    <w:lsdException w:name="Body Text Indent 2" w:semiHidden="1" w:unhideWhenUsed="1"/>
+    <w:lsdException w:name="Body Text Indent 3" w:semiHidden="1" w:unhideWhenUsed="1"/>
+    <w:lsdException w:name="Block Text" w:semiHidden="1" w:unhideWhenUsed="1"/>
+    <w:lsdException w:name="Hyperlink" w:semiHidden="1" w:unhideWhenUsed="1"/>
+    <w:lsdException w:name="FollowedHyperlink" w:semiHidden="1" w:unhideWhenUsed="1"/>
+    <w:lsdException w:name="Strong" w:uiPriority="22" w:qFormat="1"/>
+    <w:lsdException w:name="Emphasis" w:uiPriority="20" w:qFormat="1"/>
+    <w:lsdException w:name="Document Map" w:semiHidden="1" w:unhideWhenUsed="1"/>
+    <w:lsdException w:name="Plain Text" w:semiHidden="1" w:unhideWhenUsed="1"/>
+    <w:lsdException w:name="E-mail Signature" w:semiHidden="1" w:unhideWhenUsed="1"/>
+    <w:lsdException w:name="HTML Top of Form" w:semiHidden="1" w:unhideWhenUsed="1"/>
+    <w:lsdException w:name="HTML Bottom of Form" w:semiHidden="1" w:unhideWhenUsed="1"/>
+    <w:lsdException w:name="Normal (Web)" w:semiHidden="1" w:unhideWhenUsed="1"/>
+    <w:lsdException w:name="HTML Acronym" w:semiHidden="1" w:unhideWhenUsed="1"/>
+    <w:lsdException w:name="HTML Address" w:semiHidden="1" w:unhideWhenUsed="1"/>
+    <w:lsdException w:name="HTML Cite" w:semiHidden="1" w:unhideWhenUsed="1"/>
+    <w:lsdException w:name="HTML Code" w:semiHidden="1" w:unhideWhenUsed="1"/>
+    <w:lsdException w:name="HTML Definition" w:semiHidden="1" w:unhideWhenUsed="1"/>
+    <w:lsdException w:name="HTML Keyboard" w:semiHidden="1" w:unhideWhenUsed="1"/>
+    <w:lsdException w:name="HTML Preformatted" w:semiHidden="1" w:unhideWhenUsed="1"/>
+    <w:lsdException w:name="HTML Sample" w:semiHidden="1" w:unhideWhenUsed="1"/>
+    <w:lsdException w:name="HTML Typewriter" w:semiHidden="1" w:unhideWhenUsed="1"/>
+    <w:lsdException w:name="HTML Variable" w:semiHidden="1" w:unhideWhenUsed="1"/>
+    <w:lsdException w:name="Normal Table" w:semiHidden="1" w:unhideWhenUsed="1"/>
+    <w:lsdException w:name="annotation subject" w:semiHidden="1" w:unhideWhenUsed="1"/>
+    <w:lsdException w:name="No List" w:semiHidden="1" w:unhideWhenUsed="1"/>
+    <w:lsdException w:name="Outline List 1" w:semiHidden="1" w:unhideWhenUsed="1"/>
+    <w:lsdException w:name="Outline List 2" w:semiHidden="1" w:unhideWhenUsed="1"/>
+    <w:lsdException w:name="Outline List 3" w:semiHidden="1" w:unhideWhenUsed="1"/>
+    <w:lsdException w:name="Table Simple 1" w:semiHidden="1" w:unhideWhenUsed="1"/>
+    <w:lsdException w:name="Table Simple 2" w:semiHidden="1" w:unhideWhenUsed="1"/>
+    <w:lsdException w:name="Table Simple 3" w:semiHidden="1" w:unhideWhenUsed="1"/>
+    <w:lsdException w:name="Table Classic 1" w:semiHidden="1" w:unhideWhenUsed="1"/>
+    <w:lsdException w:name="Table Classic 2" w:semiHidden="1" w:unhideWhenUsed="1"/>
+    <w:lsdException w:name="Table Classic 3" w:semiHidden="1" w:unhideWhenUsed="1"/>
+    <w:lsdException w:name="Table Classic 4" w:semiHidden="1" w:unhideWhenUsed="1"/>
+    <w:lsdException w:name="Table Colorful 1" w:semiHidden="1" w:unhideWhenUsed="1"/>
+    <w:lsdException w:name="Table Colorful 2" w:semiHidden="1" w:unhideWhenUsed="1"/>
+    <w:lsdException w:name="Table Colorful 3" w:semiHidden="1" w:unhideWhenUsed="1"/>
+    <w:lsdException w:name="Table Columns 1" w:semiHidden="1" w:unhideWhenUsed="1"/>
+    <w:lsdException w:name="Table Columns 2" w:semiHidden="1" w:unhideWhenUsed="1"/>
+    <w:lsdException w:name="Table Columns 3" w:semiHidden="1" w:unhideWhenUsed="1"/>
+    <w:lsdException w:name="Table Columns 4" w:semiHidden="1" w:unhideWhenUsed="1"/>
+    <w:lsdException w:name="Table Columns 5" w:semiHidden="1" w:unhideWhenUsed="1"/>
+    <w:lsdException w:name="Table Grid 1" w:semiHidden="1" w:unhideWhenUsed="1"/>
+    <w:lsdException w:name="Table Grid 2" w:semiHidden="1" w:unhideWhenUsed="1"/>
+    <w:lsdException w:name="Table Grid 3" w:semiHidden="1" w:unhideWhenUsed="1"/>
+    <w:lsdException w:name="Table Grid 4" w:semiHidden="1" w:unhideWhenUsed="1"/>
+    <w:lsdException w:name="Table Grid 5" w:semiHidden="1" w:unhideWhenUsed="1"/>
+    <w:lsdException w:name="Table Grid 6" w:semiHidden="1" w:unhideWhenUsed="1"/>
+    <w:lsdException w:name="Table Grid 7" w:semiHidden="1" w:unhideWhenUsed="1"/>
+    <w:lsdException w:name="Table Grid 8" w:semiHidden="1" w:unhideWhenUsed="1"/>
+    <w:lsdException w:name="Table List 1" w:semiHidden="1" w:unhideWhenUsed="1"/>
+    <w:lsdException w:name="Table List 2" w:semiHidden="1" w:unhideWhenUsed="1"/>
+    <w:lsdException w:name="Table List 3" w:semiHidden="1" w:unhideWhenUsed="1"/>
+    <w:lsdException w:name="Table List 4" w:semiHidden="1" w:unhideWhenUsed="1"/>
+    <w:lsdException w:name="Table List 5" w:semiHidden="1" w:unhideWhenUsed="1"/>
+    <w:lsdException w:name="Table List 6" w:semiHidden="1" w:unhideWhenUsed="1"/>
+    <w:lsdException w:name="Table List 7" w:semiHidden="1" w:unhideWhenUsed="1"/>
+    <w:lsdException w:name="Table List 8" w:semiHidden="1" w:unhideWhenUsed="1"/>
+    <w:lsdException w:name="Table 3D effects 1" w:semiHidden="1" w:unhideWhenUsed="1"/>
+    <w:lsdException w:name="Table 3D effects 2" w:semiHidden="1" w:unhideWhenUsed="1"/>
+    <w:lsdException w:name="Table 3D effects 3" w:semiHidden="1" w:unhideWhenUsed="1"/>
+    <w:lsdException w:name="Table Contemporary" w:semiHidden="1" w:unhideWhenUsed="1"/>
+    <w:lsdException w:name="Table Elegant" w:semiHidden="1" w:unhideWhenUsed="1"/>
+    <w:lsdException w:name="Table Professional" w:semiHidden="1" w:unhideWhenUsed="1"/>
+    <w:lsdException w:name="Table Subtle 1" w:semiHidden="1" w:unhideWhenUsed="1"/>
+    <w:lsdException w:name="Table Subtle 2" w:semiHidden="1" w:unhideWhenUsed="1"/>
+    <w:lsdException w:name="Table Web 1" w:semiHidden="1" w:unhideWhenUsed="1"/>
+    <w:lsdException w:name="Table Web 2" w:semiHidden="1" w:unhideWhenUsed="1"/>
+    <w:lsdException w:name="Table Web 3" w:semiHidden="1" w:unhideWhenUsed="1"/>
+    <w:lsdException w:name="Balloon Text" w:semiHidden="1" w:unhideWhenUsed="1"/>
+    <w:lsdException w:name="Table Grid" w:uiPriority="39"/>
+    <w:lsdException w:name="Table Theme" w:semiHidden="1" w:unhideWhenUsed="1"/>
+    <w:lsdException w:name="Placeholder Text" w:semiHidden="1"/>
+    <w:lsdException w:name="No Spacing" w:uiPriority="1" w:qFormat="1"/>
+    <w:lsdException w:name="Light Shading" w:uiPriority="60"/>
+    <w:lsdException w:name="Light List" w:uiPriority="61"/>
+    <w:lsdException w:name="Light Grid" w:uiPriority="62"/>
+    <w:lsdException w:name="Medium Shading 1" w:uiPriority="63"/>
+    <w:lsdException w:name="Medium Shading 2" w:uiPriority="64"/>
+    <w:lsdException w:name="Medium List 1" w:uiPriority="65"/>
+    <w:lsdException w:name="Medium List 2" w:uiPriority="66"/>
+    <w:lsdException w:name="Medium Grid 1" w:uiPriority="67"/>
+    <w:lsdException w:name="Medium Grid 2" w:uiPriority="68"/>
+    <w:lsdException w:name="Medium Grid 3" w:uiPriority="69"/>
+    <w:lsdException w:name="Dark List" w:uiPriority="70"/>
+    <w:lsdException w:name="Colorful Shading" w:uiPriority="71"/>
+    <w:lsdException w:name="Colorful List" w:uiPriority="72"/>
+    <w:lsdException w:name="Colorful Grid" w:uiPriority="73"/>
+    <w:lsdException w:name="Light Shading Accent 1" w:uiPriority="60"/>
+    <w:lsdException w:name="Light List Accent 1" w:uiPriority="61"/>
+    <w:lsdException w:name="Light Grid Accent 1" w:uiPriority="62"/>
+    <w:lsdException w:name="Medium Shading 1 Accent 1" w:uiPriority="63"/>
+    <w:lsdException w:name="Medium Shading 2 Accent 1" w:uiPriority="64"/>
+    <w:lsdException w:name="Medium List 1 Accent 1" w:uiPriority="65"/>
+    <w:lsdException w:name="Revision" w:semiHidden="1"/>
+    <w:lsdException w:name="List Paragraph" w:uiPriority="34" w:qFormat="1"/>
+    <w:lsdException w:name="Quote" w:uiPriority="29" w:qFormat="1"/>
+    <w:lsdException w:name="Intense Quote" w:uiPriority="30" w:qFormat="1"/>
+    <w:lsdException w:name="Medium List 2 Accent 1" w:uiPriority="66"/>
+    <w:lsdException w:name="Medium Grid 1 Accent 1" w:uiPriority="67"/>
+    <w:lsdException w:name="Medium Grid 2 Accent 1" w:uiPriority="68"/>
+    <w:lsdException w:name="Medium Grid 3 Accent 1" w:uiPriority="69"/>
+    <w:lsdException w:name="Dark List Accent 1" w:uiPriority="70"/>
+    <w:lsdException w:name="Colorful Shading Accent 1" w:uiPriority="71"/>
+    <w:lsdException w:name="Colorful List Accent 1" w:uiPriority="72"/>
+    <w:lsdException w:name="Colorful Grid Accent 1" w:uiPriority="73"/>
+    <w:lsdException w:name="Light Shading Accent 2" w:uiPriority="60"/>
+    <w:lsdException w:name="Light List Accent 2" w:uiPriority="61"/>
+    <w:lsdException w:name="Light Grid Accent 2" w:uiPriority="62"/>
+    <w:lsdException w:name="Medium Shading 1 Accent 2" w:uiPriority="63"/>
+    <w:lsdException w:name="Medium Shading 2 Accent 2" w:uiPriority="64"/>
+    <w:lsdException w:name="Medium List 1 Accent 2" w:uiPriority="65"/>
+    <w:lsdException w:name="Medium List 2 Accent 2" w:uiPriority="66"/>
+    <w:lsdException w:name="Medium Grid 1 Accent 2" w:uiPriority="67"/>
+    <w:lsdException w:name="Medium Grid 2 Accent 2" w:uiPriority="68"/>
+    <w:lsdException w:name="Medium Grid 3 Accent 2" w:uiPriority="69"/>
+    <w:lsdException w:name="Dark List Accent 2" w:uiPriority="70"/>
+    <w:lsdException w:name="Colorful Shading Accent 2" w:uiPriority="71"/>
+    <w:lsdException w:name="Colorful List Accent 2" w:uiPriority="72"/>
+    <w:lsdException w:name="Colorful Grid Accent 2" w:uiPriority="73"/>
+    <w:lsdException w:name="Light Shading Accent 3" w:uiPriority="60"/>
+    <w:lsdException w:name="Light List Accent 3" w:uiPriority="61"/>
+    <w:lsdException w:name="Light Grid Accent 3" w:uiPriority="62"/>
+    <w:lsdException w:name="Medium Shading 1 Accent 3" w:uiPriority="63"/>
+    <w:lsdException w:name="Medium Shading 2 Accent 3" w:uiPriority="64"/>
+    <w:lsdException w:name="Medium List 1 Accent 3" w:uiPriority="65"/>
+    <w:lsdException w:name="Medium List 2 Accent 3" w:uiPriority="66"/>
+    <w:lsdException w:name="Medium Grid 1 Accent 3" w:uiPriority="67"/>
+    <w:lsdException w:name="Medium Grid 2 Accent 3" w:uiPriority="68"/>
+    <w:lsdException w:name="Medium Grid 3 Accent 3" w:uiPriority="69"/>
+    <w:lsdException w:name="Dark List Accent 3" w:uiPriority="70"/>
+    <w:lsdException w:name="Colorful Shading Accent 3" w:uiPriority="71"/>
+    <w:lsdException w:name="Colorful List Accent 3" w:uiPriority="72"/>
+    <w:lsdException w:name="Colorful Grid Accent 3" w:uiPriority="73"/>
+    <w:lsdException w:name="Light Shading Accent 4" w:uiPriority="60"/>
+    <w:lsdException w:name="Light List Accent 4" w:uiPriority="61"/>
+    <w:lsdException w:name="Light Grid Accent 4" w:uiPriority="62"/>
+    <w:lsdException w:name="Medium Shading 1 Accent 4" w:uiPriority="63"/>
+    <w:lsdException w:name="Medium Shading 2 Accent 4" w:uiPriority="64"/>
+    <w:lsdException w:name="Medium List 1 Accent 4" w:uiPriority="65"/>
+    <w:lsdException w:name="Medium List 2 Accent 4" w:uiPriority="66"/>
+    <w:lsdException w:name="Medium Grid 1 Accent 4" w:uiPriority="67"/>
+    <w:lsdException w:name="Medium Grid 2 Accent 4" w:uiPriority="68"/>
+    <w:lsdException w:name="Medium Grid 3 Accent 4" w:uiPriority="69"/>
+    <w:lsdException w:name="Dark List Accent 4" w:uiPriority="70"/>
+    <w:lsdException w:name="Colorful Shading Accent 4" w:uiPriority="71"/>
+    <w:lsdException w:name="Colorful List Accent 4" w:uiPriority="72"/>
+    <w:lsdException w:name="Colorful Grid Accent 4" w:uiPriority="73"/>
+    <w:lsdException w:name="Light Shading Accent 5" w:uiPriority="60"/>
+    <w:lsdException w:name="Light List Accent 5" w:uiPriority="61"/>
+    <w:lsdException w:name="Light Grid Accent 5" w:uiPriority="62"/>
+    <w:lsdException w:name="Medium Shading 1 Accent 5" w:uiPriority="63"/>
+    <w:lsdException w:name="Medium Shading 2 Accent 5" w:uiPriority="64"/>
+    <w:lsdException w:name="Medium List 1 Accent 5" w:uiPriority="65"/>
+    <w:lsdException w:name="Medium List 2 Accent 5" w:uiPriority="66"/>
+    <w:lsdException w:name="Medium Grid 1 Accent 5" w:uiPriority="67"/>
+    <w:lsdException w:name="Medium Grid 2 Accent 5" w:uiPriority="68"/>
+    <w:lsdException w:name="Medium Grid 3 Accent 5" w:uiPriority="69"/>
+    <w:lsdException w:name="Dark List Accent 5" w:uiPriority="70"/>
+    <w:lsdException w:name="Colorful Shading Accent 5" w:uiPriority="71"/>
+    <w:lsdException w:name="Colorful List Accent 5" w:uiPriority="72"/>
+    <w:lsdException w:name="Colorful Grid Accent 5" w:uiPriority="73"/>
+    <w:lsdException w:name="Light Shading Accent 6" w:uiPriority="60"/>
+    <w:lsdException w:name="Light List Accent 6" w:uiPriority="61"/>
+    <w:lsdException w:name="Light Grid Accent 6" w:uiPriority="62"/>
+    <w:lsdException w:name="Medium Shading 1 Accent 6" w:uiPriority="63"/>
+    <w:lsdException w:name="Medium Shading 2 Accent 6" w:uiPriority="64"/>
+    <w:lsdException w:name="Medium List 1 Accent 6" w:uiPriority="65"/>
+    <w:lsdException w:name="Medium List 2 Accent 6" w:uiPriority="66"/>
+    <w:lsdException w:name="Medium Grid 1 Accent 6" w:uiPriority="67"/>
+    <w:lsdException w:name="Medium Grid 2 Accent 6" w:uiPriority="68"/>
+    <w:lsdException w:name="Medium Grid 3 Accent 6" w:uiPriority="69"/>
+    <w:lsdException w:name="Dark List Accent 6" w:uiPriority="70"/>
+    <w:lsdException w:name="Colorful Shading Accent 6" w:uiPriority="71"/>
+    <w:lsdException w:name="Colorful List Accent 6" w:uiPriority="72"/>
+    <w:lsdException w:name="Colorful Grid Accent 6" w:uiPriority="73"/>
+    <w:lsdException w:name="Subtle Emphasis" w:uiPriority="19" w:qFormat="1"/>
+    <w:lsdException w:name="Intense Emphasis" w:uiPriority="21" w:qFormat="1"/>
+    <w:lsdException w:name="Subtle Reference" w:uiPriority="31" w:qFormat="1"/>
+    <w:lsdException w:name="Intense Reference" w:uiPriority="32" w:qFormat="1"/>
+    <w:lsdException w:name="Book Title" w:uiPriority="33" w:qFormat="1"/>
+    <w:lsdException w:name="Bibliography" w:semiHidden="1" w:uiPriority="37" w:unhideWhenUsed="1"/>
+    <w:lsdException w:name="TOC Heading" w:semiHidden="1" w:uiPriority="39" w:unhideWhenUsed="1" w:qFormat="1"/>
+    <w:lsdException w:name="Plain Table 1" w:uiPriority="41"/>
+    <w:lsdException w:name="Plain Table 2" w:uiPriority="42"/>
+    <w:lsdException w:name="Plain Table 3" w:uiPriority="43"/>
+    <w:lsdException w:name="Plain Table 4" w:uiPriority="44"/>
+    <w:lsdException w:name="Plain Table 5" w:uiPriority="45"/>
+    <w:lsdException w:name="Grid Table Light" w:uiPriority="40"/>
+    <w:lsdException w:name="Grid Table 1 Light" w:uiPriority="46"/>
+    <w:lsdException w:name="Grid Table 2" w:uiPriority="47"/>
+    <w:lsdException w:name="Grid Table 3" w:uiPriority="48"/>
+    <w:lsdException w:name="Grid Table 4" w:uiPriority="49"/>
+    <w:lsdException w:name="Grid Table 5 Dark" w:uiPriority="50"/>
+    <w:lsdException w:name="Grid Table 6 Colorful" w:uiPriority="51"/>
+    <w:lsdException w:name="Grid Table 7 Colorful" w:uiPriority="52"/>
+    <w:lsdException w:name="Grid Table 1 Light Accent 1" w:uiPriority="46"/>
+    <w:lsdException w:name="Grid Table 2 Accent 1" w:uiPriority="47"/>
+    <w:lsdException w:name="Grid Table 3 Accent 1" w:uiPriority="48"/>
+    <w:lsdException w:name="Grid Table 4 Accent 1" w:uiPriority="49"/>
+    <w:lsdException w:name="Grid Table 5 Dark Accent 1" w:uiPriority="50"/>
+    <w:lsdException w:name="Grid Table 6 Colorful Accent 1" w:uiPriority="51"/>
+    <w:lsdException w:name="Grid Table 7 Colorful Accent 1" w:uiPriority="52"/>
+    <w:lsdException w:name="Grid Table 1 Light Accent 2" w:uiPriority="46"/>
+    <w:lsdException w:name="Grid Table 2 Accent 2" w:uiPriority="47"/>
+    <w:lsdException w:name="Grid Table 3 Accent 2" w:uiPriority="48"/>
+    <w:lsdException w:name="Grid Table 4 Accent 2" w:uiPriority="49"/>
+    <w:lsdException w:name="Grid Table 5 Dark Accent 2" w:uiPriority="50"/>
+    <w:lsdException w:name="Grid Table 6 Colorful Accent 2" w:uiPriority="51"/>
+    <w:lsdException w:name="Grid Table 7 Colorful Accent 2" w:uiPriority="52"/>
+    <w:lsdException w:name="Grid Table 1 Light Accent 3" w:uiPriority="46"/>
+    <w:lsdException w:name="Grid Table 2 Accent 3" w:uiPriority="47"/>
+    <w:lsdException w:name="Grid Table 3 Accent 3" w:uiPriority="48"/>
+    <w:lsdException w:name="Grid Table 4 Accent 3" w:uiPriority="49"/>
+    <w:lsdException w:name="Grid Table 5 Dark Accent 3" w:uiPriority="50"/>
+    <w:lsdException w:name="Grid Table 6 Colorful Accent 3" w:uiPriority="51"/>
+    <w:lsdException w:name="Grid Table 7 Colorful Accent 3" w:uiPriority="52"/>
+    <w:lsdException w:name="Grid Table 1 Light Accent 4" w:uiPriority="46"/>
+    <w:lsdException w:name="Grid Table 2 Accent 4" w:uiPriority="47"/>
+    <w:lsdException w:name="Grid Table 3 Accent 4" w:uiPriority="48"/>
+    <w:lsdException w:name="Grid Table 4 Accent 4" w:uiPriority="49"/>
+    <w:lsdException w:name="Grid Table 5 Dark Accent 4" w:uiPriority="50"/>
+    <w:lsdException w:name="Grid Table 6 Colorful Accent 4" w:uiPriority="51"/>
+    <w:lsdException w:name="Grid Table 7 Colorful Accent 4" w:uiPriority="52"/>
+    <w:lsdException w:name="Grid Table 1 Light Accent 5" w:uiPriority="46"/>
+    <w:lsdException w:name="Grid Table 2 Accent 5" w:uiPriority="47"/>
+    <w:lsdException w:name="Grid Table 3 Accent 5" w:uiPriority="48"/>
+    <w:lsdException w:name="Grid Table 4 Accent 5" w:uiPriority="49"/>
+    <w:lsdException w:name="Grid Table 5 Dark Accent 5" w:uiPriority="50"/>
+    <w:lsdException w:name="Grid Table 6 Colorful Accent 5" w:uiPriority="51"/>
+    <w:lsdException w:name="Grid Table 7 Colorful Accent 5" w:uiPriority="52"/>
+    <w:lsdException w:name="Grid Table 1 Light Accent 6" w:uiPriority="46"/>
+    <w:lsdException w:name="Grid Table 2 Accent 6" w:uiPriority="47"/>
+    <w:lsdException w:name="Grid Table 3 Accent 6" w:uiPriority="48"/>
+    <w:lsdException w:name="Grid Table 4 Accent 6" w:uiPriority="49"/>
+    <w:lsdException w:name="Grid Table 5 Dark Accent 6" w:uiPriority="50"/>
+    <w:lsdException w:name="Grid Table 6 Colorful Accent 6" w:uiPriority="51"/>
+    <w:lsdException w:name="Grid Table 7 Colorful Accent 6" w:uiPriority="52"/>
+    <w:lsdException w:name="List Table 1 Light" w:uiPriority="46"/>
+    <w:lsdException w:name="List Table 2" w:uiPriority="47"/>
+    <w:lsdException w:name="List Table 3" w:uiPriority="48"/>
+    <w:lsdException w:name="List Table 4" w:uiPriority="49"/>
+    <w:lsdException w:name="List Table 5 Dark" w:uiPriority="50"/>
+    <w:lsdException w:name="List Table 6 Colorful" w:uiPriority="51"/>
+    <w:lsdException w:name="List Table 7 Colorful" w:uiPriority="52"/>
+    <w:lsdException w:name="List Table 1 Light Accent 1" w:uiPriority="46"/>
+    <w:lsdException w:name="List Table 2 Accent 1" w:uiPriority="47"/>
+    <w:lsdException w:name="List Table 3 Accent 1" w:uiPriority="48"/>
+    <w:lsdException w:name="List Table 4 Accent 1" w:uiPriority="49"/>
+    <w:lsdException w:name="List Table 5 Dark Accent 1" w:uiPriority="50"/>
+    <w:lsdException w:name="List Table 6 Colorful Accent 1" w:uiPriority="51"/>
+    <w:lsdException w:name="List Table 7 Colorful Accent 1" w:uiPriority="52"/>
+    <w:lsdException w:name="List Table 1 Light Accent 2" w:uiPriority="46"/>
+    <w:lsdException w:name="List Table 2 Accent 2" w:uiPriority="47"/>
+    <w:lsdException w:name="List Table 3 Accent 2" w:uiPriority="48"/>
+    <w:lsdException w:name="List Table 4 Accent 2" w:uiPriority="49"/>
+    <w:lsdException w:name="List Table 5 Dark Accent 2" w:uiPriority="50"/>
+    <w:lsdException w:name="List Table 6 Colorful Accent 2" w:uiPriority="51"/>
+    <w:lsdException w:name="List Table 7 Colorful Accent 2" w:uiPriority="52"/>
+    <w:lsdException w:name="List Table 1 Light Accent 3" w:uiPriority="46"/>
+    <w:lsdException w:name="List Table 2 Accent 3" w:uiPriority="47"/>
+    <w:lsdException w:name="List Table 3 Accent 3" w:uiPriority="48"/>
+    <w:lsdException w:name="List Table 4 Accent 3" w:uiPriority="49"/>
+    <w:lsdException w:name="List Table 5 Dark Accent 3" w:uiPriority="50"/>
+    <w:lsdException w:name="List Table 6 Colorful Accent 3" w:uiPriority="51"/>
+    <w:lsdException w:name="List Table 7 Colorful Accent 3" w:uiPriority="52"/>
+    <w:lsdException w:name="List Table 1 Light Accent 4" w:uiPriority="46"/>
+    <w:lsdException w:name="List Table 2 Accent 4" w:uiPriority="47"/>
+    <w:lsdException w:name="List Table 3 Accent 4" w:uiPriority="48"/>
+    <w:lsdException w:name="List Table 4 Accent 4" w:uiPriority="49"/>
+    <w:lsdException w:name="List Table 5 Dark Accent 4" w:uiPriority="50"/>
+    <w:lsdException w:name="List Table 6 Colorful Accent 4" w:uiPriority="51"/>
+    <w:lsdException w:name="List Table 7 Colorful Accent 4" w:uiPriority="52"/>
+    <w:lsdException w:name="List Table 1 Light Accent 5" w:uiPriority="46"/>
+    <w:lsdException w:name="List Table 2 Accent 5" w:uiPriority="47"/>
+    <w:lsdException w:name="List Table 3 Accent 5" w:uiPriority="48"/>
+    <w:lsdException w:name="List Table 4 Accent 5" w:uiPriority="49"/>
+    <w:lsdException w:name="List Table 5 Dark Accent 5" w:uiPriority="50"/>
+    <w:lsdException w:name="List Table 6 Colorful Accent 5" w:uiPriority="51"/>
+    <w:lsdException w:name="List Table 7 Colorful Accent 5" w:uiPriority="52"/>
+    <w:lsdException w:name="List Table 1 Light Accent 6" w:uiPriority="46"/>
+    <w:lsdException w:name="List Table 2 Accent 6" w:uiPriority="47"/>
+    <w:lsdException w:name="List Table 3 Accent 6" w:uiPriority="48"/>
+    <w:lsdException w:name="List Table 4 Accent 6" w:uiPriority="49"/>
+    <w:lsdException w:name="List Table 5 Dark Accent 6" w:uiPriority="50"/>
+    <w:lsdException w:name="List Table 6 Colorful Accent 6" w:uiPriority="51"/>
+    <w:lsdException w:name="List Table 7 Colorful Accent 6" w:uiPriority="52"/>
+  </w:latentStyles>
+  <w:style w:type="paragraph" w:default="1" w:styleId="Normal">
+    <w:name w:val="Normal"/>
+    <w:qFormat/>
+  </w:style>
+  <w:style w:type="character" w:default="1" w:styleId="DefaultParagraphFont">
+    <w:name w:val="Default Paragraph Font"/>
+    <w:uiPriority w:val="1"/>
+    <w:semiHidden/>
+    <w:unhideWhenUsed/>
+  </w:style>
+  <w:style w:type="table" w:default="1" w:styleId="TableNormal">
+    <w:name w:val="Normal Table"/>
+    <w:uiPriority w:val="99"/>
+    <w:semiHidden/>
+    <w:unhideWhenUsed/>
+    <w:tblPr>
+      <w:tblInd w:w="0" w:type="dxa"/>
+      <w:tblCellMar>
+        <w:top w:w="0" w:type="dxa"/>
+        <w:left w:w="108" w:type="dxa"/>
+        <w:bottom w:w="0" w:type="dxa"/>
+        <w:right w:w="108" w:type="dxa"/>
+      </w:tblCellMar>
+    </w:tblPr>
+  </w:style>
+  <w:style w:type="numbering" w:default="1" w:styleId="NoList">
+    <w:name w:val="No List"/>
+    <w:uiPriority w:val="99"/>
+    <w:semiHidden/>
+    <w:unhideWhenUsed/>
+  </w:style>
+  <w:style w:type="character" w:styleId="PlaceholderText">
+    <w:name w:val="Placeholder Text"/>
+    <w:basedOn w:val="DefaultParagraphFont"/>
+    <w:uiPriority w:val="99"/>
+    <w:semiHidden/>
+    <w:rsid w:val="003F130E"/>
+    <w:rPr>
+      <w:color w:val="808080"/>
+    </w:rPr>
+  </w:style>
+</w:styles>
+</file>
+
+<file path=word/glossary/webSettings.xml><?xml version="1.0" encoding="utf-8"?>
+<w:webSettings xmlns:mc="http://schemas.openxmlformats.org/markup-compatibility/2006" xmlns:r="http://schemas.openxmlformats.org/officeDocument/2006/relationships" xmlns:w="http://schemas.openxmlformats.org/wordprocessingml/2006/main" xmlns:w14="http://schemas.microsoft.com/office/word/2010/wordml" xmlns:w15="http://schemas.microsoft.com/office/word/2012/wordml" xmlns:w16se="http://schemas.microsoft.com/office/word/2015/wordml/symex" mc:Ignorable="w14 w15 w16se">
+  <w:optimizeForBrowser/>
+  <w:allowPNG/>
+</w:webSettings>
 </file>
 
 <file path=word/theme/theme1.xml><?xml version="1.0" encoding="utf-8"?>
@@ -11072,7 +14765,7 @@
 </file>
 
 <file path=customXml/itemProps1.xml><?xml version="1.0" encoding="utf-8"?>
-<ds:datastoreItem xmlns:ds="http://schemas.openxmlformats.org/officeDocument/2006/customXml" ds:itemID="{4B01627F-4ACD-4C34-9900-B3F656E540CB}">
+<ds:datastoreItem xmlns:ds="http://schemas.openxmlformats.org/officeDocument/2006/customXml" ds:itemID="{1797CD97-3990-4245-B50B-CEB9AA79634E}">
   <ds:schemaRefs>
     <ds:schemaRef ds:uri="http://schemas.openxmlformats.org/officeDocument/2006/bibliography"/>
   </ds:schemaRefs>

</xml_diff>

<commit_message>
Khởi dạo dữ liệu học, đã chuẩn hóa 80 file
</commit_message>
<xml_diff>
--- a/DATN_Report.docx
+++ b/DATN_Report.docx
@@ -10230,7 +10230,17 @@
           <w:sz w:val="28"/>
           <w:szCs w:val="28"/>
         </w:rPr>
-        <w:t>Phương pháp có Precision, Recall, F1 lớn nhất là phương pháp 1.6</w:t>
+        <w:t>Phương pháp có Preci</w:t>
+      </w:r>
+      <w:bookmarkStart w:id="1" w:name="_GoBack"/>
+      <w:bookmarkEnd w:id="1"/>
+      <w:r>
+        <w:rPr>
+          <w:rFonts w:ascii="Times New Roman" w:hAnsi="Times New Roman" w:cs="Times New Roman"/>
+          <w:sz w:val="28"/>
+          <w:szCs w:val="28"/>
+        </w:rPr>
+        <w:t>sion, Recall, F1 lớn nhất là phương pháp 1.6</w:t>
       </w:r>
       <w:r>
         <w:rPr>
@@ -11012,23 +11022,7 @@
           <w:sz w:val="28"/>
           <w:szCs w:val="28"/>
         </w:rPr>
-        <w:t xml:space="preserve">) &gt; </w:t>
-      </w:r>
-      <w:r>
-        <w:rPr>
-          <w:rFonts w:ascii="Times New Roman" w:hAnsi="Times New Roman" w:cs="Times New Roman"/>
-          <w:sz w:val="28"/>
-          <w:szCs w:val="28"/>
-        </w:rPr>
-        <w:t>Segment &amp; Linking</w:t>
-      </w:r>
-      <w:r>
-        <w:rPr>
-          <w:rFonts w:ascii="Times New Roman" w:hAnsi="Times New Roman" w:cs="Times New Roman"/>
-          <w:sz w:val="28"/>
-          <w:szCs w:val="28"/>
-        </w:rPr>
-        <w:t>(</w:t>
+        <w:t>) &gt; Segment &amp; Linking(</w:t>
       </w:r>
       <w:r>
         <w:rPr>
@@ -11062,23 +11056,7 @@
           <w:sz w:val="28"/>
           <w:szCs w:val="28"/>
         </w:rPr>
-        <w:t xml:space="preserve">) &gt; </w:t>
-      </w:r>
-      <w:r>
-        <w:rPr>
-          <w:rFonts w:ascii="Times New Roman" w:hAnsi="Times New Roman" w:cs="Times New Roman"/>
-          <w:sz w:val="28"/>
-          <w:szCs w:val="28"/>
-        </w:rPr>
-        <w:t>Fully convolutional</w:t>
-      </w:r>
-      <w:r>
-        <w:rPr>
-          <w:rFonts w:ascii="Times New Roman" w:hAnsi="Times New Roman" w:cs="Times New Roman"/>
-          <w:sz w:val="28"/>
-          <w:szCs w:val="28"/>
-        </w:rPr>
-        <w:t>(</w:t>
+        <w:t>) &gt; Fully convolutional(</w:t>
       </w:r>
       <w:r>
         <w:rPr>
@@ -11136,15 +11114,7 @@
           <w:sz w:val="28"/>
           <w:szCs w:val="28"/>
         </w:rPr>
-        <w:t>Fully convolutional</w:t>
-      </w:r>
-      <w:r>
-        <w:rPr>
-          <w:rFonts w:ascii="Times New Roman" w:hAnsi="Times New Roman" w:cs="Times New Roman"/>
-          <w:sz w:val="28"/>
-          <w:szCs w:val="28"/>
-        </w:rPr>
-        <w:t xml:space="preserve"> &lt; </w:t>
+        <w:t xml:space="preserve">Fully convolutional &lt; </w:t>
       </w:r>
       <w:r>
         <w:rPr>
@@ -11352,17 +11322,7 @@
           <w:sz w:val="28"/>
           <w:szCs w:val="28"/>
         </w:rPr>
-        <w:t xml:space="preserve"> code để xây dựng</w:t>
-      </w:r>
-      <w:bookmarkStart w:id="1" w:name="_GoBack"/>
-      <w:bookmarkEnd w:id="1"/>
-      <w:r>
-        <w:rPr>
-          <w:rFonts w:ascii="Times New Roman" w:hAnsi="Times New Roman" w:cs="Times New Roman"/>
-          <w:sz w:val="28"/>
-          <w:szCs w:val="28"/>
-        </w:rPr>
-        <w:t xml:space="preserve"> một service riêng cho ứng dụng của mình.</w:t>
+        <w:t xml:space="preserve"> code để xây dựng một service riêng cho ứng dụng của mình.</w:t>
       </w:r>
     </w:p>
     <w:p>
@@ -11456,36 +11416,262 @@
           <w:szCs w:val="28"/>
         </w:rPr>
         <w:lastRenderedPageBreak/>
-        <w:tab/>
-      </w:r>
-      <w:r>
-        <w:rPr>
-          <w:rFonts w:ascii="Times New Roman" w:hAnsi="Times New Roman" w:cs="Times New Roman"/>
-          <w:sz w:val="28"/>
-          <w:szCs w:val="28"/>
-        </w:rPr>
-        <w:tab/>
-      </w:r>
-    </w:p>
-    <w:p>
-      <w:pPr>
-        <w:jc w:val="both"/>
-        <w:rPr>
-          <w:rFonts w:ascii="Times New Roman" w:hAnsi="Times New Roman" w:cs="Times New Roman"/>
-          <w:sz w:val="28"/>
-          <w:szCs w:val="28"/>
-        </w:rPr>
-      </w:pPr>
-    </w:p>
-    <w:p>
-      <w:pPr>
-        <w:jc w:val="both"/>
-        <w:rPr>
-          <w:rFonts w:ascii="Times New Roman" w:hAnsi="Times New Roman" w:cs="Times New Roman"/>
-          <w:sz w:val="28"/>
-          <w:szCs w:val="28"/>
-        </w:rPr>
-      </w:pPr>
+        <w:t xml:space="preserve">Kết quả sau khi áp dụng API Google Vision: </w:t>
+      </w:r>
+    </w:p>
+    <w:p>
+      <w:pPr>
+        <w:pStyle w:val="ListParagraph"/>
+        <w:numPr>
+          <w:ilvl w:val="0"/>
+          <w:numId w:val="2"/>
+        </w:numPr>
+        <w:tabs>
+          <w:tab w:val="left" w:pos="2010"/>
+        </w:tabs>
+        <w:jc w:val="both"/>
+        <w:rPr>
+          <w:rFonts w:ascii="Times New Roman" w:hAnsi="Times New Roman" w:cs="Times New Roman"/>
+          <w:sz w:val="28"/>
+          <w:szCs w:val="28"/>
+        </w:rPr>
+      </w:pPr>
+      <w:r>
+        <w:rPr>
+          <w:rFonts w:ascii="Times New Roman" w:hAnsi="Times New Roman" w:cs="Times New Roman"/>
+          <w:sz w:val="28"/>
+          <w:szCs w:val="28"/>
+        </w:rPr>
+        <w:t>Chỉ cần sử dụng API này để phát hiện và nhận diện một cách chính xác các đối tượng văn bản trong ảnh.</w:t>
+      </w:r>
+    </w:p>
+    <w:p>
+      <w:pPr>
+        <w:pStyle w:val="ListParagraph"/>
+        <w:numPr>
+          <w:ilvl w:val="0"/>
+          <w:numId w:val="2"/>
+        </w:numPr>
+        <w:jc w:val="both"/>
+        <w:rPr>
+          <w:rFonts w:ascii="Times New Roman" w:hAnsi="Times New Roman" w:cs="Times New Roman"/>
+          <w:sz w:val="28"/>
+          <w:szCs w:val="28"/>
+        </w:rPr>
+      </w:pPr>
+      <w:r>
+        <w:rPr>
+          <w:rFonts w:ascii="Times New Roman" w:hAnsi="Times New Roman" w:cs="Times New Roman"/>
+          <w:sz w:val="28"/>
+          <w:szCs w:val="28"/>
+        </w:rPr>
+        <w:t>Vì vậy ta sẽ sử dụng luôn Google Vision API cho quá trình Detection và Recognition. Sử dụng Google Translate API cho quá trình dịch văn bản sang Tiếng Việt.</w:t>
+      </w:r>
+    </w:p>
+    <w:p>
+      <w:pPr>
+        <w:pStyle w:val="ListParagraph"/>
+        <w:numPr>
+          <w:ilvl w:val="0"/>
+          <w:numId w:val="2"/>
+        </w:numPr>
+        <w:jc w:val="both"/>
+        <w:rPr>
+          <w:rFonts w:ascii="Times New Roman" w:hAnsi="Times New Roman" w:cs="Times New Roman"/>
+          <w:sz w:val="28"/>
+          <w:szCs w:val="28"/>
+        </w:rPr>
+      </w:pPr>
+      <w:r>
+        <w:rPr>
+          <w:rFonts w:ascii="Times New Roman" w:hAnsi="Times New Roman" w:cs="Times New Roman"/>
+          <w:sz w:val="28"/>
+          <w:szCs w:val="28"/>
+        </w:rPr>
+        <w:t>Mục đích của đồ án: Tập trung thiết kế và phát triển ứng dụng OCR.</w:t>
+      </w:r>
+    </w:p>
+    <w:p>
+      <w:pPr>
+        <w:jc w:val="both"/>
+        <w:rPr>
+          <w:rFonts w:ascii="Times New Roman" w:hAnsi="Times New Roman" w:cs="Times New Roman"/>
+          <w:sz w:val="28"/>
+          <w:szCs w:val="28"/>
+        </w:rPr>
+      </w:pPr>
+      <w:r>
+        <w:rPr>
+          <w:rFonts w:ascii="Times New Roman" w:hAnsi="Times New Roman" w:cs="Times New Roman"/>
+          <w:sz w:val="28"/>
+          <w:szCs w:val="28"/>
+        </w:rPr>
+        <w:t>Các giai đoạn phát triển:</w:t>
+      </w:r>
+    </w:p>
+    <w:p>
+      <w:pPr>
+        <w:jc w:val="both"/>
+        <w:rPr>
+          <w:rFonts w:ascii="Times New Roman" w:hAnsi="Times New Roman" w:cs="Times New Roman"/>
+          <w:sz w:val="28"/>
+          <w:szCs w:val="28"/>
+        </w:rPr>
+      </w:pPr>
+      <w:r>
+        <w:rPr>
+          <w:rFonts w:ascii="Times New Roman" w:hAnsi="Times New Roman" w:cs="Times New Roman"/>
+          <w:sz w:val="28"/>
+          <w:szCs w:val="28"/>
+        </w:rPr>
+        <w:t>Giai đoạn 1: Khảo sát dự án, phân tích tính ứng dụng và tính khả thi của dự án.</w:t>
+      </w:r>
+    </w:p>
+    <w:p>
+      <w:pPr>
+        <w:pStyle w:val="ListParagraph"/>
+        <w:numPr>
+          <w:ilvl w:val="0"/>
+          <w:numId w:val="2"/>
+        </w:numPr>
+        <w:jc w:val="both"/>
+        <w:rPr>
+          <w:rFonts w:ascii="Times New Roman" w:hAnsi="Times New Roman" w:cs="Times New Roman"/>
+          <w:sz w:val="28"/>
+          <w:szCs w:val="28"/>
+        </w:rPr>
+      </w:pPr>
+      <w:r>
+        <w:rPr>
+          <w:rFonts w:ascii="Times New Roman" w:hAnsi="Times New Roman" w:cs="Times New Roman"/>
+          <w:sz w:val="28"/>
+          <w:szCs w:val="28"/>
+        </w:rPr>
+        <w:t>Nhu cầu đi du lịch ngày càng trở nên phổ biến, một trong những hình thức du lịch đó là du lịch tâm linh. Khi đến các chùa, miếu người ta thường tò mò về ý nghĩa của những câu, những chữ tượng hình được in, khắc trên các cột, cửa trong khu vực đền, chùa. Cùng với sự định hướng của giáo viên hướng dẫn, cũng những kiến thức cơ bản đã có, em muốn xây dựng hệ thống OCR giúp hỗ trợ phát hiện và dịch được ý nghĩa của những câu chữ đó.</w:t>
+      </w:r>
+    </w:p>
+    <w:p>
+      <w:pPr>
+        <w:pStyle w:val="ListParagraph"/>
+        <w:numPr>
+          <w:ilvl w:val="0"/>
+          <w:numId w:val="2"/>
+        </w:numPr>
+        <w:jc w:val="both"/>
+        <w:rPr>
+          <w:rFonts w:ascii="Times New Roman" w:hAnsi="Times New Roman" w:cs="Times New Roman"/>
+          <w:sz w:val="28"/>
+          <w:szCs w:val="28"/>
+        </w:rPr>
+      </w:pPr>
+      <w:r>
+        <w:rPr>
+          <w:rFonts w:ascii="Times New Roman" w:hAnsi="Times New Roman" w:cs="Times New Roman"/>
+          <w:sz w:val="28"/>
+          <w:szCs w:val="28"/>
+        </w:rPr>
+        <w:t xml:space="preserve">ứng dụng được phát triển trên nền tảng di động, </w:t>
+      </w:r>
+      <w:r>
+        <w:rPr>
+          <w:rFonts w:ascii="Times New Roman" w:hAnsi="Times New Roman" w:cs="Times New Roman"/>
+          <w:sz w:val="28"/>
+          <w:szCs w:val="28"/>
+        </w:rPr>
+        <w:t>tiện lợi và dễ dàng sử dụng trong khi đi du lịch</w:t>
+      </w:r>
+    </w:p>
+    <w:p>
+      <w:pPr>
+        <w:pStyle w:val="ListParagraph"/>
+        <w:numPr>
+          <w:ilvl w:val="0"/>
+          <w:numId w:val="2"/>
+        </w:numPr>
+        <w:jc w:val="both"/>
+        <w:rPr>
+          <w:rFonts w:ascii="Times New Roman" w:hAnsi="Times New Roman" w:cs="Times New Roman"/>
+          <w:sz w:val="28"/>
+          <w:szCs w:val="28"/>
+        </w:rPr>
+      </w:pPr>
+      <w:r>
+        <w:rPr>
+          <w:rFonts w:ascii="Times New Roman" w:hAnsi="Times New Roman" w:cs="Times New Roman"/>
+          <w:sz w:val="28"/>
+          <w:szCs w:val="28"/>
+        </w:rPr>
+        <w:t>Vấn đề mà ứng dụng cần giải quyết được:</w:t>
+      </w:r>
+    </w:p>
+    <w:p>
+      <w:pPr>
+        <w:pStyle w:val="ListParagraph"/>
+        <w:numPr>
+          <w:ilvl w:val="1"/>
+          <w:numId w:val="2"/>
+        </w:numPr>
+        <w:jc w:val="both"/>
+        <w:rPr>
+          <w:rFonts w:ascii="Times New Roman" w:hAnsi="Times New Roman" w:cs="Times New Roman"/>
+          <w:sz w:val="28"/>
+          <w:szCs w:val="28"/>
+        </w:rPr>
+      </w:pPr>
+      <w:r>
+        <w:rPr>
+          <w:rFonts w:ascii="Times New Roman" w:hAnsi="Times New Roman" w:cs="Times New Roman"/>
+          <w:sz w:val="28"/>
+          <w:szCs w:val="28"/>
+        </w:rPr>
+        <w:t>Giao diện đẹp mắt, dễ sử dụng.</w:t>
+      </w:r>
+    </w:p>
+    <w:p>
+      <w:pPr>
+        <w:pStyle w:val="ListParagraph"/>
+        <w:numPr>
+          <w:ilvl w:val="1"/>
+          <w:numId w:val="2"/>
+        </w:numPr>
+        <w:jc w:val="both"/>
+        <w:rPr>
+          <w:rFonts w:ascii="Times New Roman" w:hAnsi="Times New Roman" w:cs="Times New Roman"/>
+          <w:sz w:val="28"/>
+          <w:szCs w:val="28"/>
+        </w:rPr>
+      </w:pPr>
+      <w:r>
+        <w:rPr>
+          <w:rFonts w:ascii="Times New Roman" w:hAnsi="Times New Roman" w:cs="Times New Roman"/>
+          <w:sz w:val="28"/>
+          <w:szCs w:val="28"/>
+        </w:rPr>
+        <w:t>Thực hiện tác vụ: phát hiện văn bản, nhận dạng, dịch một cách đầy đủ và chính xác.</w:t>
+      </w:r>
+    </w:p>
+    <w:p>
+      <w:pPr>
+        <w:pStyle w:val="ListParagraph"/>
+        <w:numPr>
+          <w:ilvl w:val="1"/>
+          <w:numId w:val="2"/>
+        </w:numPr>
+        <w:jc w:val="both"/>
+        <w:rPr>
+          <w:rFonts w:ascii="Times New Roman" w:hAnsi="Times New Roman" w:cs="Times New Roman"/>
+          <w:sz w:val="28"/>
+          <w:szCs w:val="28"/>
+        </w:rPr>
+      </w:pPr>
+      <w:r>
+        <w:rPr>
+          <w:rFonts w:ascii="Times New Roman" w:hAnsi="Times New Roman" w:cs="Times New Roman"/>
+          <w:sz w:val="28"/>
+          <w:szCs w:val="28"/>
+        </w:rPr>
+        <w:t>Ứng dụng chạy mượt mà, thực hiện các tác vụ trong thời gian ngắn, ít bị delay.</w:t>
+      </w:r>
     </w:p>
     <w:p>
       <w:pPr>
@@ -11682,6 +11868,90 @@
     </w:p>
     <w:p>
       <w:pPr>
+        <w:jc w:val="both"/>
+        <w:rPr>
+          <w:rFonts w:ascii="Times New Roman" w:hAnsi="Times New Roman" w:cs="Times New Roman"/>
+          <w:sz w:val="28"/>
+          <w:szCs w:val="28"/>
+        </w:rPr>
+      </w:pPr>
+      <w:r>
+        <w:rPr>
+          <w:rFonts w:ascii="Times New Roman" w:hAnsi="Times New Roman" w:cs="Times New Roman"/>
+          <w:sz w:val="28"/>
+          <w:szCs w:val="28"/>
+        </w:rPr>
+        <w:t>Các phương pháp giải quyết bài toán Text Recognition:</w:t>
+      </w:r>
+    </w:p>
+    <w:p>
+      <w:pPr>
+        <w:jc w:val="both"/>
+        <w:rPr>
+          <w:rFonts w:ascii="Times New Roman" w:hAnsi="Times New Roman" w:cs="Times New Roman"/>
+          <w:sz w:val="28"/>
+          <w:szCs w:val="28"/>
+        </w:rPr>
+      </w:pPr>
+      <w:hyperlink r:id="rId20" w:history="1">
+        <w:r>
+          <w:rPr>
+            <w:rStyle w:val="Hyperlink"/>
+            <w:rFonts w:ascii="Times New Roman" w:hAnsi="Times New Roman" w:cs="Times New Roman"/>
+            <w:sz w:val="28"/>
+            <w:szCs w:val="28"/>
+          </w:rPr>
+          <w:t>https://github.com/diaomin/crnn-mxnet-chinese-text-recognition</w:t>
+        </w:r>
+      </w:hyperlink>
+      <w:r>
+        <w:rPr>
+          <w:rFonts w:ascii="Times New Roman" w:hAnsi="Times New Roman" w:cs="Times New Roman"/>
+          <w:sz w:val="28"/>
+          <w:szCs w:val="28"/>
+        </w:rPr>
+        <w:t xml:space="preserve"> </w:t>
+      </w:r>
+    </w:p>
+    <w:p>
+      <w:pPr>
+        <w:jc w:val="both"/>
+        <w:rPr>
+          <w:rFonts w:ascii="Times New Roman" w:hAnsi="Times New Roman" w:cs="Times New Roman"/>
+          <w:sz w:val="28"/>
+          <w:szCs w:val="28"/>
+        </w:rPr>
+      </w:pPr>
+      <w:r>
+        <w:rPr>
+          <w:rFonts w:ascii="Times New Roman" w:hAnsi="Times New Roman" w:cs="Times New Roman"/>
+          <w:sz w:val="28"/>
+          <w:szCs w:val="28"/>
+        </w:rPr>
+        <w:t xml:space="preserve">ref: </w:t>
+      </w:r>
+      <w:hyperlink r:id="rId21" w:history="1">
+        <w:r>
+          <w:rPr>
+            <w:rStyle w:val="Hyperlink"/>
+            <w:rFonts w:ascii="Times New Roman" w:hAnsi="Times New Roman" w:cs="Times New Roman"/>
+            <w:sz w:val="28"/>
+            <w:szCs w:val="28"/>
+          </w:rPr>
+          <w:t>https://github.com/senlinuc/caffe_ocr</w:t>
+        </w:r>
+      </w:hyperlink>
+      <w:r>
+        <w:rPr>
+          <w:rFonts w:ascii="Times New Roman" w:hAnsi="Times New Roman" w:cs="Times New Roman"/>
+          <w:sz w:val="28"/>
+          <w:szCs w:val="28"/>
+        </w:rPr>
+        <w:t xml:space="preserve"> </w:t>
+      </w:r>
+    </w:p>
+    <w:p>
+      <w:pPr>
         <w:rPr>
           <w:rFonts w:ascii="Times New Roman" w:hAnsi="Times New Roman" w:cs="Times New Roman"/>
           <w:sz w:val="28"/>
@@ -11749,7 +12019,7 @@
         </w:rPr>
         <w:t xml:space="preserve"> </w:t>
       </w:r>
-      <w:hyperlink r:id="rId20" w:history="1">
+      <w:hyperlink r:id="rId22" w:history="1">
         <w:r>
           <w:rPr>
             <w:rStyle w:val="Hyperlink"/>
@@ -11808,7 +12078,7 @@
         </w:rPr>
         <w:t xml:space="preserve">[2] </w:t>
       </w:r>
-      <w:hyperlink r:id="rId21" w:history="1">
+      <w:hyperlink r:id="rId23" w:history="1">
         <w:r>
           <w:rPr>
             <w:rStyle w:val="Hyperlink"/>
@@ -11874,7 +12144,7 @@
         </w:rPr>
         <w:t>[3]</w:t>
       </w:r>
-      <w:hyperlink r:id="rId22" w:history="1">
+      <w:hyperlink r:id="rId24" w:history="1">
         <w:r>
           <w:rPr>
             <w:rStyle w:val="Hyperlink"/>
@@ -11940,7 +12210,7 @@
         </w:rPr>
         <w:t xml:space="preserve">[4] </w:t>
       </w:r>
-      <w:hyperlink r:id="rId23" w:history="1">
+      <w:hyperlink r:id="rId25" w:history="1">
         <w:r>
           <w:rPr>
             <w:rStyle w:val="Hyperlink"/>
@@ -11979,7 +12249,7 @@
         </w:rPr>
         <w:t xml:space="preserve">[5] </w:t>
       </w:r>
-      <w:hyperlink r:id="rId24" w:history="1">
+      <w:hyperlink r:id="rId26" w:history="1">
         <w:r>
           <w:rPr>
             <w:rStyle w:val="Hyperlink"/>
@@ -12045,7 +12315,7 @@
         </w:rPr>
         <w:t xml:space="preserve">[6] </w:t>
       </w:r>
-      <w:hyperlink r:id="rId25" w:history="1">
+      <w:hyperlink r:id="rId27" w:history="1">
         <w:r>
           <w:rPr>
             <w:rStyle w:val="Hyperlink"/>
@@ -12083,149 +12353,6 @@
           <w:shd w:val="clear" w:color="auto" w:fill="FFFFFF"/>
         </w:rPr>
         <w:t xml:space="preserve">[7] </w:t>
-      </w:r>
-      <w:hyperlink r:id="rId26" w:history="1">
-        <w:r>
-          <w:rPr>
-            <w:rStyle w:val="Hyperlink"/>
-            <w:rFonts w:ascii="Times New Roman" w:hAnsi="Times New Roman" w:cs="Times New Roman"/>
-            <w:sz w:val="28"/>
-            <w:szCs w:val="28"/>
-            <w:shd w:val="clear" w:color="auto" w:fill="FFFFFF"/>
-          </w:rPr>
-          <w:t>https://research.ijcaonline.org/etc2016/number2/etc2016263.pdf</w:t>
-        </w:r>
-      </w:hyperlink>
-    </w:p>
-    <w:p>
-      <w:pPr>
-        <w:tabs>
-          <w:tab w:val="left" w:pos="1246"/>
-        </w:tabs>
-        <w:jc w:val="both"/>
-        <w:rPr>
-          <w:rStyle w:val="eop"/>
-          <w:rFonts w:ascii="Times New Roman" w:hAnsi="Times New Roman" w:cs="Times New Roman"/>
-          <w:color w:val="000000"/>
-          <w:sz w:val="28"/>
-          <w:szCs w:val="28"/>
-          <w:shd w:val="clear" w:color="auto" w:fill="FFFFFF"/>
-        </w:rPr>
-      </w:pPr>
-      <w:r>
-        <w:rPr>
-          <w:rStyle w:val="eop"/>
-          <w:rFonts w:ascii="Times New Roman" w:hAnsi="Times New Roman" w:cs="Times New Roman"/>
-          <w:color w:val="000000"/>
-          <w:sz w:val="28"/>
-          <w:szCs w:val="28"/>
-          <w:shd w:val="clear" w:color="auto" w:fill="FFFFFF"/>
-        </w:rPr>
-        <w:t>L. Kang, Y. Li, and D. Doermann. Orientation robust text line detection in natural images. In Proc. of CVPR, 2014.</w:t>
-      </w:r>
-    </w:p>
-    <w:p>
-      <w:pPr>
-        <w:tabs>
-          <w:tab w:val="left" w:pos="1246"/>
-        </w:tabs>
-        <w:jc w:val="both"/>
-        <w:rPr>
-          <w:rStyle w:val="eop"/>
-          <w:rFonts w:ascii="Times New Roman" w:hAnsi="Times New Roman" w:cs="Times New Roman"/>
-          <w:color w:val="000000"/>
-          <w:sz w:val="28"/>
-          <w:szCs w:val="28"/>
-          <w:shd w:val="clear" w:color="auto" w:fill="FFFFFF"/>
-        </w:rPr>
-      </w:pPr>
-      <w:r>
-        <w:rPr>
-          <w:rStyle w:val="eop"/>
-          <w:rFonts w:ascii="Times New Roman" w:hAnsi="Times New Roman" w:cs="Times New Roman"/>
-          <w:color w:val="000000"/>
-          <w:sz w:val="28"/>
-          <w:szCs w:val="28"/>
-          <w:shd w:val="clear" w:color="auto" w:fill="FFFFFF"/>
-        </w:rPr>
-        <w:t xml:space="preserve">[8] </w:t>
-      </w:r>
-      <w:hyperlink r:id="rId27" w:history="1">
-        <w:r>
-          <w:rPr>
-            <w:rStyle w:val="Hyperlink"/>
-            <w:rFonts w:ascii="Times New Roman" w:hAnsi="Times New Roman" w:cs="Times New Roman"/>
-            <w:sz w:val="28"/>
-            <w:szCs w:val="28"/>
-            <w:shd w:val="clear" w:color="auto" w:fill="FFFFFF"/>
-          </w:rPr>
-          <w:t>http://cmp.felk.cvut.cz/~cernyad2/TextCaptchaPdf/Detecting%20Text%20in%20Natural%20Scenes%20with%20Stroke%20Width%20Transform.pdf</w:t>
-        </w:r>
-      </w:hyperlink>
-    </w:p>
-    <w:p>
-      <w:pPr>
-        <w:tabs>
-          <w:tab w:val="left" w:pos="1246"/>
-        </w:tabs>
-        <w:jc w:val="both"/>
-        <w:rPr>
-          <w:rStyle w:val="eop"/>
-          <w:rFonts w:ascii="Times New Roman" w:hAnsi="Times New Roman" w:cs="Times New Roman"/>
-          <w:color w:val="000000"/>
-          <w:sz w:val="28"/>
-          <w:szCs w:val="28"/>
-          <w:shd w:val="clear" w:color="auto" w:fill="FFFFFF"/>
-        </w:rPr>
-      </w:pPr>
-      <w:r>
-        <w:rPr>
-          <w:rStyle w:val="eop"/>
-          <w:rFonts w:ascii="Times New Roman" w:hAnsi="Times New Roman" w:cs="Times New Roman"/>
-          <w:color w:val="000000"/>
-          <w:sz w:val="28"/>
-          <w:szCs w:val="28"/>
-          <w:shd w:val="clear" w:color="auto" w:fill="FFFFFF"/>
-        </w:rPr>
-        <w:t>B. Epshtein, E. Ofek, and Y. Wexler. Detecting text in natural scenes with stroke width transform. In Proc. of CVPR, 2010</w:t>
-      </w:r>
-      <w:r>
-        <w:rPr>
-          <w:rStyle w:val="eop"/>
-          <w:rFonts w:ascii="Times New Roman" w:hAnsi="Times New Roman" w:cs="Times New Roman"/>
-          <w:color w:val="000000"/>
-          <w:sz w:val="28"/>
-          <w:szCs w:val="28"/>
-          <w:shd w:val="clear" w:color="auto" w:fill="FFFFFF"/>
-        </w:rPr>
-        <w:t>.</w:t>
-      </w:r>
-    </w:p>
-    <w:p>
-      <w:pPr>
-        <w:tabs>
-          <w:tab w:val="left" w:pos="1246"/>
-        </w:tabs>
-        <w:jc w:val="both"/>
-        <w:rPr>
-          <w:rStyle w:val="eop"/>
-          <w:rFonts w:ascii="Times New Roman" w:hAnsi="Times New Roman" w:cs="Times New Roman"/>
-          <w:color w:val="000000"/>
-          <w:sz w:val="28"/>
-          <w:szCs w:val="28"/>
-          <w:shd w:val="clear" w:color="auto" w:fill="FFFFFF"/>
-        </w:rPr>
-      </w:pPr>
-      <w:r>
-        <w:rPr>
-          <w:rStyle w:val="eop"/>
-          <w:rFonts w:ascii="Times New Roman" w:hAnsi="Times New Roman" w:cs="Times New Roman"/>
-          <w:color w:val="000000"/>
-          <w:sz w:val="28"/>
-          <w:szCs w:val="28"/>
-          <w:shd w:val="clear" w:color="auto" w:fill="FFFFFF"/>
-        </w:rPr>
-        <w:t xml:space="preserve">[9] </w:t>
       </w:r>
       <w:hyperlink r:id="rId28" w:history="1">
         <w:r>
@@ -12264,30 +12391,7 @@
           <w:szCs w:val="28"/>
           <w:shd w:val="clear" w:color="auto" w:fill="FFFFFF"/>
         </w:rPr>
-        <w:t>X. Yin, W. Pei, J. Zhang, and H. Hao. Multi-orientation scene text detection with adaptive clustering. PAMI, 37(9):1930–1937, 2015</w:t>
-      </w:r>
-    </w:p>
-    <w:p>
-      <w:pPr>
-        <w:rPr>
-          <w:rStyle w:val="eop"/>
-          <w:rFonts w:ascii="Times New Roman" w:hAnsi="Times New Roman" w:cs="Times New Roman"/>
-          <w:color w:val="000000"/>
-          <w:sz w:val="28"/>
-          <w:szCs w:val="28"/>
-          <w:shd w:val="clear" w:color="auto" w:fill="FFFFFF"/>
-        </w:rPr>
-      </w:pPr>
-      <w:r>
-        <w:rPr>
-          <w:rStyle w:val="eop"/>
-          <w:rFonts w:ascii="Times New Roman" w:hAnsi="Times New Roman" w:cs="Times New Roman"/>
-          <w:color w:val="000000"/>
-          <w:sz w:val="28"/>
-          <w:szCs w:val="28"/>
-          <w:shd w:val="clear" w:color="auto" w:fill="FFFFFF"/>
-        </w:rPr>
-        <w:br w:type="page"/>
+        <w:t>L. Kang, Y. Li, and D. Doermann. Orientation robust text line detection in natural images. In Proc. of CVPR, 2014.</w:t>
       </w:r>
     </w:p>
     <w:p>
@@ -12305,6 +12409,29 @@
           <w:shd w:val="clear" w:color="auto" w:fill="FFFFFF"/>
         </w:rPr>
       </w:pPr>
+      <w:r>
+        <w:rPr>
+          <w:rStyle w:val="eop"/>
+          <w:rFonts w:ascii="Times New Roman" w:hAnsi="Times New Roman" w:cs="Times New Roman"/>
+          <w:color w:val="000000"/>
+          <w:sz w:val="28"/>
+          <w:szCs w:val="28"/>
+          <w:shd w:val="clear" w:color="auto" w:fill="FFFFFF"/>
+        </w:rPr>
+        <w:t xml:space="preserve">[8] </w:t>
+      </w:r>
+      <w:hyperlink r:id="rId29" w:history="1">
+        <w:r>
+          <w:rPr>
+            <w:rStyle w:val="Hyperlink"/>
+            <w:rFonts w:ascii="Times New Roman" w:hAnsi="Times New Roman" w:cs="Times New Roman"/>
+            <w:sz w:val="28"/>
+            <w:szCs w:val="28"/>
+            <w:shd w:val="clear" w:color="auto" w:fill="FFFFFF"/>
+          </w:rPr>
+          <w:t>http://cmp.felk.cvut.cz/~cernyad2/TextCaptchaPdf/Detecting%20Text%20in%20Natural%20Scenes%20with%20Stroke%20Width%20Transform.pdf</w:t>
+        </w:r>
+      </w:hyperlink>
     </w:p>
     <w:p>
       <w:pPr>
@@ -12330,9 +12457,152 @@
           <w:szCs w:val="28"/>
           <w:shd w:val="clear" w:color="auto" w:fill="FFFFFF"/>
         </w:rPr>
+        <w:t>B. Epshtein, E. Ofek, and Y. Wexler. Detecting text in natural scenes with stroke width transform. In Proc. of CVPR, 2010</w:t>
+      </w:r>
+      <w:r>
+        <w:rPr>
+          <w:rStyle w:val="eop"/>
+          <w:rFonts w:ascii="Times New Roman" w:hAnsi="Times New Roman" w:cs="Times New Roman"/>
+          <w:color w:val="000000"/>
+          <w:sz w:val="28"/>
+          <w:szCs w:val="28"/>
+          <w:shd w:val="clear" w:color="auto" w:fill="FFFFFF"/>
+        </w:rPr>
+        <w:t>.</w:t>
+      </w:r>
+    </w:p>
+    <w:p>
+      <w:pPr>
+        <w:tabs>
+          <w:tab w:val="left" w:pos="1246"/>
+        </w:tabs>
+        <w:jc w:val="both"/>
+        <w:rPr>
+          <w:rStyle w:val="eop"/>
+          <w:rFonts w:ascii="Times New Roman" w:hAnsi="Times New Roman" w:cs="Times New Roman"/>
+          <w:color w:val="000000"/>
+          <w:sz w:val="28"/>
+          <w:szCs w:val="28"/>
+          <w:shd w:val="clear" w:color="auto" w:fill="FFFFFF"/>
+        </w:rPr>
+      </w:pPr>
+      <w:r>
+        <w:rPr>
+          <w:rStyle w:val="eop"/>
+          <w:rFonts w:ascii="Times New Roman" w:hAnsi="Times New Roman" w:cs="Times New Roman"/>
+          <w:color w:val="000000"/>
+          <w:sz w:val="28"/>
+          <w:szCs w:val="28"/>
+          <w:shd w:val="clear" w:color="auto" w:fill="FFFFFF"/>
+        </w:rPr>
+        <w:t xml:space="preserve">[9] </w:t>
+      </w:r>
+      <w:hyperlink r:id="rId30" w:history="1">
+        <w:r>
+          <w:rPr>
+            <w:rStyle w:val="Hyperlink"/>
+            <w:rFonts w:ascii="Times New Roman" w:hAnsi="Times New Roman" w:cs="Times New Roman"/>
+            <w:sz w:val="28"/>
+            <w:szCs w:val="28"/>
+            <w:shd w:val="clear" w:color="auto" w:fill="FFFFFF"/>
+          </w:rPr>
+          <w:t>https://research.ijcaonline.org/etc2016/number2/etc2016263.pdf</w:t>
+        </w:r>
+      </w:hyperlink>
+    </w:p>
+    <w:p>
+      <w:pPr>
+        <w:tabs>
+          <w:tab w:val="left" w:pos="1246"/>
+        </w:tabs>
+        <w:jc w:val="both"/>
+        <w:rPr>
+          <w:rStyle w:val="eop"/>
+          <w:rFonts w:ascii="Times New Roman" w:hAnsi="Times New Roman" w:cs="Times New Roman"/>
+          <w:color w:val="000000"/>
+          <w:sz w:val="28"/>
+          <w:szCs w:val="28"/>
+          <w:shd w:val="clear" w:color="auto" w:fill="FFFFFF"/>
+        </w:rPr>
+      </w:pPr>
+      <w:r>
+        <w:rPr>
+          <w:rStyle w:val="eop"/>
+          <w:rFonts w:ascii="Times New Roman" w:hAnsi="Times New Roman" w:cs="Times New Roman"/>
+          <w:color w:val="000000"/>
+          <w:sz w:val="28"/>
+          <w:szCs w:val="28"/>
+          <w:shd w:val="clear" w:color="auto" w:fill="FFFFFF"/>
+        </w:rPr>
+        <w:t>X. Yin, W. Pei, J. Zhang, and H. Hao. Multi-orientation scene text detection with adaptive clustering. PAMI, 37(9):1930–1937, 2015</w:t>
+      </w:r>
+    </w:p>
+    <w:p>
+      <w:pPr>
+        <w:rPr>
+          <w:rStyle w:val="eop"/>
+          <w:rFonts w:ascii="Times New Roman" w:hAnsi="Times New Roman" w:cs="Times New Roman"/>
+          <w:color w:val="000000"/>
+          <w:sz w:val="28"/>
+          <w:szCs w:val="28"/>
+          <w:shd w:val="clear" w:color="auto" w:fill="FFFFFF"/>
+        </w:rPr>
+      </w:pPr>
+      <w:r>
+        <w:rPr>
+          <w:rStyle w:val="eop"/>
+          <w:rFonts w:ascii="Times New Roman" w:hAnsi="Times New Roman" w:cs="Times New Roman"/>
+          <w:color w:val="000000"/>
+          <w:sz w:val="28"/>
+          <w:szCs w:val="28"/>
+          <w:shd w:val="clear" w:color="auto" w:fill="FFFFFF"/>
+        </w:rPr>
+        <w:br w:type="page"/>
+      </w:r>
+    </w:p>
+    <w:p>
+      <w:pPr>
+        <w:tabs>
+          <w:tab w:val="left" w:pos="1246"/>
+        </w:tabs>
+        <w:jc w:val="both"/>
+        <w:rPr>
+          <w:rStyle w:val="eop"/>
+          <w:rFonts w:ascii="Times New Roman" w:hAnsi="Times New Roman" w:cs="Times New Roman"/>
+          <w:color w:val="000000"/>
+          <w:sz w:val="28"/>
+          <w:szCs w:val="28"/>
+          <w:shd w:val="clear" w:color="auto" w:fill="FFFFFF"/>
+        </w:rPr>
+      </w:pPr>
+    </w:p>
+    <w:p>
+      <w:pPr>
+        <w:tabs>
+          <w:tab w:val="left" w:pos="1246"/>
+        </w:tabs>
+        <w:jc w:val="both"/>
+        <w:rPr>
+          <w:rStyle w:val="eop"/>
+          <w:rFonts w:ascii="Times New Roman" w:hAnsi="Times New Roman" w:cs="Times New Roman"/>
+          <w:color w:val="000000"/>
+          <w:sz w:val="28"/>
+          <w:szCs w:val="28"/>
+          <w:shd w:val="clear" w:color="auto" w:fill="FFFFFF"/>
+        </w:rPr>
+      </w:pPr>
+      <w:r>
+        <w:rPr>
+          <w:rStyle w:val="eop"/>
+          <w:rFonts w:ascii="Times New Roman" w:hAnsi="Times New Roman" w:cs="Times New Roman"/>
+          <w:color w:val="000000"/>
+          <w:sz w:val="28"/>
+          <w:szCs w:val="28"/>
+          <w:shd w:val="clear" w:color="auto" w:fill="FFFFFF"/>
+        </w:rPr>
         <w:t xml:space="preserve">[10] </w:t>
       </w:r>
-      <w:hyperlink r:id="rId29" w:history="1">
+      <w:hyperlink r:id="rId31" w:history="1">
         <w:r>
           <w:rPr>
             <w:rStyle w:val="Hyperlink"/>
@@ -12425,7 +12695,7 @@
         </w:rPr>
         <w:t xml:space="preserve">[11] </w:t>
       </w:r>
-      <w:hyperlink r:id="rId30" w:history="1">
+      <w:hyperlink r:id="rId32" w:history="1">
         <w:r>
           <w:rPr>
             <w:rStyle w:val="Hyperlink"/>
@@ -12464,7 +12734,7 @@
         </w:rPr>
         <w:t xml:space="preserve">[12] </w:t>
       </w:r>
-      <w:hyperlink r:id="rId31" w:history="1">
+      <w:hyperlink r:id="rId33" w:history="1">
         <w:r>
           <w:rPr>
             <w:rStyle w:val="Hyperlink"/>
@@ -12503,7 +12773,7 @@
         </w:rPr>
         <w:t xml:space="preserve">[13] </w:t>
       </w:r>
-      <w:hyperlink r:id="rId32" w:history="1">
+      <w:hyperlink r:id="rId34" w:history="1">
         <w:r>
           <w:rPr>
             <w:rStyle w:val="Hyperlink"/>
@@ -12541,7 +12811,7 @@
         </w:rPr>
         <w:t xml:space="preserve">[14] </w:t>
       </w:r>
-      <w:hyperlink r:id="rId33" w:history="1">
+      <w:hyperlink r:id="rId35" w:history="1">
         <w:r>
           <w:rPr>
             <w:rStyle w:val="Hyperlink"/>
@@ -12629,7 +12899,7 @@
           <w:shd w:val="clear" w:color="auto" w:fill="FFFFFF"/>
         </w:rPr>
       </w:pPr>
-      <w:hyperlink r:id="rId34" w:history="1">
+      <w:hyperlink r:id="rId36" w:history="1">
         <w:r>
           <w:rPr>
             <w:rStyle w:val="Hyperlink"/>
@@ -12691,7 +12961,7 @@
       </w:pPr>
     </w:p>
     <w:sectPr>
-      <w:footerReference w:type="default" r:id="rId35"/>
+      <w:footerReference w:type="default" r:id="rId37"/>
       <w:pgSz w:w="12240" w:h="15840"/>
       <w:pgMar w:top="1440" w:right="1440" w:bottom="1440" w:left="1440" w:header="720" w:footer="720" w:gutter="0"/>
       <w:cols w:space="720"/>
@@ -12786,7 +13056,7 @@
             <w:sz w:val="28"/>
             <w:szCs w:val="28"/>
           </w:rPr>
-          <w:t>14</w:t>
+          <w:t>18</w:t>
         </w:r>
         <w:r>
           <w:rPr>
@@ -15312,7 +15582,7 @@
 </file>
 
 <file path=customXml/itemProps1.xml><?xml version="1.0" encoding="utf-8"?>
-<ds:datastoreItem xmlns:ds="http://schemas.openxmlformats.org/officeDocument/2006/customXml" ds:itemID="{7B821E3D-FE8F-46FC-A0F1-BFC2EA309FE4}">
+<ds:datastoreItem xmlns:ds="http://schemas.openxmlformats.org/officeDocument/2006/customXml" ds:itemID="{86C1DD0B-3DAA-43F9-95CF-8A7787F3ED4D}">
   <ds:schemaRefs>
     <ds:schemaRef ds:uri="http://schemas.openxmlformats.org/officeDocument/2006/bibliography"/>
   </ds:schemaRefs>

</xml_diff>